<commit_message>
Fino a Semantica denotazionale
</commit_message>
<xml_diff>
--- a/Progetto Tesi.docx
+++ b/Progetto Tesi.docx
@@ -7,6 +7,8 @@
         <w:pStyle w:val="Titolo1"/>
         <w:ind w:firstLine="0"/>
       </w:pPr>
+      <w:bookmarkStart w:id="0" w:name="_Hlk62650922"/>
+      <w:bookmarkEnd w:id="0"/>
       <w:r>
         <w:t>Capitolo 1</w:t>
       </w:r>
@@ -679,27 +681,50 @@
         <w:pStyle w:val="Nessunaspaziatura"/>
       </w:pPr>
       <w:r>
-        <w:t xml:space="preserve">Figura </w:t>
-      </w:r>
-      <w:fldSimple w:instr=" STYLEREF 1 \s ">
-        <w:r>
-          <w:rPr>
-            <w:noProof/>
-          </w:rPr>
-          <w:t>0</w:t>
-        </w:r>
-      </w:fldSimple>
+        <w:t>Figura</w:t>
+      </w:r>
+      <w:r>
+        <w:t xml:space="preserve"> </w:t>
+      </w:r>
+      <w:r>
+        <w:fldChar w:fldCharType="begin"/>
+      </w:r>
+      <w:r>
+        <w:instrText xml:space="preserve"> STYLEREF 1 \s </w:instrText>
+      </w:r>
+      <w:r>
+        <w:fldChar w:fldCharType="separate"/>
+      </w:r>
+      <w:r>
+        <w:rPr>
+          <w:noProof/>
+        </w:rPr>
+        <w:t>0</w:t>
+      </w:r>
+      <w:r>
+        <w:fldChar w:fldCharType="end"/>
+      </w:r>
       <w:r>
         <w:t>.</w:t>
       </w:r>
-      <w:fldSimple w:instr=" SEQ Figura \* ARABIC \s 1 ">
-        <w:r>
-          <w:rPr>
-            <w:noProof/>
-          </w:rPr>
-          <w:t>1</w:t>
-        </w:r>
-      </w:fldSimple>
+      <w:r>
+        <w:fldChar w:fldCharType="begin"/>
+      </w:r>
+      <w:r>
+        <w:instrText xml:space="preserve"> SEQ Figura \* ARABIC \s 1 </w:instrText>
+      </w:r>
+      <w:r>
+        <w:fldChar w:fldCharType="separate"/>
+      </w:r>
+      <w:r>
+        <w:rPr>
+          <w:noProof/>
+        </w:rPr>
+        <w:t>1</w:t>
+      </w:r>
+      <w:r>
+        <w:fldChar w:fldCharType="end"/>
+      </w:r>
       <w:r>
         <w:t>.1: Traduzione</w:t>
       </w:r>
@@ -2285,14 +2310,45 @@
       <w:r>
         <w:t>Figura 2.</w:t>
       </w:r>
-      <w:fldSimple w:instr=" SEQ Figura \* ARABIC \s 1 ">
-        <w:r>
-          <w:rPr>
-            <w:noProof/>
-          </w:rPr>
-          <w:t>1</w:t>
-        </w:r>
-      </w:fldSimple>
+      <w:r>
+        <w:fldChar w:fldCharType="begin"/>
+      </w:r>
+      <w:r>
+        <w:instrText xml:space="preserve"> STYLEREF 1 \s </w:instrText>
+      </w:r>
+      <w:r>
+        <w:fldChar w:fldCharType="separate"/>
+      </w:r>
+      <w:r>
+        <w:rPr>
+          <w:noProof/>
+        </w:rPr>
+        <w:t>0</w:t>
+      </w:r>
+      <w:r>
+        <w:fldChar w:fldCharType="end"/>
+      </w:r>
+      <w:r>
+        <w:t>.</w:t>
+      </w:r>
+      <w:r>
+        <w:fldChar w:fldCharType="begin"/>
+      </w:r>
+      <w:r>
+        <w:instrText xml:space="preserve"> SEQ Figura \* ARABIC \s 1 </w:instrText>
+      </w:r>
+      <w:r>
+        <w:fldChar w:fldCharType="separate"/>
+      </w:r>
+      <w:r>
+        <w:rPr>
+          <w:noProof/>
+        </w:rPr>
+        <w:t>1</w:t>
+      </w:r>
+      <w:r>
+        <w:fldChar w:fldCharType="end"/>
+      </w:r>
       <w:r>
         <w:t xml:space="preserve">: </w:t>
       </w:r>
@@ -2334,13 +2390,7 @@
         <w:rPr>
           <w:rFonts w:cs="Times New Roman"/>
         </w:rPr>
-        <w:t>©</w:t>
-      </w:r>
-      <w:r>
-        <w:rPr>
-          <w:rFonts w:cs="Times New Roman"/>
-        </w:rPr>
-        <w:t>Gianfranco Lamperti</w:t>
+        <w:t>©Gianfranco Lamperti</w:t>
       </w:r>
     </w:p>
     <w:p>
@@ -2687,7 +2737,7 @@
       <w:r>
         <w:lastRenderedPageBreak/>
         <w:pict w14:anchorId="7AD19116">
-          <v:rect id="_x0000_i1067" style="width:0;height:1.5pt" o:hralign="center" o:hrstd="t" o:hr="t" fillcolor="#a0a0a0" stroked="f"/>
+          <v:rect id="_x0000_i1025" style="width:0;height:1.5pt" o:hralign="center" o:hrstd="t" o:hr="t" fillcolor="#a0a0a0" stroked="f"/>
         </w:pict>
       </w:r>
     </w:p>
@@ -2714,14 +2764,12 @@
       <w:r>
         <w:t>|</w:t>
       </w:r>
-      <w:proofErr w:type="gramStart"/>
       <w:r>
         <w:t>1</w:t>
       </w:r>
       <w:r>
         <w:t>)(</w:t>
       </w:r>
-      <w:proofErr w:type="gramEnd"/>
       <w:r>
         <w:t>0</w:t>
       </w:r>
@@ -2744,7 +2792,7 @@
     <w:p>
       <w:r>
         <w:pict w14:anchorId="0A6EEF6A">
-          <v:rect id="_x0000_i1071" style="width:0;height:1.5pt" o:hralign="center" o:hrstd="t" o:hr="t" fillcolor="#a0a0a0" stroked="f"/>
+          <v:rect id="_x0000_i1026" style="width:0;height:1.5pt" o:hralign="center" o:hrstd="t" o:hr="t" fillcolor="#a0a0a0" stroked="f"/>
         </w:pict>
       </w:r>
     </w:p>
@@ -2894,10 +2942,7 @@
         <w:t>alfabeto</w:t>
       </w:r>
       <w:r>
-        <w:t xml:space="preserve"> all’infuori di alcuni caratteri specificati dopo il </w:t>
-      </w:r>
-      <w:r>
-        <w:t>“</w:t>
+        <w:t xml:space="preserve"> all’infuori di alcuni caratteri specificati dopo il “</w:t>
       </w:r>
       <w:r>
         <w:rPr>
@@ -2931,11 +2976,7 @@
         <w:t>range</w:t>
       </w:r>
       <w:r>
-        <w:t xml:space="preserve"> </w:t>
-      </w:r>
-      <w:proofErr w:type="gramStart"/>
-      <w:r>
-        <w:t>“</w:t>
+        <w:t xml:space="preserve"> “</w:t>
       </w:r>
       <w:r>
         <w:rPr>
@@ -2958,7 +2999,6 @@
         </w:rPr>
         <w:t>]</w:t>
       </w:r>
-      <w:proofErr w:type="gramEnd"/>
       <w:r>
         <w:t>”, utlizzato per indicare tutti i caratteri in un determinato range</w:t>
       </w:r>
@@ -3002,7 +3042,7 @@
       </w:pPr>
       <w:r>
         <w:pict w14:anchorId="788CEE6F">
-          <v:rect id="_x0000_i1061" style="width:0;height:1.5pt" o:hralign="center" o:hrstd="t" o:hr="t" fillcolor="#a0a0a0" stroked="f"/>
+          <v:rect id="_x0000_i1027" style="width:0;height:1.5pt" o:hralign="center" o:hrstd="t" o:hr="t" fillcolor="#a0a0a0" stroked="f"/>
         </w:pict>
       </w:r>
     </w:p>
@@ -3085,14 +3125,7 @@
         <w:rPr>
           <w:rFonts w:cs="Times New Roman"/>
         </w:rPr>
-        <w:t>\</w:t>
-      </w:r>
-      <w:proofErr w:type="gramStart"/>
-      <w:r>
-        <w:rPr>
-          <w:rFonts w:cs="Times New Roman"/>
-        </w:rPr>
-        <w:t>n</w:t>
+        <w:t>\n</w:t>
       </w:r>
       <w:r>
         <w:rPr>
@@ -3107,7 +3140,6 @@
         </w:rPr>
         <w:t>+</w:t>
       </w:r>
-      <w:proofErr w:type="gramEnd"/>
       <w:r>
         <w:rPr>
           <w:rFonts w:cs="Times New Roman"/>
@@ -3124,7 +3156,7 @@
       </w:pPr>
       <w:r>
         <w:pict w14:anchorId="3613951F">
-          <v:rect id="_x0000_i1051" style="width:0;height:1.5pt" o:hralign="center" o:hrstd="t" o:hr="t" fillcolor="#a0a0a0" stroked="f"/>
+          <v:rect id="_x0000_i1028" style="width:0;height:1.5pt" o:hralign="center" o:hrstd="t" o:hr="t" fillcolor="#a0a0a0" stroked="f"/>
         </w:pict>
       </w:r>
     </w:p>
@@ -3186,7 +3218,7 @@
       </w:pPr>
       <w:r>
         <w:pict w14:anchorId="52F6B4A8">
-          <v:rect id="_x0000_i1025" style="width:0;height:1.5pt" o:hralign="center" o:hrstd="t" o:hr="t" fillcolor="#a0a0a0" stroked="f"/>
+          <v:rect id="_x0000_i1029" style="width:0;height:1.5pt" o:hralign="center" o:hrstd="t" o:hr="t" fillcolor="#a0a0a0" stroked="f"/>
         </w:pict>
       </w:r>
     </w:p>
@@ -3236,7 +3268,7 @@
       </w:pPr>
       <w:r>
         <w:pict w14:anchorId="5C83EA4B">
-          <v:rect id="_x0000_i1026" style="width:0;height:1.5pt" o:hralign="center" o:hrstd="t" o:hr="t" fillcolor="#a0a0a0" stroked="f"/>
+          <v:rect id="_x0000_i1030" style="width:0;height:1.5pt" o:hralign="center" o:hrstd="t" o:hr="t" fillcolor="#a0a0a0" stroked="f"/>
         </w:pict>
       </w:r>
     </w:p>
@@ -3313,7 +3345,7 @@
       </w:pPr>
       <w:r>
         <w:pict w14:anchorId="4B78AF23">
-          <v:rect id="_x0000_i1063" style="width:0;height:1.5pt" o:hralign="center" o:hrstd="t" o:hr="t" fillcolor="#a0a0a0" stroked="f"/>
+          <v:rect id="_x0000_i1031" style="width:0;height:1.5pt" o:hralign="center" o:hrstd="t" o:hr="t" fillcolor="#a0a0a0" stroked="f"/>
         </w:pict>
       </w:r>
     </w:p>
@@ -3440,7 +3472,7 @@
       </w:pPr>
       <w:r>
         <w:pict w14:anchorId="02E4B4BC">
-          <v:rect id="_x0000_i1064" style="width:0;height:1.5pt" o:hralign="center" o:hrstd="t" o:hr="t" fillcolor="#a0a0a0" stroked="f"/>
+          <v:rect id="_x0000_i1032" style="width:0;height:1.5pt" o:hralign="center" o:hrstd="t" o:hr="t" fillcolor="#a0a0a0" stroked="f"/>
         </w:pict>
       </w:r>
     </w:p>
@@ -3458,9 +3490,2263 @@
         <w:t>2.1.2 Sintassi</w:t>
       </w:r>
     </w:p>
+    <w:p>
+      <w:r>
+        <w:t xml:space="preserve">La </w:t>
+      </w:r>
+      <w:r>
+        <w:rPr>
+          <w:i/>
+          <w:iCs/>
+        </w:rPr>
+        <w:t>sintassi</w:t>
+      </w:r>
+      <w:r>
+        <w:t xml:space="preserve"> di un linguaggio di programmazione è l’insieme di tutte le regole che permettono la descrizione della struttura delle </w:t>
+      </w:r>
+      <w:r>
+        <w:rPr>
+          <w:i/>
+          <w:iCs/>
+        </w:rPr>
+        <w:t>frasi</w:t>
+      </w:r>
+      <w:r>
+        <w:t xml:space="preserve"> del linguaggio.</w:t>
+      </w:r>
+      <w:r>
+        <w:br/>
+        <w:t xml:space="preserve">In altre parole, la </w:t>
+      </w:r>
+      <w:r>
+        <w:rPr>
+          <w:i/>
+          <w:iCs/>
+        </w:rPr>
+        <w:t>sintassi</w:t>
+      </w:r>
+      <w:r>
+        <w:t xml:space="preserve"> indica come combinare le </w:t>
+      </w:r>
+      <w:r>
+        <w:rPr>
+          <w:i/>
+          <w:iCs/>
+        </w:rPr>
+        <w:t>stringhe lessicali</w:t>
+      </w:r>
+      <w:r>
+        <w:t xml:space="preserve"> fra di loro in modo da formare </w:t>
+      </w:r>
+      <w:r>
+        <w:rPr>
+          <w:i/>
+          <w:iCs/>
+        </w:rPr>
+        <w:t>frasi</w:t>
+      </w:r>
+      <w:r>
+        <w:t xml:space="preserve"> corrette.</w:t>
+      </w:r>
+    </w:p>
+    <w:p>
+      <w:r>
+        <w:t xml:space="preserve">A differenza della specifica della </w:t>
+      </w:r>
+      <w:r>
+        <w:rPr>
+          <w:i/>
+          <w:iCs/>
+        </w:rPr>
+        <w:t>sintassi</w:t>
+      </w:r>
+      <w:r>
+        <w:t xml:space="preserve"> di un </w:t>
+      </w:r>
+      <w:r>
+        <w:rPr>
+          <w:i/>
+          <w:iCs/>
+        </w:rPr>
+        <w:t>linguaggio naturale</w:t>
+      </w:r>
+      <w:r>
+        <w:t xml:space="preserve">, quella di un </w:t>
+      </w:r>
+      <w:r>
+        <w:rPr>
+          <w:i/>
+          <w:iCs/>
+        </w:rPr>
+        <w:t>linguaggio</w:t>
+      </w:r>
+      <w:r>
+        <w:rPr>
+          <w:i/>
+          <w:iCs/>
+        </w:rPr>
+        <w:t xml:space="preserve"> artificiale </w:t>
+      </w:r>
+      <w:r>
+        <w:t>deve essere formata da un insieme di semplici regole limitate in numero.</w:t>
+      </w:r>
+    </w:p>
+    <w:p>
+      <w:r>
+        <w:t xml:space="preserve">Essa non tiene conto della specifica del </w:t>
+      </w:r>
+      <w:r>
+        <w:rPr>
+          <w:i/>
+          <w:iCs/>
+        </w:rPr>
+        <w:t>lessico</w:t>
+      </w:r>
+      <w:r>
+        <w:t xml:space="preserve">, mantendo così </w:t>
+      </w:r>
+      <w:r>
+        <w:t xml:space="preserve">nettamente separati </w:t>
+      </w:r>
+      <w:r>
+        <w:rPr>
+          <w:i/>
+          <w:iCs/>
+        </w:rPr>
+        <w:t xml:space="preserve">lessico </w:t>
+      </w:r>
+      <w:r>
+        <w:t xml:space="preserve">e </w:t>
+      </w:r>
+      <w:r>
+        <w:rPr>
+          <w:i/>
+          <w:iCs/>
+        </w:rPr>
+        <w:t>sintassi</w:t>
+      </w:r>
+      <w:r>
+        <w:t>.</w:t>
+      </w:r>
+      <w:r>
+        <w:br/>
+        <w:t xml:space="preserve">Questo permette di migliorare la </w:t>
+      </w:r>
+      <w:r>
+        <w:rPr>
+          <w:i/>
+          <w:iCs/>
+        </w:rPr>
+        <w:t>portabilità</w:t>
+      </w:r>
+      <w:r>
+        <w:t xml:space="preserve"> della </w:t>
+      </w:r>
+      <w:r>
+        <w:rPr>
+          <w:i/>
+          <w:iCs/>
+        </w:rPr>
+        <w:t>sintassi</w:t>
+      </w:r>
+      <w:r>
+        <w:t xml:space="preserve"> stessa, in quanto se si decidesse di modificare il </w:t>
+      </w:r>
+      <w:r>
+        <w:rPr>
+          <w:i/>
+          <w:iCs/>
+        </w:rPr>
+        <w:t>lessico</w:t>
+      </w:r>
+      <w:r>
+        <w:t xml:space="preserve"> di un linguaggio, non si dovrebbe forzatamente agire sulla sua </w:t>
+      </w:r>
+      <w:r>
+        <w:rPr>
+          <w:i/>
+          <w:iCs/>
+        </w:rPr>
+        <w:t>sintassi</w:t>
+      </w:r>
+      <w:r>
+        <w:t>.</w:t>
+      </w:r>
+      <w:r>
+        <w:br/>
+        <w:t>Inoltre, ciò permette di migliorare l’</w:t>
+      </w:r>
+      <w:r>
+        <w:rPr>
+          <w:i/>
+          <w:iCs/>
+        </w:rPr>
+        <w:t>efficienza</w:t>
+      </w:r>
+      <w:r>
+        <w:t xml:space="preserve"> della </w:t>
+      </w:r>
+      <w:r>
+        <w:rPr>
+          <w:i/>
+          <w:iCs/>
+        </w:rPr>
+        <w:t>specifica</w:t>
+      </w:r>
+      <w:r>
+        <w:t xml:space="preserve"> stessa utilizando notazioni differenti e più specifiche per le regole sintattiche e per quelle lessicali.</w:t>
+      </w:r>
+    </w:p>
+    <w:p>
+      <w:r>
+        <w:t xml:space="preserve">Prima di entrare nel dettaglio di come avviene la </w:t>
+      </w:r>
+      <w:r>
+        <w:rPr>
+          <w:i/>
+          <w:iCs/>
+        </w:rPr>
+        <w:t>specifica sintattica</w:t>
+      </w:r>
+      <w:r>
+        <w:t xml:space="preserve"> di un linguaggio, si vogliono introddure due concetti fondamentali per la definizione formale di un linguaggio: il </w:t>
+      </w:r>
+      <w:r>
+        <w:rPr>
+          <w:i/>
+          <w:iCs/>
+        </w:rPr>
+        <w:t xml:space="preserve">riconoscimento </w:t>
+      </w:r>
+      <w:r>
+        <w:t xml:space="preserve">e la </w:t>
+      </w:r>
+      <w:r>
+        <w:rPr>
+          <w:i/>
+          <w:iCs/>
+        </w:rPr>
+        <w:t>generazione</w:t>
+      </w:r>
+      <w:r>
+        <w:t>.</w:t>
+      </w:r>
+      <w:r>
+        <w:br/>
+      </w:r>
+    </w:p>
+    <w:p>
+      <w:r>
+        <w:lastRenderedPageBreak/>
+        <w:t xml:space="preserve">Il </w:t>
+      </w:r>
+      <w:r>
+        <w:rPr>
+          <w:i/>
+          <w:iCs/>
+        </w:rPr>
+        <w:t>riconoscimento</w:t>
+      </w:r>
+      <w:r>
+        <w:t xml:space="preserve"> è il meccanisco che permette di capire se una determinata </w:t>
+      </w:r>
+      <w:r>
+        <w:rPr>
+          <w:i/>
+          <w:iCs/>
+        </w:rPr>
+        <w:t>frase</w:t>
+      </w:r>
+      <w:r>
+        <w:t xml:space="preserve"> appartiene o meno ad un linguaggio, come si vede in Figura 2.2.</w:t>
+      </w:r>
+      <w:r>
+        <w:br/>
+        <w:t xml:space="preserve">Esso, preso da solo, non è molto utile alla definizione di un linguaggio, in quanto il suo funzionamento si basa su tentativi di riconoscimento di </w:t>
+      </w:r>
+      <w:r>
+        <w:rPr>
+          <w:i/>
+          <w:iCs/>
+        </w:rPr>
+        <w:t>frasi</w:t>
+      </w:r>
+      <w:r>
+        <w:t xml:space="preserve"> potenzialmente appartenenti al linguaggio.</w:t>
+      </w:r>
+    </w:p>
     <w:p/>
+    <w:p>
+      <w:pPr>
+        <w:keepNext/>
+        <w:jc w:val="center"/>
+      </w:pPr>
+      <w:r>
+        <w:rPr>
+          <w:noProof/>
+        </w:rPr>
+        <w:drawing>
+          <wp:inline distT="0" distB="0" distL="0" distR="0" wp14:anchorId="05095E2D" wp14:editId="210CC5A9">
+            <wp:extent cx="5273749" cy="1223645"/>
+            <wp:effectExtent l="0" t="0" r="3175" b="0"/>
+            <wp:docPr id="1" name="Immagine 1"/>
+            <wp:cNvGraphicFramePr>
+              <a:graphicFrameLocks xmlns:a="http://schemas.openxmlformats.org/drawingml/2006/main" noChangeAspect="1"/>
+            </wp:cNvGraphicFramePr>
+            <a:graphic xmlns:a="http://schemas.openxmlformats.org/drawingml/2006/main">
+              <a:graphicData uri="http://schemas.openxmlformats.org/drawingml/2006/picture">
+                <pic:pic xmlns:pic="http://schemas.openxmlformats.org/drawingml/2006/picture">
+                  <pic:nvPicPr>
+                    <pic:cNvPr id="1" name="Immagine 1"/>
+                    <pic:cNvPicPr/>
+                  </pic:nvPicPr>
+                  <pic:blipFill>
+                    <a:blip r:embed="rId11">
+                      <a:extLst>
+                        <a:ext uri="{28A0092B-C50C-407E-A947-70E740481C1C}">
+                          <a14:useLocalDpi xmlns:a14="http://schemas.microsoft.com/office/drawing/2010/main" val="0"/>
+                        </a:ext>
+                      </a:extLst>
+                    </a:blip>
+                    <a:stretch>
+                      <a:fillRect/>
+                    </a:stretch>
+                  </pic:blipFill>
+                  <pic:spPr>
+                    <a:xfrm>
+                      <a:off x="0" y="0"/>
+                      <a:ext cx="5307256" cy="1231420"/>
+                    </a:xfrm>
+                    <a:prstGeom prst="rect">
+                      <a:avLst/>
+                    </a:prstGeom>
+                  </pic:spPr>
+                </pic:pic>
+              </a:graphicData>
+            </a:graphic>
+          </wp:inline>
+        </w:drawing>
+      </w:r>
+    </w:p>
+    <w:p>
+      <w:pPr>
+        <w:pStyle w:val="Didascalia"/>
+        <w:rPr>
+          <w:rFonts w:cs="Times New Roman"/>
+        </w:rPr>
+      </w:pPr>
+      <w:r>
+        <w:t>Figura 2.</w:t>
+      </w:r>
+      <w:r>
+        <w:fldChar w:fldCharType="begin"/>
+      </w:r>
+      <w:r>
+        <w:instrText xml:space="preserve"> STYLEREF 1 \s </w:instrText>
+      </w:r>
+      <w:r>
+        <w:fldChar w:fldCharType="separate"/>
+      </w:r>
+      <w:r>
+        <w:rPr>
+          <w:noProof/>
+        </w:rPr>
+        <w:t>0</w:t>
+      </w:r>
+      <w:r>
+        <w:fldChar w:fldCharType="end"/>
+      </w:r>
+      <w:r>
+        <w:t>.</w:t>
+      </w:r>
+      <w:r>
+        <w:fldChar w:fldCharType="begin"/>
+      </w:r>
+      <w:r>
+        <w:instrText xml:space="preserve"> SEQ Figura \* ARABIC \s 1 </w:instrText>
+      </w:r>
+      <w:r>
+        <w:fldChar w:fldCharType="separate"/>
+      </w:r>
+      <w:r>
+        <w:rPr>
+          <w:noProof/>
+        </w:rPr>
+        <w:t>2</w:t>
+      </w:r>
+      <w:r>
+        <w:fldChar w:fldCharType="end"/>
+      </w:r>
+      <w:r>
+        <w:t xml:space="preserve">: </w:t>
+      </w:r>
+      <w:r>
+        <w:rPr>
+          <w:i/>
+          <w:iCs/>
+        </w:rPr>
+        <w:t>Processo di riconoscimento</w:t>
+      </w:r>
+      <w:r>
+        <w:rPr>
+          <w:i/>
+          <w:iCs/>
+        </w:rPr>
+        <w:br/>
+      </w:r>
+      <w:r>
+        <w:rPr>
+          <w:rFonts w:cs="Times New Roman"/>
+        </w:rPr>
+        <w:t>©Gianfranco Lamperti</w:t>
+      </w:r>
+    </w:p>
+    <w:p/>
+    <w:p>
+      <w:r>
+        <w:t xml:space="preserve">La </w:t>
+      </w:r>
+      <w:r>
+        <w:rPr>
+          <w:i/>
+          <w:iCs/>
+        </w:rPr>
+        <w:t>generazione</w:t>
+      </w:r>
+      <w:r>
+        <w:t xml:space="preserve">, invece, permette di creare una </w:t>
+      </w:r>
+      <w:r>
+        <w:rPr>
+          <w:i/>
+          <w:iCs/>
+        </w:rPr>
+        <w:t>frase</w:t>
+      </w:r>
+      <w:r>
+        <w:t xml:space="preserve"> </w:t>
+      </w:r>
+      <w:r>
+        <w:t xml:space="preserve">appartenete al linguaggio in modo del tutto casuale, come si vede in Figura 2.3. </w:t>
+      </w:r>
+      <w:r>
+        <w:t xml:space="preserve"> </w:t>
+      </w:r>
+      <w:r>
+        <w:br/>
+        <w:t xml:space="preserve">Proprio in questa casualità risiede il principale problema di questo metodo, in quanto la frase generate sarà certamente correta dal punto di vista </w:t>
+      </w:r>
+      <w:r>
+        <w:rPr>
+          <w:i/>
+          <w:iCs/>
+        </w:rPr>
+        <w:t>sintattico</w:t>
+      </w:r>
+      <w:r>
+        <w:t xml:space="preserve">, ma non da quello </w:t>
+      </w:r>
+      <w:r>
+        <w:rPr>
+          <w:i/>
+          <w:iCs/>
+        </w:rPr>
+        <w:t>semantico</w:t>
+      </w:r>
+      <w:r>
+        <w:t>.</w:t>
+      </w:r>
+    </w:p>
+    <w:p/>
+    <w:p>
+      <w:pPr>
+        <w:keepNext/>
+        <w:jc w:val="center"/>
+      </w:pPr>
+      <w:r>
+        <w:rPr>
+          <w:noProof/>
+        </w:rPr>
+        <w:drawing>
+          <wp:inline distT="0" distB="0" distL="0" distR="0" wp14:anchorId="047D5294" wp14:editId="6C8503FF">
+            <wp:extent cx="3581622" cy="1480793"/>
+            <wp:effectExtent l="0" t="0" r="0" b="5715"/>
+            <wp:docPr id="5" name="Immagine 5"/>
+            <wp:cNvGraphicFramePr>
+              <a:graphicFrameLocks xmlns:a="http://schemas.openxmlformats.org/drawingml/2006/main" noChangeAspect="1"/>
+            </wp:cNvGraphicFramePr>
+            <a:graphic xmlns:a="http://schemas.openxmlformats.org/drawingml/2006/main">
+              <a:graphicData uri="http://schemas.openxmlformats.org/drawingml/2006/picture">
+                <pic:pic xmlns:pic="http://schemas.openxmlformats.org/drawingml/2006/picture">
+                  <pic:nvPicPr>
+                    <pic:cNvPr id="5" name="Immagine 5"/>
+                    <pic:cNvPicPr/>
+                  </pic:nvPicPr>
+                  <pic:blipFill>
+                    <a:blip r:embed="rId12">
+                      <a:extLst>
+                        <a:ext uri="{28A0092B-C50C-407E-A947-70E740481C1C}">
+                          <a14:useLocalDpi xmlns:a14="http://schemas.microsoft.com/office/drawing/2010/main" val="0"/>
+                        </a:ext>
+                      </a:extLst>
+                    </a:blip>
+                    <a:stretch>
+                      <a:fillRect/>
+                    </a:stretch>
+                  </pic:blipFill>
+                  <pic:spPr>
+                    <a:xfrm>
+                      <a:off x="0" y="0"/>
+                      <a:ext cx="3681266" cy="1521990"/>
+                    </a:xfrm>
+                    <a:prstGeom prst="rect">
+                      <a:avLst/>
+                    </a:prstGeom>
+                  </pic:spPr>
+                </pic:pic>
+              </a:graphicData>
+            </a:graphic>
+          </wp:inline>
+        </w:drawing>
+      </w:r>
+    </w:p>
+    <w:p>
+      <w:pPr>
+        <w:pStyle w:val="Didascalia"/>
+        <w:rPr>
+          <w:rFonts w:cs="Times New Roman"/>
+        </w:rPr>
+      </w:pPr>
+      <w:r>
+        <w:t>Figura 2</w:t>
+      </w:r>
+      <w:r>
+        <w:t>.</w:t>
+      </w:r>
+      <w:r>
+        <w:fldChar w:fldCharType="begin"/>
+      </w:r>
+      <w:r>
+        <w:instrText xml:space="preserve"> STYLEREF 1 \s </w:instrText>
+      </w:r>
+      <w:r>
+        <w:fldChar w:fldCharType="separate"/>
+      </w:r>
+      <w:r>
+        <w:rPr>
+          <w:noProof/>
+        </w:rPr>
+        <w:t>0</w:t>
+      </w:r>
+      <w:r>
+        <w:fldChar w:fldCharType="end"/>
+      </w:r>
+      <w:r>
+        <w:t>.</w:t>
+      </w:r>
+      <w:r>
+        <w:fldChar w:fldCharType="begin"/>
+      </w:r>
+      <w:r>
+        <w:instrText xml:space="preserve"> SEQ Figura \* ARABIC \s 1 </w:instrText>
+      </w:r>
+      <w:r>
+        <w:fldChar w:fldCharType="separate"/>
+      </w:r>
+      <w:r>
+        <w:rPr>
+          <w:noProof/>
+        </w:rPr>
+        <w:t>3</w:t>
+      </w:r>
+      <w:r>
+        <w:fldChar w:fldCharType="end"/>
+      </w:r>
+      <w:r>
+        <w:t>:</w:t>
+      </w:r>
+      <w:r>
+        <w:rPr>
+          <w:i/>
+          <w:iCs/>
+        </w:rPr>
+        <w:t xml:space="preserve"> Processo di generazione</w:t>
+      </w:r>
+      <w:r>
+        <w:rPr>
+          <w:i/>
+          <w:iCs/>
+        </w:rPr>
+        <w:br/>
+      </w:r>
+      <w:r>
+        <w:rPr>
+          <w:rFonts w:cs="Times New Roman"/>
+        </w:rPr>
+        <w:t>©Gianfranco Lamperti</w:t>
+      </w:r>
+    </w:p>
+    <w:p>
+      <w:pPr>
+        <w:pStyle w:val="Didascalia"/>
+      </w:pPr>
+    </w:p>
+    <w:p>
+      <w:r>
+        <w:lastRenderedPageBreak/>
+        <w:t>I due concetti sopracitati</w:t>
+      </w:r>
+      <w:r>
+        <w:t xml:space="preserve"> sono all’apparenza sconnessi, ma grazie alle scoperte della </w:t>
+      </w:r>
+      <w:r>
+        <w:rPr>
+          <w:i/>
+          <w:iCs/>
+        </w:rPr>
+        <w:t>computer science</w:t>
+      </w:r>
+      <w:r>
+        <w:t>, sappiamo essere fortemente correlati.</w:t>
+      </w:r>
+      <w:r>
+        <w:br/>
+        <w:t xml:space="preserve">Infatti </w:t>
+      </w:r>
+      <w:r>
+        <w:t xml:space="preserve">il meccanisco di </w:t>
+      </w:r>
+      <w:r>
+        <w:rPr>
+          <w:i/>
+          <w:iCs/>
+        </w:rPr>
+        <w:t>riconoscimento</w:t>
+      </w:r>
+      <w:r>
+        <w:t xml:space="preserve"> si basa su quello di </w:t>
+      </w:r>
+      <w:r>
+        <w:rPr>
+          <w:i/>
+          <w:iCs/>
+        </w:rPr>
+        <w:t>generazione</w:t>
+      </w:r>
+      <w:r>
+        <w:t>.</w:t>
+      </w:r>
+      <w:r>
+        <w:br/>
+        <w:t xml:space="preserve">Esso cerca di generare la </w:t>
+      </w:r>
+      <w:r>
+        <w:rPr>
+          <w:i/>
+          <w:iCs/>
+        </w:rPr>
+        <w:t>frase</w:t>
+      </w:r>
+      <w:r>
+        <w:t xml:space="preserve"> data in ingresso al meccanismo di </w:t>
+      </w:r>
+      <w:r>
+        <w:rPr>
+          <w:i/>
+          <w:iCs/>
+        </w:rPr>
+        <w:t>riconoscimento</w:t>
+      </w:r>
+      <w:r>
+        <w:t xml:space="preserve"> </w:t>
+      </w:r>
+      <w:r>
+        <w:t>e</w:t>
+      </w:r>
+      <w:r>
+        <w:t xml:space="preserve"> se il processo ha esito positivo, possiamo dire con certezza che la </w:t>
+      </w:r>
+      <w:r>
+        <w:rPr>
+          <w:i/>
+          <w:iCs/>
+        </w:rPr>
+        <w:t xml:space="preserve">frase </w:t>
+      </w:r>
+      <w:r>
+        <w:t>data appartiene al linguaggio.</w:t>
+      </w:r>
+    </w:p>
+    <w:p>
+      <w:r>
+        <w:t xml:space="preserve">Nei </w:t>
+      </w:r>
+      <w:r>
+        <w:t xml:space="preserve">prossimi paragrafi si vogliono mostrare i principali formalismi </w:t>
+      </w:r>
+      <w:r>
+        <w:t>utlizzati per la</w:t>
+      </w:r>
+      <w:r>
+        <w:t xml:space="preserve"> </w:t>
+      </w:r>
+      <w:r>
+        <w:rPr>
+          <w:i/>
+          <w:iCs/>
+        </w:rPr>
+        <w:t>specifica lessicale</w:t>
+      </w:r>
+      <w:r>
+        <w:t>.</w:t>
+      </w:r>
+    </w:p>
+    <w:p>
+      <w:pPr>
+        <w:pStyle w:val="Titolo2"/>
+      </w:pPr>
+      <w:r>
+        <w:t>2.1.2.1 BNF</w:t>
+      </w:r>
+    </w:p>
+    <w:p>
+      <w:pPr>
+        <w:ind w:left="340"/>
+      </w:pPr>
+      <w:r>
+        <w:t xml:space="preserve">Negli anni ’50 </w:t>
+      </w:r>
+      <w:r>
+        <w:t xml:space="preserve">del Novecento, </w:t>
+      </w:r>
+      <w:r>
+        <w:t xml:space="preserve">il inguista Avran Noam Chomsky </w:t>
+      </w:r>
+      <w:r>
+        <w:t xml:space="preserve">e l’informatico John Warner Backus, già ideatore del </w:t>
+      </w:r>
+      <w:r>
+        <w:rPr>
+          <w:i/>
+          <w:iCs/>
+        </w:rPr>
+        <w:t>FORTRAN</w:t>
+      </w:r>
+      <w:r>
+        <w:t xml:space="preserve">, </w:t>
+      </w:r>
+      <w:r>
+        <w:t xml:space="preserve">giunsero, in contesti del tutto separati, ad una conclusione del tutto equivalente al problema della </w:t>
+      </w:r>
+      <w:r>
+        <w:rPr>
+          <w:i/>
+          <w:iCs/>
+        </w:rPr>
+        <w:t xml:space="preserve">specifica </w:t>
+      </w:r>
+      <w:r>
+        <w:t>della</w:t>
+      </w:r>
+      <w:r>
+        <w:t xml:space="preserve"> </w:t>
+      </w:r>
+      <w:r>
+        <w:t>sinta</w:t>
+      </w:r>
+      <w:r>
+        <w:t>ssi</w:t>
+      </w:r>
+      <w:r>
+        <w:t xml:space="preserve">, la </w:t>
+      </w:r>
+      <w:r>
+        <w:rPr>
+          <w:i/>
+          <w:iCs/>
+        </w:rPr>
+        <w:t>BNF</w:t>
+      </w:r>
+      <w:r>
+        <w:t>.</w:t>
+      </w:r>
+      <w:r>
+        <w:br/>
+        <w:t xml:space="preserve">Nel 1959 venne presentato il linguaggio di programmazione </w:t>
+      </w:r>
+      <w:r>
+        <w:rPr>
+          <w:i/>
+          <w:iCs/>
+        </w:rPr>
+        <w:t>ALGOL 58</w:t>
+      </w:r>
+      <w:r>
+        <w:t xml:space="preserve">, a cui lavorò intensamente Backus, la cui </w:t>
+      </w:r>
+      <w:r>
+        <w:rPr>
+          <w:i/>
+          <w:iCs/>
+        </w:rPr>
+        <w:t>sinstassi</w:t>
+      </w:r>
+      <w:r>
+        <w:t xml:space="preserve"> venne specificata attraverso la </w:t>
+      </w:r>
+      <w:r>
+        <w:rPr>
+          <w:i/>
+          <w:iCs/>
+        </w:rPr>
+        <w:t>BNF</w:t>
+      </w:r>
+      <w:r>
+        <w:t xml:space="preserve"> (</w:t>
+      </w:r>
+      <w:r>
+        <w:rPr>
+          <w:i/>
+          <w:iCs/>
+        </w:rPr>
+        <w:t>Backus-Naur Form</w:t>
+      </w:r>
+      <w:r>
+        <w:t>).</w:t>
+      </w:r>
+      <w:r>
+        <w:br/>
+        <w:t xml:space="preserve">Paradossalmente questo metodo non venne accettato prontamente dagli utenti dei linguaggi di programmazione, salvo poi diventare lo </w:t>
+      </w:r>
+      <w:r>
+        <w:rPr>
+          <w:i/>
+          <w:iCs/>
+        </w:rPr>
+        <w:t>standard</w:t>
+      </w:r>
+      <w:r>
+        <w:rPr>
+          <w:i/>
+          <w:iCs/>
+        </w:rPr>
+        <w:t xml:space="preserve"> </w:t>
+      </w:r>
+      <w:r>
+        <w:t xml:space="preserve">per la </w:t>
+      </w:r>
+      <w:r>
+        <w:rPr>
+          <w:i/>
+          <w:iCs/>
+        </w:rPr>
+        <w:t>specifica sintattica</w:t>
+      </w:r>
+      <w:r>
+        <w:t>.</w:t>
+      </w:r>
+      <w:r>
+        <w:br/>
+        <w:t xml:space="preserve">La </w:t>
+      </w:r>
+      <w:r>
+        <w:rPr>
+          <w:i/>
+          <w:iCs/>
+        </w:rPr>
+        <w:t>BNF</w:t>
+      </w:r>
+      <w:r>
+        <w:t xml:space="preserve"> è, a tutti gli effetti, un linguaggio per descrivere un altro linguaggio, per questo viene spesso definita come un </w:t>
+      </w:r>
+      <w:r>
+        <w:rPr>
+          <w:i/>
+          <w:iCs/>
+        </w:rPr>
+        <w:t>metalinguaggio</w:t>
+      </w:r>
+      <w:r>
+        <w:t xml:space="preserve">. </w:t>
+      </w:r>
+    </w:p>
+    <w:p>
+      <w:pPr>
+        <w:ind w:left="340"/>
+      </w:pPr>
+      <w:r>
+        <w:t xml:space="preserve">La </w:t>
+      </w:r>
+      <w:r>
+        <w:rPr>
+          <w:i/>
+          <w:iCs/>
+        </w:rPr>
+        <w:t>BNF</w:t>
+      </w:r>
+      <w:r>
+        <w:t xml:space="preserve"> di un linguaggio è un insieme di </w:t>
+      </w:r>
+      <w:r>
+        <w:rPr>
+          <w:i/>
+          <w:iCs/>
+        </w:rPr>
+        <w:t>produzioni</w:t>
+      </w:r>
+      <w:r>
+        <w:t xml:space="preserve"> che mostrano, in modo astratto, le regole </w:t>
+      </w:r>
+      <w:r>
+        <w:rPr>
+          <w:i/>
+          <w:iCs/>
+        </w:rPr>
+        <w:t>grammaticali</w:t>
+      </w:r>
+      <w:r>
+        <w:t xml:space="preserve"> del linguaggio e dei suoi costrutti.</w:t>
+      </w:r>
+      <w:r>
+        <w:br/>
+      </w:r>
+      <w:r>
+        <w:t xml:space="preserve">Le </w:t>
+      </w:r>
+      <w:r>
+        <w:rPr>
+          <w:i/>
+          <w:iCs/>
+        </w:rPr>
+        <w:t>produzioni</w:t>
+      </w:r>
+      <w:r>
+        <w:t xml:space="preserve"> sono costituite da </w:t>
+      </w:r>
+      <w:r>
+        <w:t xml:space="preserve">un insieme di </w:t>
+      </w:r>
+      <w:r>
+        <w:rPr>
+          <w:i/>
+          <w:iCs/>
+        </w:rPr>
+        <w:t>simboli terminali</w:t>
+      </w:r>
+      <w:r>
+        <w:t xml:space="preserve">, ad esempio una </w:t>
+      </w:r>
+      <w:r>
+        <w:rPr>
+          <w:i/>
+          <w:iCs/>
+        </w:rPr>
+        <w:t>keyword</w:t>
+      </w:r>
+      <w:r>
+        <w:t xml:space="preserve"> di un linguaggio di programmazione, </w:t>
+      </w:r>
+      <w:r>
+        <w:t>e</w:t>
+      </w:r>
+      <w:r>
+        <w:t xml:space="preserve"> </w:t>
+      </w:r>
+      <w:r>
+        <w:rPr>
+          <w:i/>
+          <w:iCs/>
+        </w:rPr>
+        <w:t>non</w:t>
+      </w:r>
+      <w:r>
+        <w:t xml:space="preserve"> </w:t>
+      </w:r>
+      <w:r>
+        <w:rPr>
+          <w:i/>
+          <w:iCs/>
+        </w:rPr>
+        <w:t>terminali</w:t>
+      </w:r>
+      <w:r>
+        <w:t xml:space="preserve">, cioè richiami ad altri </w:t>
+      </w:r>
+      <w:r>
+        <w:rPr>
+          <w:i/>
+          <w:iCs/>
+        </w:rPr>
+        <w:t>produzioni</w:t>
+      </w:r>
+      <w:r>
+        <w:t>.</w:t>
+      </w:r>
+    </w:p>
+    <w:p>
+      <w:pPr>
+        <w:ind w:left="340"/>
+      </w:pPr>
+      <w:r>
+        <w:t xml:space="preserve">Una </w:t>
+      </w:r>
+      <w:r>
+        <w:rPr>
+          <w:i/>
+          <w:iCs/>
+        </w:rPr>
+        <w:t>produzione</w:t>
+      </w:r>
+      <w:r>
+        <w:t xml:space="preserve"> può presentare diverse definizioni, per questa ragione è possibile utilizzare un operatore di </w:t>
+      </w:r>
+      <w:r>
+        <w:rPr>
+          <w:i/>
+          <w:iCs/>
+        </w:rPr>
+        <w:t>alternativa</w:t>
+      </w:r>
+      <w:r>
+        <w:t xml:space="preserve"> “</w:t>
+      </w:r>
+      <w:r>
+        <w:rPr>
+          <w:b/>
+          <w:bCs/>
+        </w:rPr>
+        <w:t>|</w:t>
+      </w:r>
+      <w:r>
+        <w:t xml:space="preserve">” all’interno di una </w:t>
+      </w:r>
+      <w:r>
+        <w:rPr>
+          <w:i/>
+          <w:iCs/>
+        </w:rPr>
+        <w:t>produzione</w:t>
+      </w:r>
+      <w:r>
+        <w:t>.</w:t>
+      </w:r>
+    </w:p>
+    <w:p>
+      <w:pPr>
+        <w:ind w:left="340"/>
+      </w:pPr>
+      <w:r>
+        <w:t xml:space="preserve">È, inoltre, possibile utilizzare la </w:t>
+      </w:r>
+      <w:r>
+        <w:rPr>
+          <w:i/>
+          <w:iCs/>
+        </w:rPr>
+        <w:t>ricorsione</w:t>
+      </w:r>
+      <w:r>
+        <w:t xml:space="preserve"> per definire delle liste.</w:t>
+      </w:r>
+    </w:p>
+    <w:p>
+      <w:pPr>
+        <w:ind w:left="340" w:firstLine="0"/>
+      </w:pPr>
+      <w:r>
+        <w:lastRenderedPageBreak/>
+        <w:pict w14:anchorId="3169CE26">
+          <v:rect id="_x0000_i1041" style="width:0;height:1.5pt" o:hralign="center" o:bullet="t" o:hrstd="t" o:hr="t" fillcolor="#a0a0a0" stroked="f"/>
+        </w:pict>
+      </w:r>
+    </w:p>
+    <w:p>
+      <w:pPr>
+        <w:ind w:left="340" w:firstLine="0"/>
+        <w:rPr>
+          <w:rFonts w:cs="Times New Roman"/>
+        </w:rPr>
+      </w:pPr>
+      <w:r>
+        <w:t xml:space="preserve">Esempio: </w:t>
+      </w:r>
+      <w:r>
+        <w:t xml:space="preserve">scrivere la </w:t>
+      </w:r>
+      <w:r>
+        <w:rPr>
+          <w:i/>
+          <w:iCs/>
+        </w:rPr>
+        <w:t xml:space="preserve">produzione </w:t>
+      </w:r>
+      <w:r>
+        <w:t>relativa all’</w:t>
+      </w:r>
+      <w:r>
+        <w:rPr>
+          <w:i/>
+          <w:iCs/>
+        </w:rPr>
+        <w:t>if-statement</w:t>
+      </w:r>
+      <w:r>
+        <w:t xml:space="preserve"> del </w:t>
+      </w:r>
+      <w:r>
+        <w:rPr>
+          <w:i/>
+          <w:iCs/>
+        </w:rPr>
+        <w:t>Pascal</w:t>
+      </w:r>
+      <w:r>
+        <w:br/>
+        <w:t xml:space="preserve">if-stat </w:t>
+      </w:r>
+      <w:r>
+        <w:rPr>
+          <w:rFonts w:cs="Times New Roman"/>
+        </w:rPr>
+        <w:t xml:space="preserve">→ </w:t>
+      </w:r>
+      <w:r>
+        <w:rPr>
+          <w:rFonts w:cs="Times New Roman"/>
+          <w:b/>
+          <w:bCs/>
+        </w:rPr>
+        <w:t>if</w:t>
+      </w:r>
+      <w:r>
+        <w:rPr>
+          <w:rFonts w:cs="Times New Roman"/>
+        </w:rPr>
+        <w:t xml:space="preserve"> bool-expr </w:t>
+      </w:r>
+      <w:r>
+        <w:rPr>
+          <w:rFonts w:cs="Times New Roman"/>
+          <w:b/>
+          <w:bCs/>
+        </w:rPr>
+        <w:t xml:space="preserve">then </w:t>
+      </w:r>
+      <w:r>
+        <w:rPr>
+          <w:rFonts w:cs="Times New Roman"/>
+        </w:rPr>
+        <w:t xml:space="preserve">stat </w:t>
+      </w:r>
+      <w:r>
+        <w:rPr>
+          <w:rFonts w:cs="Times New Roman"/>
+          <w:b/>
+          <w:bCs/>
+        </w:rPr>
+        <w:t xml:space="preserve">| </w:t>
+      </w:r>
+      <w:r>
+        <w:rPr>
+          <w:rFonts w:cs="Times New Roman"/>
+          <w:b/>
+          <w:bCs/>
+        </w:rPr>
+        <w:t>if</w:t>
+      </w:r>
+      <w:r>
+        <w:rPr>
+          <w:rFonts w:cs="Times New Roman"/>
+        </w:rPr>
+        <w:t xml:space="preserve"> bool-expr </w:t>
+      </w:r>
+      <w:r>
+        <w:rPr>
+          <w:rFonts w:cs="Times New Roman"/>
+          <w:b/>
+          <w:bCs/>
+        </w:rPr>
+        <w:t xml:space="preserve">then </w:t>
+      </w:r>
+      <w:r>
+        <w:rPr>
+          <w:rFonts w:cs="Times New Roman"/>
+        </w:rPr>
+        <w:t>stat</w:t>
+      </w:r>
+      <w:r>
+        <w:rPr>
+          <w:rFonts w:cs="Times New Roman"/>
+        </w:rPr>
+        <w:t xml:space="preserve"> </w:t>
+      </w:r>
+      <w:r>
+        <w:rPr>
+          <w:rFonts w:cs="Times New Roman"/>
+          <w:b/>
+          <w:bCs/>
+        </w:rPr>
+        <w:t>else</w:t>
+      </w:r>
+      <w:r>
+        <w:rPr>
+          <w:rFonts w:cs="Times New Roman"/>
+        </w:rPr>
+        <w:t xml:space="preserve"> sta</w:t>
+      </w:r>
+      <w:r>
+        <w:rPr>
+          <w:rFonts w:cs="Times New Roman"/>
+        </w:rPr>
+        <w:t>t</w:t>
+      </w:r>
+    </w:p>
+    <w:p>
+      <w:pPr>
+        <w:ind w:left="340" w:firstLine="0"/>
+      </w:pPr>
+      <w:r>
+        <w:pict w14:anchorId="641CA507">
+          <v:rect id="_x0000_i1052" style="width:0;height:1.5pt" o:hralign="center" o:bullet="t" o:hrstd="t" o:hr="t" fillcolor="#a0a0a0" stroked="f"/>
+        </w:pict>
+      </w:r>
+    </w:p>
+    <w:p>
+      <w:pPr>
+        <w:pStyle w:val="Titolo2"/>
+        <w:ind w:left="340" w:firstLine="0"/>
+      </w:pPr>
+      <w:r>
+        <w:br/>
+      </w:r>
+      <w:r>
+        <w:t>2.1.2.</w:t>
+      </w:r>
+      <w:r>
+        <w:t>2</w:t>
+      </w:r>
+      <w:r>
+        <w:t xml:space="preserve"> EBNF</w:t>
+      </w:r>
+    </w:p>
+    <w:p>
+      <w:pPr>
+        <w:ind w:left="340" w:firstLine="368"/>
+      </w:pPr>
+      <w:r>
+        <w:t xml:space="preserve">È possibile estendere la </w:t>
+      </w:r>
+      <w:r>
+        <w:rPr>
+          <w:i/>
+          <w:iCs/>
+        </w:rPr>
+        <w:t>BNF</w:t>
+      </w:r>
+      <w:r>
+        <w:t xml:space="preserve"> attraverso l’introduzione di nuovi operatori, dando così vita all’</w:t>
+      </w:r>
+      <w:r>
+        <w:rPr>
+          <w:i/>
+          <w:iCs/>
+        </w:rPr>
+        <w:t>EBNF</w:t>
+      </w:r>
+      <w:r>
+        <w:t xml:space="preserve">. </w:t>
+      </w:r>
+    </w:p>
+    <w:p>
+      <w:pPr>
+        <w:ind w:left="340" w:firstLine="368"/>
+      </w:pPr>
+      <w:r>
+        <w:t>I principali operatori sono:</w:t>
+      </w:r>
+    </w:p>
+    <w:p>
+      <w:pPr>
+        <w:pStyle w:val="Paragrafoelenco"/>
+        <w:numPr>
+          <w:ilvl w:val="0"/>
+          <w:numId w:val="4"/>
+        </w:numPr>
+      </w:pPr>
+      <w:r>
+        <w:t xml:space="preserve">L’operatore di </w:t>
+      </w:r>
+      <w:r>
+        <w:rPr>
+          <w:i/>
+          <w:iCs/>
+        </w:rPr>
+        <w:t>opzionalità</w:t>
+      </w:r>
+      <w:r>
+        <w:t xml:space="preserve"> “</w:t>
+      </w:r>
+      <w:r>
+        <w:rPr>
+          <w:b/>
+          <w:bCs/>
+        </w:rPr>
+        <w:t>[ ]</w:t>
+      </w:r>
+      <w:r>
+        <w:t xml:space="preserve">”, attraverso il quale è possibile specificare se una parte di una </w:t>
+      </w:r>
+      <w:r>
+        <w:rPr>
+          <w:i/>
+          <w:iCs/>
+        </w:rPr>
+        <w:t>produzione</w:t>
+      </w:r>
+      <w:r>
+        <w:t xml:space="preserve"> sia opzionale</w:t>
+      </w:r>
+    </w:p>
+    <w:p>
+      <w:pPr>
+        <w:pStyle w:val="Paragrafoelenco"/>
+        <w:numPr>
+          <w:ilvl w:val="0"/>
+          <w:numId w:val="4"/>
+        </w:numPr>
+      </w:pPr>
+      <w:r>
+        <w:t xml:space="preserve">L’operatore di </w:t>
+      </w:r>
+      <w:r>
+        <w:rPr>
+          <w:i/>
+          <w:iCs/>
+        </w:rPr>
+        <w:t>ripetizione</w:t>
+      </w:r>
+      <w:r>
+        <w:t xml:space="preserve"> “</w:t>
+      </w:r>
+      <w:r>
+        <w:rPr>
+          <w:b/>
+          <w:bCs/>
+        </w:rPr>
+        <w:t>{ }</w:t>
+      </w:r>
+      <w:r>
+        <w:t xml:space="preserve">”, attraverso il quale è possibile ripetere una parte della </w:t>
+      </w:r>
+      <w:r>
+        <w:rPr>
+          <w:i/>
+          <w:iCs/>
+        </w:rPr>
+        <w:t>produzione</w:t>
+      </w:r>
+      <w:r>
+        <w:t xml:space="preserve">, evitando così di dover ricorrere alla ricorsione tipica delle </w:t>
+      </w:r>
+      <w:r>
+        <w:rPr>
+          <w:i/>
+          <w:iCs/>
+        </w:rPr>
+        <w:t>BNF</w:t>
+      </w:r>
+    </w:p>
+    <w:p>
+      <w:pPr>
+        <w:pStyle w:val="Paragrafoelenco"/>
+        <w:numPr>
+          <w:ilvl w:val="0"/>
+          <w:numId w:val="4"/>
+        </w:numPr>
+      </w:pPr>
+      <w:r>
+        <w:t xml:space="preserve">L’operatore di </w:t>
+      </w:r>
+      <w:r>
+        <w:rPr>
+          <w:i/>
+          <w:iCs/>
+        </w:rPr>
+        <w:t>disgiunzione</w:t>
+      </w:r>
+      <w:r>
+        <w:rPr>
+          <w:i/>
+          <w:iCs/>
+        </w:rPr>
+        <w:t xml:space="preserve"> </w:t>
+      </w:r>
+      <w:r>
+        <w:t>”</w:t>
+      </w:r>
+      <w:r>
+        <w:rPr>
+          <w:b/>
+          <w:bCs/>
+        </w:rPr>
+        <w:t>( | )</w:t>
+      </w:r>
+      <w:r>
+        <w:t>”</w:t>
+      </w:r>
+      <w:r>
+        <w:t>,</w:t>
+      </w:r>
+      <w:r>
+        <w:rPr>
+          <w:b/>
+          <w:bCs/>
+        </w:rPr>
+        <w:t xml:space="preserve"> </w:t>
+      </w:r>
+      <w:r>
+        <w:t xml:space="preserve">utilizzato per la selezione di due o più possibilità all’interno di una </w:t>
+      </w:r>
+      <w:r>
+        <w:rPr>
+          <w:i/>
+          <w:iCs/>
+        </w:rPr>
+        <w:t>produzione</w:t>
+      </w:r>
+    </w:p>
+    <w:p>
+      <w:pPr>
+        <w:pStyle w:val="Titolo2"/>
+      </w:pPr>
+      <w:r>
+        <w:t>2.1.2.3 Esempio</w:t>
+      </w:r>
+    </w:p>
+    <w:p>
+      <w:r>
+        <w:tab/>
+        <w:t xml:space="preserve">In figura 2.4 viene riportato un esempio di confronto </w:t>
+      </w:r>
+      <w:r>
+        <w:t>adoperato sulla stessa</w:t>
+      </w:r>
+      <w:r>
+        <w:t xml:space="preserve"> </w:t>
+      </w:r>
+      <w:r>
+        <w:rPr>
+          <w:i/>
+          <w:iCs/>
+        </w:rPr>
+        <w:t>produzion</w:t>
+      </w:r>
+      <w:r>
+        <w:rPr>
+          <w:i/>
+          <w:iCs/>
+        </w:rPr>
+        <w:t>e</w:t>
+      </w:r>
+      <w:r>
+        <w:t xml:space="preserve"> scritta mediante la</w:t>
+      </w:r>
+      <w:r>
+        <w:t xml:space="preserve"> </w:t>
+      </w:r>
+      <w:r>
+        <w:rPr>
+          <w:i/>
+          <w:iCs/>
+        </w:rPr>
+        <w:t xml:space="preserve">BNF </w:t>
+      </w:r>
+      <w:r>
+        <w:t xml:space="preserve">e </w:t>
+      </w:r>
+      <w:r>
+        <w:t>l’</w:t>
+      </w:r>
+      <w:r>
+        <w:rPr>
+          <w:i/>
+          <w:iCs/>
+        </w:rPr>
+        <w:t>EBNF</w:t>
+      </w:r>
+      <w:r>
+        <w:t>.</w:t>
+      </w:r>
+    </w:p>
+    <w:p/>
+    <w:p/>
+    <w:p>
+      <w:pPr>
+        <w:keepNext/>
+        <w:jc w:val="center"/>
+        <w:rPr>
+          <w:noProof/>
+        </w:rPr>
+      </w:pPr>
+    </w:p>
+    <w:p>
+      <w:pPr>
+        <w:keepNext/>
+        <w:jc w:val="center"/>
+      </w:pPr>
+      <w:r>
+        <w:rPr>
+          <w:noProof/>
+        </w:rPr>
+        <w:drawing>
+          <wp:inline distT="0" distB="0" distL="0" distR="0" wp14:anchorId="726EC6F1" wp14:editId="1B58D38C">
+            <wp:extent cx="4583853" cy="1743740"/>
+            <wp:effectExtent l="0" t="0" r="7620" b="8890"/>
+            <wp:docPr id="6" name="Immagine 6"/>
+            <wp:cNvGraphicFramePr>
+              <a:graphicFrameLocks xmlns:a="http://schemas.openxmlformats.org/drawingml/2006/main" noChangeAspect="1"/>
+            </wp:cNvGraphicFramePr>
+            <a:graphic xmlns:a="http://schemas.openxmlformats.org/drawingml/2006/main">
+              <a:graphicData uri="http://schemas.openxmlformats.org/drawingml/2006/picture">
+                <pic:pic xmlns:pic="http://schemas.openxmlformats.org/drawingml/2006/picture">
+                  <pic:nvPicPr>
+                    <pic:cNvPr id="6" name="Immagine 6"/>
+                    <pic:cNvPicPr/>
+                  </pic:nvPicPr>
+                  <pic:blipFill>
+                    <a:blip r:embed="rId13">
+                      <a:extLst>
+                        <a:ext uri="{28A0092B-C50C-407E-A947-70E740481C1C}">
+                          <a14:useLocalDpi xmlns:a14="http://schemas.microsoft.com/office/drawing/2010/main" val="0"/>
+                        </a:ext>
+                      </a:extLst>
+                    </a:blip>
+                    <a:stretch>
+                      <a:fillRect/>
+                    </a:stretch>
+                  </pic:blipFill>
+                  <pic:spPr>
+                    <a:xfrm>
+                      <a:off x="0" y="0"/>
+                      <a:ext cx="4981184" cy="1894888"/>
+                    </a:xfrm>
+                    <a:prstGeom prst="rect">
+                      <a:avLst/>
+                    </a:prstGeom>
+                  </pic:spPr>
+                </pic:pic>
+              </a:graphicData>
+            </a:graphic>
+          </wp:inline>
+        </w:drawing>
+      </w:r>
+    </w:p>
+    <w:p>
+      <w:pPr>
+        <w:pStyle w:val="Didascalia"/>
+        <w:ind w:firstLine="0"/>
+      </w:pPr>
+      <w:r>
+        <w:t>Figura 2.</w:t>
+      </w:r>
+      <w:r>
+        <w:fldChar w:fldCharType="begin"/>
+      </w:r>
+      <w:r>
+        <w:instrText xml:space="preserve"> STYLEREF 1 \s </w:instrText>
+      </w:r>
+      <w:r>
+        <w:fldChar w:fldCharType="separate"/>
+      </w:r>
+      <w:r>
+        <w:rPr>
+          <w:noProof/>
+        </w:rPr>
+        <w:t>0</w:t>
+      </w:r>
+      <w:r>
+        <w:fldChar w:fldCharType="end"/>
+      </w:r>
+      <w:r>
+        <w:t>.</w:t>
+      </w:r>
+      <w:r>
+        <w:fldChar w:fldCharType="begin"/>
+      </w:r>
+      <w:r>
+        <w:instrText xml:space="preserve"> SEQ Figura \* ARABIC \s 1 </w:instrText>
+      </w:r>
+      <w:r>
+        <w:fldChar w:fldCharType="separate"/>
+      </w:r>
+      <w:r>
+        <w:rPr>
+          <w:noProof/>
+        </w:rPr>
+        <w:t>4</w:t>
+      </w:r>
+      <w:r>
+        <w:fldChar w:fldCharType="end"/>
+      </w:r>
+      <w:r>
+        <w:t xml:space="preserve">: </w:t>
+      </w:r>
+      <w:r>
+        <w:rPr>
+          <w:i/>
+          <w:iCs/>
+        </w:rPr>
+        <w:t>BNF vs EBNF</w:t>
+      </w:r>
+      <w:r>
+        <w:br/>
+      </w:r>
+      <w:r>
+        <w:t>©Gianfranco Lamperti</w:t>
+      </w:r>
+    </w:p>
+    <w:p>
+      <w:pPr>
+        <w:ind w:firstLine="0"/>
+      </w:pPr>
+    </w:p>
+    <w:p>
+      <w:pPr>
+        <w:pStyle w:val="Titolo2"/>
+        <w:ind w:firstLine="708"/>
+      </w:pPr>
+      <w:r>
+        <w:t>2.1.2.4</w:t>
+      </w:r>
+      <w:r>
+        <w:t xml:space="preserve"> Diagrammi sintattici</w:t>
+      </w:r>
+    </w:p>
+    <w:p>
+      <w:pPr>
+        <w:ind w:left="708"/>
+      </w:pPr>
+      <w:r>
+        <w:t xml:space="preserve">È possibile costruire </w:t>
+      </w:r>
+      <w:r>
+        <w:rPr>
+          <w:i/>
+          <w:iCs/>
+        </w:rPr>
+        <w:t>diagrammi sintattici</w:t>
+      </w:r>
+      <w:r>
+        <w:t xml:space="preserve"> attraverso il quali visualizzare una </w:t>
+      </w:r>
+      <w:r>
+        <w:rPr>
+          <w:i/>
+          <w:iCs/>
+        </w:rPr>
+        <w:t>produzione</w:t>
+      </w:r>
+      <w:r>
+        <w:t>.</w:t>
+      </w:r>
+      <w:r>
+        <w:br/>
+        <w:t xml:space="preserve">Essi utilizzano ovali per i </w:t>
+      </w:r>
+      <w:r>
+        <w:rPr>
+          <w:i/>
+          <w:iCs/>
+        </w:rPr>
+        <w:t xml:space="preserve">terminali </w:t>
+      </w:r>
+      <w:r>
+        <w:t xml:space="preserve">e rettangoli per i </w:t>
+      </w:r>
+      <w:r>
+        <w:rPr>
+          <w:i/>
+          <w:iCs/>
+        </w:rPr>
+        <w:t>non terminali</w:t>
+      </w:r>
+      <w:r>
+        <w:t>, collegati da frecce, come si può vedere in Figura 2.5.</w:t>
+      </w:r>
+    </w:p>
+    <w:p/>
+    <w:p>
+      <w:pPr>
+        <w:keepNext/>
+        <w:jc w:val="center"/>
+      </w:pPr>
+      <w:r>
+        <w:rPr>
+          <w:noProof/>
+        </w:rPr>
+        <w:drawing>
+          <wp:inline distT="0" distB="0" distL="0" distR="0" wp14:anchorId="5D917AEC" wp14:editId="09C0A926">
+            <wp:extent cx="5411972" cy="1009650"/>
+            <wp:effectExtent l="0" t="0" r="0" b="0"/>
+            <wp:docPr id="9" name="Immagine 9"/>
+            <wp:cNvGraphicFramePr>
+              <a:graphicFrameLocks xmlns:a="http://schemas.openxmlformats.org/drawingml/2006/main" noChangeAspect="1"/>
+            </wp:cNvGraphicFramePr>
+            <a:graphic xmlns:a="http://schemas.openxmlformats.org/drawingml/2006/main">
+              <a:graphicData uri="http://schemas.openxmlformats.org/drawingml/2006/picture">
+                <pic:pic xmlns:pic="http://schemas.openxmlformats.org/drawingml/2006/picture">
+                  <pic:nvPicPr>
+                    <pic:cNvPr id="9" name="Immagine 9"/>
+                    <pic:cNvPicPr/>
+                  </pic:nvPicPr>
+                  <pic:blipFill>
+                    <a:blip r:embed="rId14">
+                      <a:extLst>
+                        <a:ext uri="{28A0092B-C50C-407E-A947-70E740481C1C}">
+                          <a14:useLocalDpi xmlns:a14="http://schemas.microsoft.com/office/drawing/2010/main" val="0"/>
+                        </a:ext>
+                      </a:extLst>
+                    </a:blip>
+                    <a:stretch>
+                      <a:fillRect/>
+                    </a:stretch>
+                  </pic:blipFill>
+                  <pic:spPr>
+                    <a:xfrm>
+                      <a:off x="0" y="0"/>
+                      <a:ext cx="6196315" cy="1155976"/>
+                    </a:xfrm>
+                    <a:prstGeom prst="rect">
+                      <a:avLst/>
+                    </a:prstGeom>
+                  </pic:spPr>
+                </pic:pic>
+              </a:graphicData>
+            </a:graphic>
+          </wp:inline>
+        </w:drawing>
+      </w:r>
+    </w:p>
+    <w:p>
+      <w:pPr>
+        <w:pStyle w:val="Didascalia"/>
+        <w:ind w:firstLine="0"/>
+      </w:pPr>
+      <w:r>
+        <w:t xml:space="preserve">Figura </w:t>
+      </w:r>
+      <w:r>
+        <w:fldChar w:fldCharType="begin"/>
+      </w:r>
+      <w:r>
+        <w:instrText xml:space="preserve"> STYLEREF 1 \s </w:instrText>
+      </w:r>
+      <w:r>
+        <w:fldChar w:fldCharType="separate"/>
+      </w:r>
+      <w:r>
+        <w:rPr>
+          <w:noProof/>
+        </w:rPr>
+        <w:t>0</w:t>
+      </w:r>
+      <w:r>
+        <w:fldChar w:fldCharType="end"/>
+      </w:r>
+      <w:r>
+        <w:t>.</w:t>
+      </w:r>
+      <w:r>
+        <w:fldChar w:fldCharType="begin"/>
+      </w:r>
+      <w:r>
+        <w:instrText xml:space="preserve"> SEQ Figura \* ARABIC \s 1 </w:instrText>
+      </w:r>
+      <w:r>
+        <w:fldChar w:fldCharType="separate"/>
+      </w:r>
+      <w:r>
+        <w:rPr>
+          <w:noProof/>
+        </w:rPr>
+        <w:t>5</w:t>
+      </w:r>
+      <w:r>
+        <w:fldChar w:fldCharType="end"/>
+      </w:r>
+      <w:r>
+        <w:t xml:space="preserve">: </w:t>
+      </w:r>
+      <w:r>
+        <w:rPr>
+          <w:i/>
+          <w:iCs/>
+        </w:rPr>
+        <w:t>Diagramma sintattico if-stat</w:t>
+      </w:r>
+      <w:r>
+        <w:rPr>
+          <w:i/>
+          <w:iCs/>
+        </w:rPr>
+        <w:br/>
+      </w:r>
+      <w:r>
+        <w:t>©Gianfranco Lamperti</w:t>
+      </w:r>
+    </w:p>
+    <w:p/>
+    <w:p/>
+    <w:p/>
+    <w:p/>
+    <w:p/>
+    <w:p>
+      <w:pPr>
+        <w:pStyle w:val="Titolo2"/>
+        <w:ind w:firstLine="0"/>
+      </w:pPr>
+      <w:r>
+        <w:t>2.1.3 Semantica</w:t>
+      </w:r>
+    </w:p>
+    <w:p>
+      <w:r>
+        <w:t xml:space="preserve">La </w:t>
+      </w:r>
+      <w:r>
+        <w:rPr>
+          <w:i/>
+          <w:iCs/>
+        </w:rPr>
+        <w:t xml:space="preserve">specifica </w:t>
+      </w:r>
+      <w:r>
+        <w:t xml:space="preserve">della </w:t>
+      </w:r>
+      <w:r>
+        <w:rPr>
+          <w:i/>
+          <w:iCs/>
+        </w:rPr>
+        <w:t>semantica</w:t>
+      </w:r>
+      <w:r>
+        <w:rPr>
+          <w:i/>
+          <w:iCs/>
+        </w:rPr>
+        <w:t xml:space="preserve"> </w:t>
+      </w:r>
+      <w:r>
+        <w:t xml:space="preserve">di un linguaggio di programmazione, a differenza delle precedenti, è molto meno </w:t>
+      </w:r>
+      <w:r>
+        <w:rPr>
+          <w:i/>
+          <w:iCs/>
+        </w:rPr>
+        <w:t>standardizzata</w:t>
+      </w:r>
+      <w:r>
+        <w:t xml:space="preserve">, in quanto non esiste un linguaggio di </w:t>
+      </w:r>
+      <w:r>
+        <w:rPr>
+          <w:i/>
+          <w:iCs/>
+        </w:rPr>
+        <w:t>specifica</w:t>
+      </w:r>
+      <w:r>
+        <w:t xml:space="preserve"> di riferimento.</w:t>
+      </w:r>
+    </w:p>
+    <w:p>
+      <w:r>
+        <w:t>Il compito di questa fase è</w:t>
+      </w:r>
+      <w:r>
+        <w:t xml:space="preserve"> quello</w:t>
+      </w:r>
+      <w:r>
+        <w:t xml:space="preserve"> di descrivere il significato dei </w:t>
+      </w:r>
+      <w:r>
+        <w:rPr>
+          <w:i/>
+          <w:iCs/>
+        </w:rPr>
+        <w:t>costrutti</w:t>
+      </w:r>
+      <w:r>
+        <w:t xml:space="preserve"> del linguaggio</w:t>
+      </w:r>
+      <w:r>
+        <w:t xml:space="preserve"> di programmazione</w:t>
+      </w:r>
+      <w:r>
+        <w:t xml:space="preserve"> </w:t>
+      </w:r>
+      <w:r>
+        <w:t>(</w:t>
+      </w:r>
+      <w:r>
+        <w:rPr>
+          <w:i/>
+          <w:iCs/>
+        </w:rPr>
+        <w:t>semantica dinamica)</w:t>
+      </w:r>
+      <w:r>
+        <w:t xml:space="preserve">, attraverso l’utilizzo di un linguaggio e di costrutti di più </w:t>
+      </w:r>
+      <w:r>
+        <w:rPr>
+          <w:i/>
+          <w:iCs/>
+        </w:rPr>
+        <w:t>basso livello</w:t>
+      </w:r>
+      <w:r>
+        <w:t xml:space="preserve"> rispetto al linguaggio da specificare.</w:t>
+      </w:r>
+    </w:p>
+    <w:p>
+      <w:r>
+        <w:t xml:space="preserve">I due principali formalismi per la </w:t>
+      </w:r>
+      <w:r>
+        <w:rPr>
+          <w:i/>
+          <w:iCs/>
+        </w:rPr>
+        <w:t>specifica</w:t>
+      </w:r>
+      <w:r>
+        <w:t xml:space="preserve"> della </w:t>
+      </w:r>
+      <w:r>
+        <w:rPr>
+          <w:i/>
+          <w:iCs/>
+        </w:rPr>
+        <w:t>semantica</w:t>
+      </w:r>
+      <w:r>
+        <w:t xml:space="preserve"> sono: la </w:t>
+      </w:r>
+      <w:r>
+        <w:rPr>
+          <w:i/>
+          <w:iCs/>
+        </w:rPr>
+        <w:t>semantica operazionale</w:t>
+      </w:r>
+      <w:r>
+        <w:t xml:space="preserve"> e la </w:t>
+      </w:r>
+      <w:r>
+        <w:rPr>
+          <w:i/>
+          <w:iCs/>
+        </w:rPr>
+        <w:t>semantica denotazionale</w:t>
+      </w:r>
+      <w:r>
+        <w:t>, i quali verrano trattati nei prossimi paragrafi.</w:t>
+      </w:r>
+    </w:p>
+    <w:p>
+      <w:pPr>
+        <w:pStyle w:val="Titolo2"/>
+      </w:pPr>
+      <w:r>
+        <w:t>2.1.3.1 Semantica operazionale</w:t>
+      </w:r>
+    </w:p>
+    <w:p>
+      <w:pPr>
+        <w:ind w:left="340"/>
+      </w:pPr>
+      <w:r>
+        <w:t xml:space="preserve">La </w:t>
+      </w:r>
+      <w:r>
+        <w:rPr>
+          <w:i/>
+          <w:iCs/>
+        </w:rPr>
+        <w:t>semantica operazionale</w:t>
+      </w:r>
+      <w:r>
+        <w:t xml:space="preserve"> è un formalismo utilizzato per descrivere la </w:t>
+      </w:r>
+      <w:r>
+        <w:rPr>
+          <w:i/>
+          <w:iCs/>
+        </w:rPr>
+        <w:t>semantica</w:t>
+      </w:r>
+      <w:r>
+        <w:t xml:space="preserve"> di un linguaggio di programmazione dal punto di vista operativo. </w:t>
+      </w:r>
+    </w:p>
+    <w:p>
+      <w:pPr>
+        <w:ind w:left="340"/>
+      </w:pPr>
+      <w:r>
+        <w:t xml:space="preserve">Essa si basa sull’utilizzo di un linguaggio, o di uno pseudo-linguaggio, di più </w:t>
+      </w:r>
+      <w:r>
+        <w:rPr>
+          <w:i/>
+          <w:iCs/>
+        </w:rPr>
+        <w:t>basso livello</w:t>
+      </w:r>
+      <w:r>
+        <w:t xml:space="preserve"> rispetto al linguaggio da descrivere, per mostrare </w:t>
+      </w:r>
+      <w:r>
+        <w:rPr>
+          <w:i/>
+          <w:iCs/>
+        </w:rPr>
+        <w:t xml:space="preserve">algoritmicamente </w:t>
+      </w:r>
+      <w:r>
+        <w:t xml:space="preserve">il significato di un </w:t>
+      </w:r>
+      <w:r>
+        <w:rPr>
+          <w:i/>
+          <w:iCs/>
+        </w:rPr>
+        <w:t>costrutto</w:t>
+      </w:r>
+      <w:r>
+        <w:t>, come si può vedere in Figura 2.6.</w:t>
+      </w:r>
+      <w:r>
+        <w:br/>
+        <w:t xml:space="preserve">È bene ricordare che il linguaggio utilizzato per la </w:t>
+      </w:r>
+      <w:r>
+        <w:rPr>
+          <w:i/>
+          <w:iCs/>
+        </w:rPr>
+        <w:t>semantica operazionale</w:t>
+      </w:r>
+      <w:r>
+        <w:t xml:space="preserve"> è, normalmente, di tipo </w:t>
+      </w:r>
+      <w:r>
+        <w:rPr>
+          <w:i/>
+          <w:iCs/>
+        </w:rPr>
+        <w:t>imperativo</w:t>
+      </w:r>
+      <w:r>
+        <w:t>.</w:t>
+      </w:r>
+    </w:p>
+    <w:p>
+      <w:pPr>
+        <w:ind w:left="340"/>
+      </w:pPr>
+    </w:p>
+    <w:p>
+      <w:pPr>
+        <w:keepNext/>
+        <w:jc w:val="center"/>
+      </w:pPr>
+      <w:r>
+        <w:rPr>
+          <w:noProof/>
+        </w:rPr>
+        <w:drawing>
+          <wp:inline distT="0" distB="0" distL="0" distR="0" wp14:anchorId="564DCFCD" wp14:editId="7E97B7FD">
+            <wp:extent cx="4622224" cy="1640755"/>
+            <wp:effectExtent l="0" t="0" r="6985" b="0"/>
+            <wp:docPr id="11" name="Immagine 11"/>
+            <wp:cNvGraphicFramePr>
+              <a:graphicFrameLocks xmlns:a="http://schemas.openxmlformats.org/drawingml/2006/main" noChangeAspect="1"/>
+            </wp:cNvGraphicFramePr>
+            <a:graphic xmlns:a="http://schemas.openxmlformats.org/drawingml/2006/main">
+              <a:graphicData uri="http://schemas.openxmlformats.org/drawingml/2006/picture">
+                <pic:pic xmlns:pic="http://schemas.openxmlformats.org/drawingml/2006/picture">
+                  <pic:nvPicPr>
+                    <pic:cNvPr id="11" name="Immagine 11"/>
+                    <pic:cNvPicPr/>
+                  </pic:nvPicPr>
+                  <pic:blipFill>
+                    <a:blip r:embed="rId15">
+                      <a:extLst>
+                        <a:ext uri="{28A0092B-C50C-407E-A947-70E740481C1C}">
+                          <a14:useLocalDpi xmlns:a14="http://schemas.microsoft.com/office/drawing/2010/main" val="0"/>
+                        </a:ext>
+                      </a:extLst>
+                    </a:blip>
+                    <a:stretch>
+                      <a:fillRect/>
+                    </a:stretch>
+                  </pic:blipFill>
+                  <pic:spPr>
+                    <a:xfrm>
+                      <a:off x="0" y="0"/>
+                      <a:ext cx="4678560" cy="1660753"/>
+                    </a:xfrm>
+                    <a:prstGeom prst="rect">
+                      <a:avLst/>
+                    </a:prstGeom>
+                  </pic:spPr>
+                </pic:pic>
+              </a:graphicData>
+            </a:graphic>
+          </wp:inline>
+        </w:drawing>
+      </w:r>
+    </w:p>
+    <w:p>
+      <w:pPr>
+        <w:pStyle w:val="Didascalia"/>
+        <w:rPr>
+          <w:rFonts w:cs="Times New Roman"/>
+        </w:rPr>
+      </w:pPr>
+      <w:r>
+        <w:t xml:space="preserve">Figura </w:t>
+      </w:r>
+      <w:r>
+        <w:fldChar w:fldCharType="begin"/>
+      </w:r>
+      <w:r>
+        <w:instrText xml:space="preserve"> STYLEREF 1 \s </w:instrText>
+      </w:r>
+      <w:r>
+        <w:fldChar w:fldCharType="separate"/>
+      </w:r>
+      <w:r>
+        <w:rPr>
+          <w:noProof/>
+        </w:rPr>
+        <w:t>0</w:t>
+      </w:r>
+      <w:r>
+        <w:fldChar w:fldCharType="end"/>
+      </w:r>
+      <w:r>
+        <w:t>.</w:t>
+      </w:r>
+      <w:r>
+        <w:fldChar w:fldCharType="begin"/>
+      </w:r>
+      <w:r>
+        <w:instrText xml:space="preserve"> SEQ Figura \* ARABIC \s 1 </w:instrText>
+      </w:r>
+      <w:r>
+        <w:fldChar w:fldCharType="separate"/>
+      </w:r>
+      <w:r>
+        <w:rPr>
+          <w:noProof/>
+        </w:rPr>
+        <w:t>6</w:t>
+      </w:r>
+      <w:r>
+        <w:fldChar w:fldCharType="end"/>
+      </w:r>
+      <w:r>
+        <w:t xml:space="preserve">: </w:t>
+      </w:r>
+      <w:r>
+        <w:rPr>
+          <w:i/>
+          <w:iCs/>
+        </w:rPr>
+        <w:t>Semantica operazionale del ciclo for di C</w:t>
+      </w:r>
+      <w:r>
+        <w:rPr>
+          <w:i/>
+          <w:iCs/>
+        </w:rPr>
+        <w:br/>
+      </w:r>
+      <w:r>
+        <w:rPr>
+          <w:rFonts w:cs="Times New Roman"/>
+        </w:rPr>
+        <w:t>©Gianfranco Lamperti</w:t>
+      </w:r>
+    </w:p>
+    <w:p>
+      <w:pPr>
+        <w:pStyle w:val="Titolo2"/>
+      </w:pPr>
+      <w:r>
+        <w:lastRenderedPageBreak/>
+        <w:t>2.1.3.2 Semantica denotazionale</w:t>
+      </w:r>
+    </w:p>
+    <w:p/>
+    <w:p>
+      <w:pPr>
+        <w:pStyle w:val="Didascalia"/>
+      </w:pPr>
+    </w:p>
+    <w:p>
+      <w:pPr>
+        <w:jc w:val="center"/>
+      </w:pPr>
+      <w:r>
+        <w:br/>
+      </w:r>
+    </w:p>
+    <w:p>
+      <w:pPr>
+        <w:pStyle w:val="Didascalia"/>
+        <w:jc w:val="both"/>
+      </w:pPr>
+    </w:p>
+    <w:p>
+      <w:pPr>
+        <w:ind w:left="708"/>
+      </w:pPr>
+    </w:p>
+    <w:p>
+      <w:pPr>
+        <w:ind w:left="708"/>
+        <w:jc w:val="center"/>
+      </w:pPr>
+    </w:p>
+    <w:p>
+      <w:pPr>
+        <w:pStyle w:val="Didascalia"/>
+        <w:rPr>
+          <w:i/>
+          <w:iCs/>
+        </w:rPr>
+      </w:pPr>
+      <w:r>
+        <w:rPr>
+          <w:i/>
+          <w:iCs/>
+        </w:rPr>
+        <w:br/>
+      </w:r>
+    </w:p>
+    <w:p>
+      <w:r>
+        <w:br/>
+      </w:r>
+    </w:p>
     <w:sectPr>
-      <w:footerReference w:type="default" r:id="rId11"/>
+      <w:footerReference w:type="default" r:id="rId16"/>
       <w:pgSz w:w="11906" w:h="16838"/>
       <w:pgMar w:top="1701" w:right="1701" w:bottom="1701" w:left="1701" w:header="709" w:footer="709" w:gutter="0"/>
       <w:cols w:space="708"/>
@@ -3565,6 +5851,16 @@
 
 <file path=word/numbering.xml><?xml version="1.0" encoding="utf-8"?>
 <w:numbering xmlns:wpc="http://schemas.microsoft.com/office/word/2010/wordprocessingCanvas" xmlns:cx="http://schemas.microsoft.com/office/drawing/2014/chartex" xmlns:cx1="http://schemas.microsoft.com/office/drawing/2015/9/8/chartex" xmlns:cx2="http://schemas.microsoft.com/office/drawing/2015/10/21/chartex" xmlns:cx3="http://schemas.microsoft.com/office/drawing/2016/5/9/chartex" xmlns:cx4="http://schemas.microsoft.com/office/drawing/2016/5/10/chartex" xmlns:cx5="http://schemas.microsoft.com/office/drawing/2016/5/11/chartex" xmlns:cx6="http://schemas.microsoft.com/office/drawing/2016/5/12/chartex" xmlns:cx7="http://schemas.microsoft.com/office/drawing/2016/5/13/chartex" xmlns:cx8="http://schemas.microsoft.com/office/drawing/2016/5/14/chartex" xmlns:mc="http://schemas.openxmlformats.org/markup-compatibility/2006" xmlns:aink="http://schemas.microsoft.com/office/drawing/2016/ink" xmlns:am3d="http://schemas.microsoft.com/office/drawing/2017/model3d" xmlns:o="urn:schemas-microsoft-com:office:office" xmlns:r="http://schemas.openxmlformats.org/officeDocument/2006/relationships" xmlns:m="http://schemas.openxmlformats.org/officeDocument/2006/math" xmlns:v="urn:schemas-microsoft-com:vml" xmlns:wp14="http://schemas.microsoft.com/office/word/2010/wordprocessingDrawing" xmlns:wp="http://schemas.openxmlformats.org/drawingml/2006/wordprocessingDrawing" xmlns:w10="urn:schemas-microsoft-com:office:word" xmlns:w="http://schemas.openxmlformats.org/wordprocessingml/2006/main" xmlns:w14="http://schemas.microsoft.com/office/word/2010/wordml" xmlns:w15="http://schemas.microsoft.com/office/word/2012/wordml" xmlns:w16cex="http://schemas.microsoft.com/office/word/2018/wordml/cex" xmlns:w16cid="http://schemas.microsoft.com/office/word/2016/wordml/cid" xmlns:w16="http://schemas.microsoft.com/office/word/2018/wordml" xmlns:w16se="http://schemas.microsoft.com/office/word/2015/wordml/symex" xmlns:wpg="http://schemas.microsoft.com/office/word/2010/wordprocessingGroup" xmlns:wpi="http://schemas.microsoft.com/office/word/2010/wordprocessingInk" xmlns:wne="http://schemas.microsoft.com/office/word/2006/wordml" xmlns:wps="http://schemas.microsoft.com/office/word/2010/wordprocessingShape" mc:Ignorable="w14 w15 w16se w16cid w16 w16cex wp14">
+  <w:numPicBullet w:numPicBulletId="0">
+    <w:pict>
+      <v:rect id="_x0000_i1293" style="width:0;height:1.5pt" o:hralign="center" o:bullet="t" o:hrstd="t" o:hr="t" fillcolor="#a0a0a0" stroked="f"/>
+    </w:pict>
+  </w:numPicBullet>
+  <w:numPicBullet w:numPicBulletId="1">
+    <w:pict>
+      <v:rect id="_x0000_i1294" style="width:0;height:1.5pt" o:hralign="center" o:bullet="t" o:hrstd="t" o:hr="t" fillcolor="#a0a0a0" stroked="f"/>
+    </w:pict>
+  </w:numPicBullet>
   <w:abstractNum w:abstractNumId="0" w15:restartNumberingAfterBreak="0">
     <w:nsid w:val="175D0255"/>
     <w:multiLevelType w:val="hybridMultilevel"/>
@@ -3679,16 +5975,16 @@
     </w:lvl>
   </w:abstractNum>
   <w:abstractNum w:abstractNumId="1" w15:restartNumberingAfterBreak="0">
-    <w:nsid w:val="43926A36"/>
+    <w:nsid w:val="398D197F"/>
     <w:multiLevelType w:val="hybridMultilevel"/>
-    <w:tmpl w:val="BA94687A"/>
+    <w:tmpl w:val="AFA018DC"/>
     <w:lvl w:ilvl="0" w:tplc="04100001">
       <w:start w:val="1"/>
       <w:numFmt w:val="bullet"/>
       <w:lvlText w:val=""/>
       <w:lvlJc w:val="left"/>
       <w:pPr>
-        <w:ind w:left="1060" w:hanging="360"/>
+        <w:ind w:left="1428" w:hanging="360"/>
       </w:pPr>
       <w:rPr>
         <w:rFonts w:ascii="Symbol" w:hAnsi="Symbol" w:hint="default"/>
@@ -3700,7 +5996,7 @@
       <w:lvlText w:val="o"/>
       <w:lvlJc w:val="left"/>
       <w:pPr>
-        <w:ind w:left="1780" w:hanging="360"/>
+        <w:ind w:left="2148" w:hanging="360"/>
       </w:pPr>
       <w:rPr>
         <w:rFonts w:ascii="Courier New" w:hAnsi="Courier New" w:cs="Courier New" w:hint="default"/>
@@ -3712,7 +6008,7 @@
       <w:lvlText w:val=""/>
       <w:lvlJc w:val="left"/>
       <w:pPr>
-        <w:ind w:left="2500" w:hanging="360"/>
+        <w:ind w:left="2868" w:hanging="360"/>
       </w:pPr>
       <w:rPr>
         <w:rFonts w:ascii="Wingdings" w:hAnsi="Wingdings" w:hint="default"/>
@@ -3724,7 +6020,7 @@
       <w:lvlText w:val=""/>
       <w:lvlJc w:val="left"/>
       <w:pPr>
-        <w:ind w:left="3220" w:hanging="360"/>
+        <w:ind w:left="3588" w:hanging="360"/>
       </w:pPr>
       <w:rPr>
         <w:rFonts w:ascii="Symbol" w:hAnsi="Symbol" w:hint="default"/>
@@ -3736,7 +6032,7 @@
       <w:lvlText w:val="o"/>
       <w:lvlJc w:val="left"/>
       <w:pPr>
-        <w:ind w:left="3940" w:hanging="360"/>
+        <w:ind w:left="4308" w:hanging="360"/>
       </w:pPr>
       <w:rPr>
         <w:rFonts w:ascii="Courier New" w:hAnsi="Courier New" w:cs="Courier New" w:hint="default"/>
@@ -3748,7 +6044,7 @@
       <w:lvlText w:val=""/>
       <w:lvlJc w:val="left"/>
       <w:pPr>
-        <w:ind w:left="4660" w:hanging="360"/>
+        <w:ind w:left="5028" w:hanging="360"/>
       </w:pPr>
       <w:rPr>
         <w:rFonts w:ascii="Wingdings" w:hAnsi="Wingdings" w:hint="default"/>
@@ -3760,7 +6056,7 @@
       <w:lvlText w:val=""/>
       <w:lvlJc w:val="left"/>
       <w:pPr>
-        <w:ind w:left="5380" w:hanging="360"/>
+        <w:ind w:left="5748" w:hanging="360"/>
       </w:pPr>
       <w:rPr>
         <w:rFonts w:ascii="Symbol" w:hAnsi="Symbol" w:hint="default"/>
@@ -3772,7 +6068,7 @@
       <w:lvlText w:val="o"/>
       <w:lvlJc w:val="left"/>
       <w:pPr>
-        <w:ind w:left="6100" w:hanging="360"/>
+        <w:ind w:left="6468" w:hanging="360"/>
       </w:pPr>
       <w:rPr>
         <w:rFonts w:ascii="Courier New" w:hAnsi="Courier New" w:cs="Courier New" w:hint="default"/>
@@ -3784,7 +6080,7 @@
       <w:lvlText w:val=""/>
       <w:lvlJc w:val="left"/>
       <w:pPr>
-        <w:ind w:left="6820" w:hanging="360"/>
+        <w:ind w:left="7188" w:hanging="360"/>
       </w:pPr>
       <w:rPr>
         <w:rFonts w:ascii="Wingdings" w:hAnsi="Wingdings" w:hint="default"/>
@@ -3792,16 +6088,16 @@
     </w:lvl>
   </w:abstractNum>
   <w:abstractNum w:abstractNumId="2" w15:restartNumberingAfterBreak="0">
-    <w:nsid w:val="682E7385"/>
+    <w:nsid w:val="43926A36"/>
     <w:multiLevelType w:val="hybridMultilevel"/>
-    <w:tmpl w:val="270EC642"/>
+    <w:tmpl w:val="BA94687A"/>
     <w:lvl w:ilvl="0" w:tplc="04100001">
       <w:start w:val="1"/>
       <w:numFmt w:val="bullet"/>
       <w:lvlText w:val=""/>
       <w:lvlJc w:val="left"/>
       <w:pPr>
-        <w:ind w:left="1400" w:hanging="360"/>
+        <w:ind w:left="1060" w:hanging="360"/>
       </w:pPr>
       <w:rPr>
         <w:rFonts w:ascii="Symbol" w:hAnsi="Symbol" w:hint="default"/>
@@ -3813,7 +6109,7 @@
       <w:lvlText w:val="o"/>
       <w:lvlJc w:val="left"/>
       <w:pPr>
-        <w:ind w:left="2120" w:hanging="360"/>
+        <w:ind w:left="1780" w:hanging="360"/>
       </w:pPr>
       <w:rPr>
         <w:rFonts w:ascii="Courier New" w:hAnsi="Courier New" w:cs="Courier New" w:hint="default"/>
@@ -3825,7 +6121,7 @@
       <w:lvlText w:val=""/>
       <w:lvlJc w:val="left"/>
       <w:pPr>
-        <w:ind w:left="2840" w:hanging="360"/>
+        <w:ind w:left="2500" w:hanging="360"/>
       </w:pPr>
       <w:rPr>
         <w:rFonts w:ascii="Wingdings" w:hAnsi="Wingdings" w:hint="default"/>
@@ -3837,7 +6133,7 @@
       <w:lvlText w:val=""/>
       <w:lvlJc w:val="left"/>
       <w:pPr>
-        <w:ind w:left="3560" w:hanging="360"/>
+        <w:ind w:left="3220" w:hanging="360"/>
       </w:pPr>
       <w:rPr>
         <w:rFonts w:ascii="Symbol" w:hAnsi="Symbol" w:hint="default"/>
@@ -3849,7 +6145,7 @@
       <w:lvlText w:val="o"/>
       <w:lvlJc w:val="left"/>
       <w:pPr>
-        <w:ind w:left="4280" w:hanging="360"/>
+        <w:ind w:left="3940" w:hanging="360"/>
       </w:pPr>
       <w:rPr>
         <w:rFonts w:ascii="Courier New" w:hAnsi="Courier New" w:cs="Courier New" w:hint="default"/>
@@ -3861,7 +6157,7 @@
       <w:lvlText w:val=""/>
       <w:lvlJc w:val="left"/>
       <w:pPr>
-        <w:ind w:left="5000" w:hanging="360"/>
+        <w:ind w:left="4660" w:hanging="360"/>
       </w:pPr>
       <w:rPr>
         <w:rFonts w:ascii="Wingdings" w:hAnsi="Wingdings" w:hint="default"/>
@@ -3873,7 +6169,7 @@
       <w:lvlText w:val=""/>
       <w:lvlJc w:val="left"/>
       <w:pPr>
-        <w:ind w:left="5720" w:hanging="360"/>
+        <w:ind w:left="5380" w:hanging="360"/>
       </w:pPr>
       <w:rPr>
         <w:rFonts w:ascii="Symbol" w:hAnsi="Symbol" w:hint="default"/>
@@ -3885,7 +6181,7 @@
       <w:lvlText w:val="o"/>
       <w:lvlJc w:val="left"/>
       <w:pPr>
-        <w:ind w:left="6440" w:hanging="360"/>
+        <w:ind w:left="6100" w:hanging="360"/>
       </w:pPr>
       <w:rPr>
         <w:rFonts w:ascii="Courier New" w:hAnsi="Courier New" w:cs="Courier New" w:hint="default"/>
@@ -3897,6 +6193,119 @@
       <w:lvlText w:val=""/>
       <w:lvlJc w:val="left"/>
       <w:pPr>
+        <w:ind w:left="6820" w:hanging="360"/>
+      </w:pPr>
+      <w:rPr>
+        <w:rFonts w:ascii="Wingdings" w:hAnsi="Wingdings" w:hint="default"/>
+      </w:rPr>
+    </w:lvl>
+  </w:abstractNum>
+  <w:abstractNum w:abstractNumId="3" w15:restartNumberingAfterBreak="0">
+    <w:nsid w:val="682E7385"/>
+    <w:multiLevelType w:val="hybridMultilevel"/>
+    <w:tmpl w:val="270EC642"/>
+    <w:lvl w:ilvl="0" w:tplc="04100001">
+      <w:start w:val="1"/>
+      <w:numFmt w:val="bullet"/>
+      <w:lvlText w:val=""/>
+      <w:lvlJc w:val="left"/>
+      <w:pPr>
+        <w:ind w:left="1400" w:hanging="360"/>
+      </w:pPr>
+      <w:rPr>
+        <w:rFonts w:ascii="Symbol" w:hAnsi="Symbol" w:hint="default"/>
+      </w:rPr>
+    </w:lvl>
+    <w:lvl w:ilvl="1" w:tplc="04100003" w:tentative="1">
+      <w:start w:val="1"/>
+      <w:numFmt w:val="bullet"/>
+      <w:lvlText w:val="o"/>
+      <w:lvlJc w:val="left"/>
+      <w:pPr>
+        <w:ind w:left="2120" w:hanging="360"/>
+      </w:pPr>
+      <w:rPr>
+        <w:rFonts w:ascii="Courier New" w:hAnsi="Courier New" w:cs="Courier New" w:hint="default"/>
+      </w:rPr>
+    </w:lvl>
+    <w:lvl w:ilvl="2" w:tplc="04100005" w:tentative="1">
+      <w:start w:val="1"/>
+      <w:numFmt w:val="bullet"/>
+      <w:lvlText w:val=""/>
+      <w:lvlJc w:val="left"/>
+      <w:pPr>
+        <w:ind w:left="2840" w:hanging="360"/>
+      </w:pPr>
+      <w:rPr>
+        <w:rFonts w:ascii="Wingdings" w:hAnsi="Wingdings" w:hint="default"/>
+      </w:rPr>
+    </w:lvl>
+    <w:lvl w:ilvl="3" w:tplc="04100001" w:tentative="1">
+      <w:start w:val="1"/>
+      <w:numFmt w:val="bullet"/>
+      <w:lvlText w:val=""/>
+      <w:lvlJc w:val="left"/>
+      <w:pPr>
+        <w:ind w:left="3560" w:hanging="360"/>
+      </w:pPr>
+      <w:rPr>
+        <w:rFonts w:ascii="Symbol" w:hAnsi="Symbol" w:hint="default"/>
+      </w:rPr>
+    </w:lvl>
+    <w:lvl w:ilvl="4" w:tplc="04100003" w:tentative="1">
+      <w:start w:val="1"/>
+      <w:numFmt w:val="bullet"/>
+      <w:lvlText w:val="o"/>
+      <w:lvlJc w:val="left"/>
+      <w:pPr>
+        <w:ind w:left="4280" w:hanging="360"/>
+      </w:pPr>
+      <w:rPr>
+        <w:rFonts w:ascii="Courier New" w:hAnsi="Courier New" w:cs="Courier New" w:hint="default"/>
+      </w:rPr>
+    </w:lvl>
+    <w:lvl w:ilvl="5" w:tplc="04100005" w:tentative="1">
+      <w:start w:val="1"/>
+      <w:numFmt w:val="bullet"/>
+      <w:lvlText w:val=""/>
+      <w:lvlJc w:val="left"/>
+      <w:pPr>
+        <w:ind w:left="5000" w:hanging="360"/>
+      </w:pPr>
+      <w:rPr>
+        <w:rFonts w:ascii="Wingdings" w:hAnsi="Wingdings" w:hint="default"/>
+      </w:rPr>
+    </w:lvl>
+    <w:lvl w:ilvl="6" w:tplc="04100001" w:tentative="1">
+      <w:start w:val="1"/>
+      <w:numFmt w:val="bullet"/>
+      <w:lvlText w:val=""/>
+      <w:lvlJc w:val="left"/>
+      <w:pPr>
+        <w:ind w:left="5720" w:hanging="360"/>
+      </w:pPr>
+      <w:rPr>
+        <w:rFonts w:ascii="Symbol" w:hAnsi="Symbol" w:hint="default"/>
+      </w:rPr>
+    </w:lvl>
+    <w:lvl w:ilvl="7" w:tplc="04100003" w:tentative="1">
+      <w:start w:val="1"/>
+      <w:numFmt w:val="bullet"/>
+      <w:lvlText w:val="o"/>
+      <w:lvlJc w:val="left"/>
+      <w:pPr>
+        <w:ind w:left="6440" w:hanging="360"/>
+      </w:pPr>
+      <w:rPr>
+        <w:rFonts w:ascii="Courier New" w:hAnsi="Courier New" w:cs="Courier New" w:hint="default"/>
+      </w:rPr>
+    </w:lvl>
+    <w:lvl w:ilvl="8" w:tplc="04100005" w:tentative="1">
+      <w:start w:val="1"/>
+      <w:numFmt w:val="bullet"/>
+      <w:lvlText w:val=""/>
+      <w:lvlJc w:val="left"/>
+      <w:pPr>
         <w:ind w:left="7160" w:hanging="360"/>
       </w:pPr>
       <w:rPr>
@@ -3908,9 +6317,12 @@
     <w:abstractNumId w:val="0"/>
   </w:num>
   <w:num w:numId="2">
+    <w:abstractNumId w:val="3"/>
+  </w:num>
+  <w:num w:numId="3">
     <w:abstractNumId w:val="2"/>
   </w:num>
-  <w:num w:numId="3">
+  <w:num w:numId="4">
     <w:abstractNumId w:val="1"/>
   </w:num>
 </w:numbering>
@@ -4529,6 +6941,7 @@
   <w:style w:type="character" w:default="1" w:styleId="Carpredefinitoparagrafo">
     <w:name w:val="Default Paragraph Font"/>
     <w:uiPriority w:val="1"/>
+    <w:semiHidden/>
     <w:unhideWhenUsed/>
   </w:style>
   <w:style w:type="table" w:default="1" w:styleId="Tabellanormale">

</xml_diff>

<commit_message>
Fino a analisi lessicale
</commit_message>
<xml_diff>
--- a/Progetto Tesi.docx
+++ b/Progetto Tesi.docx
@@ -686,45 +686,25 @@
       <w:r>
         <w:t xml:space="preserve"> </w:t>
       </w:r>
-      <w:r>
-        <w:fldChar w:fldCharType="begin"/>
-      </w:r>
-      <w:r>
-        <w:instrText xml:space="preserve"> STYLEREF 1 \s </w:instrText>
-      </w:r>
-      <w:r>
-        <w:fldChar w:fldCharType="separate"/>
-      </w:r>
-      <w:r>
-        <w:rPr>
-          <w:noProof/>
-        </w:rPr>
-        <w:t>0</w:t>
-      </w:r>
-      <w:r>
-        <w:fldChar w:fldCharType="end"/>
-      </w:r>
+      <w:fldSimple w:instr=" STYLEREF 1 \s ">
+        <w:r>
+          <w:rPr>
+            <w:noProof/>
+          </w:rPr>
+          <w:t>0</w:t>
+        </w:r>
+      </w:fldSimple>
       <w:r>
         <w:t>.</w:t>
       </w:r>
-      <w:r>
-        <w:fldChar w:fldCharType="begin"/>
-      </w:r>
-      <w:r>
-        <w:instrText xml:space="preserve"> SEQ Figura \* ARABIC \s 1 </w:instrText>
-      </w:r>
-      <w:r>
-        <w:fldChar w:fldCharType="separate"/>
-      </w:r>
-      <w:r>
-        <w:rPr>
-          <w:noProof/>
-        </w:rPr>
-        <w:t>1</w:t>
-      </w:r>
-      <w:r>
-        <w:fldChar w:fldCharType="end"/>
-      </w:r>
+      <w:fldSimple w:instr=" SEQ Figura \* ARABIC \s 1 ">
+        <w:r>
+          <w:rPr>
+            <w:noProof/>
+          </w:rPr>
+          <w:t>1</w:t>
+        </w:r>
+      </w:fldSimple>
       <w:r>
         <w:t>.1: Traduzione</w:t>
       </w:r>
@@ -2310,45 +2290,25 @@
       <w:r>
         <w:t>Figura 2.</w:t>
       </w:r>
-      <w:r>
-        <w:fldChar w:fldCharType="begin"/>
-      </w:r>
-      <w:r>
-        <w:instrText xml:space="preserve"> STYLEREF 1 \s </w:instrText>
-      </w:r>
-      <w:r>
-        <w:fldChar w:fldCharType="separate"/>
-      </w:r>
-      <w:r>
-        <w:rPr>
-          <w:noProof/>
-        </w:rPr>
-        <w:t>0</w:t>
-      </w:r>
-      <w:r>
-        <w:fldChar w:fldCharType="end"/>
-      </w:r>
+      <w:fldSimple w:instr=" STYLEREF 1 \s ">
+        <w:r>
+          <w:rPr>
+            <w:noProof/>
+          </w:rPr>
+          <w:t>0</w:t>
+        </w:r>
+      </w:fldSimple>
       <w:r>
         <w:t>.</w:t>
       </w:r>
-      <w:r>
-        <w:fldChar w:fldCharType="begin"/>
-      </w:r>
-      <w:r>
-        <w:instrText xml:space="preserve"> SEQ Figura \* ARABIC \s 1 </w:instrText>
-      </w:r>
-      <w:r>
-        <w:fldChar w:fldCharType="separate"/>
-      </w:r>
-      <w:r>
-        <w:rPr>
-          <w:noProof/>
-        </w:rPr>
-        <w:t>1</w:t>
-      </w:r>
-      <w:r>
-        <w:fldChar w:fldCharType="end"/>
-      </w:r>
+      <w:fldSimple w:instr=" SEQ Figura \* ARABIC \s 1 ">
+        <w:r>
+          <w:rPr>
+            <w:noProof/>
+          </w:rPr>
+          <w:t>1</w:t>
+        </w:r>
+      </w:fldSimple>
       <w:r>
         <w:t xml:space="preserve">: </w:t>
       </w:r>
@@ -2737,7 +2697,7 @@
       <w:r>
         <w:lastRenderedPageBreak/>
         <w:pict w14:anchorId="7AD19116">
-          <v:rect id="_x0000_i1025" style="width:0;height:1.5pt" o:hralign="center" o:hrstd="t" o:hr="t" fillcolor="#a0a0a0" stroked="f"/>
+          <v:rect id="_x0000_i1027" style="width:0;height:1.5pt" o:hralign="center" o:hrstd="t" o:hr="t" fillcolor="#a0a0a0" stroked="f"/>
         </w:pict>
       </w:r>
     </w:p>
@@ -2792,7 +2752,7 @@
     <w:p>
       <w:r>
         <w:pict w14:anchorId="0A6EEF6A">
-          <v:rect id="_x0000_i1026" style="width:0;height:1.5pt" o:hralign="center" o:hrstd="t" o:hr="t" fillcolor="#a0a0a0" stroked="f"/>
+          <v:rect id="_x0000_i1028" style="width:0;height:1.5pt" o:hralign="center" o:hrstd="t" o:hr="t" fillcolor="#a0a0a0" stroked="f"/>
         </w:pict>
       </w:r>
     </w:p>
@@ -3042,7 +3002,7 @@
       </w:pPr>
       <w:r>
         <w:pict w14:anchorId="788CEE6F">
-          <v:rect id="_x0000_i1027" style="width:0;height:1.5pt" o:hralign="center" o:hrstd="t" o:hr="t" fillcolor="#a0a0a0" stroked="f"/>
+          <v:rect id="_x0000_i1029" style="width:0;height:1.5pt" o:hralign="center" o:hrstd="t" o:hr="t" fillcolor="#a0a0a0" stroked="f"/>
         </w:pict>
       </w:r>
     </w:p>
@@ -3156,7 +3116,7 @@
       </w:pPr>
       <w:r>
         <w:pict w14:anchorId="3613951F">
-          <v:rect id="_x0000_i1028" style="width:0;height:1.5pt" o:hralign="center" o:hrstd="t" o:hr="t" fillcolor="#a0a0a0" stroked="f"/>
+          <v:rect id="_x0000_i1030" style="width:0;height:1.5pt" o:hralign="center" o:hrstd="t" o:hr="t" fillcolor="#a0a0a0" stroked="f"/>
         </w:pict>
       </w:r>
     </w:p>
@@ -3218,7 +3178,7 @@
       </w:pPr>
       <w:r>
         <w:pict w14:anchorId="52F6B4A8">
-          <v:rect id="_x0000_i1029" style="width:0;height:1.5pt" o:hralign="center" o:hrstd="t" o:hr="t" fillcolor="#a0a0a0" stroked="f"/>
+          <v:rect id="_x0000_i1031" style="width:0;height:1.5pt" o:hralign="center" o:hrstd="t" o:hr="t" fillcolor="#a0a0a0" stroked="f"/>
         </w:pict>
       </w:r>
     </w:p>
@@ -3268,7 +3228,7 @@
       </w:pPr>
       <w:r>
         <w:pict w14:anchorId="5C83EA4B">
-          <v:rect id="_x0000_i1030" style="width:0;height:1.5pt" o:hralign="center" o:hrstd="t" o:hr="t" fillcolor="#a0a0a0" stroked="f"/>
+          <v:rect id="_x0000_i1032" style="width:0;height:1.5pt" o:hralign="center" o:hrstd="t" o:hr="t" fillcolor="#a0a0a0" stroked="f"/>
         </w:pict>
       </w:r>
     </w:p>
@@ -3345,7 +3305,7 @@
       </w:pPr>
       <w:r>
         <w:pict w14:anchorId="4B78AF23">
-          <v:rect id="_x0000_i1031" style="width:0;height:1.5pt" o:hralign="center" o:hrstd="t" o:hr="t" fillcolor="#a0a0a0" stroked="f"/>
+          <v:rect id="_x0000_i1033" style="width:0;height:1.5pt" o:hralign="center" o:hrstd="t" o:hr="t" fillcolor="#a0a0a0" stroked="f"/>
         </w:pict>
       </w:r>
     </w:p>
@@ -3472,7 +3432,7 @@
       </w:pPr>
       <w:r>
         <w:pict w14:anchorId="02E4B4BC">
-          <v:rect id="_x0000_i1032" style="width:0;height:1.5pt" o:hralign="center" o:hrstd="t" o:hr="t" fillcolor="#a0a0a0" stroked="f"/>
+          <v:rect id="_x0000_i1034" style="width:0;height:1.5pt" o:hralign="center" o:hrstd="t" o:hr="t" fillcolor="#a0a0a0" stroked="f"/>
         </w:pict>
       </w:r>
     </w:p>
@@ -3838,45 +3798,25 @@
       <w:r>
         <w:t>Figura 2.</w:t>
       </w:r>
-      <w:r>
-        <w:fldChar w:fldCharType="begin"/>
-      </w:r>
-      <w:r>
-        <w:instrText xml:space="preserve"> STYLEREF 1 \s </w:instrText>
-      </w:r>
-      <w:r>
-        <w:fldChar w:fldCharType="separate"/>
-      </w:r>
-      <w:r>
-        <w:rPr>
-          <w:noProof/>
-        </w:rPr>
-        <w:t>0</w:t>
-      </w:r>
-      <w:r>
-        <w:fldChar w:fldCharType="end"/>
-      </w:r>
+      <w:fldSimple w:instr=" STYLEREF 1 \s ">
+        <w:r>
+          <w:rPr>
+            <w:noProof/>
+          </w:rPr>
+          <w:t>0</w:t>
+        </w:r>
+      </w:fldSimple>
       <w:r>
         <w:t>.</w:t>
       </w:r>
-      <w:r>
-        <w:fldChar w:fldCharType="begin"/>
-      </w:r>
-      <w:r>
-        <w:instrText xml:space="preserve"> SEQ Figura \* ARABIC \s 1 </w:instrText>
-      </w:r>
-      <w:r>
-        <w:fldChar w:fldCharType="separate"/>
-      </w:r>
-      <w:r>
-        <w:rPr>
-          <w:noProof/>
-        </w:rPr>
-        <w:t>2</w:t>
-      </w:r>
-      <w:r>
-        <w:fldChar w:fldCharType="end"/>
-      </w:r>
+      <w:fldSimple w:instr=" SEQ Figura \* ARABIC \s 1 ">
+        <w:r>
+          <w:rPr>
+            <w:noProof/>
+          </w:rPr>
+          <w:t>2</w:t>
+        </w:r>
+      </w:fldSimple>
       <w:r>
         <w:t xml:space="preserve">: </w:t>
       </w:r>
@@ -4023,45 +3963,25 @@
       <w:r>
         <w:t>.</w:t>
       </w:r>
-      <w:r>
-        <w:fldChar w:fldCharType="begin"/>
-      </w:r>
-      <w:r>
-        <w:instrText xml:space="preserve"> STYLEREF 1 \s </w:instrText>
-      </w:r>
-      <w:r>
-        <w:fldChar w:fldCharType="separate"/>
-      </w:r>
-      <w:r>
-        <w:rPr>
-          <w:noProof/>
-        </w:rPr>
-        <w:t>0</w:t>
-      </w:r>
-      <w:r>
-        <w:fldChar w:fldCharType="end"/>
-      </w:r>
+      <w:fldSimple w:instr=" STYLEREF 1 \s ">
+        <w:r>
+          <w:rPr>
+            <w:noProof/>
+          </w:rPr>
+          <w:t>0</w:t>
+        </w:r>
+      </w:fldSimple>
       <w:r>
         <w:t>.</w:t>
       </w:r>
-      <w:r>
-        <w:fldChar w:fldCharType="begin"/>
-      </w:r>
-      <w:r>
-        <w:instrText xml:space="preserve"> SEQ Figura \* ARABIC \s 1 </w:instrText>
-      </w:r>
-      <w:r>
-        <w:fldChar w:fldCharType="separate"/>
-      </w:r>
-      <w:r>
-        <w:rPr>
-          <w:noProof/>
-        </w:rPr>
-        <w:t>3</w:t>
-      </w:r>
-      <w:r>
-        <w:fldChar w:fldCharType="end"/>
-      </w:r>
+      <w:fldSimple w:instr=" SEQ Figura \* ARABIC \s 1 ">
+        <w:r>
+          <w:rPr>
+            <w:noProof/>
+          </w:rPr>
+          <w:t>3</w:t>
+        </w:r>
+      </w:fldSimple>
       <w:r>
         <w:t>:</w:t>
       </w:r>
@@ -4094,10 +4014,7 @@
     <w:p>
       <w:r>
         <w:lastRenderedPageBreak/>
-        <w:t>I due concetti sopracitati</w:t>
-      </w:r>
-      <w:r>
-        <w:t xml:space="preserve"> sono all’apparenza sconnessi, ma grazie alle scoperte della </w:t>
+        <w:t xml:space="preserve">I due concetti sopracitati sono all’apparenza sconnessi, ma grazie alle scoperte della </w:t>
       </w:r>
       <w:r>
         <w:rPr>
@@ -4556,7 +4473,7 @@
       <w:r>
         <w:lastRenderedPageBreak/>
         <w:pict w14:anchorId="3169CE26">
-          <v:rect id="_x0000_i1041" style="width:0;height:1.5pt" o:hralign="center" o:bullet="t" o:hrstd="t" o:hr="t" fillcolor="#a0a0a0" stroked="f"/>
+          <v:rect id="_x0000_i1035" style="width:0;height:1.5pt" o:hralign="center" o:bullet="t" o:hrstd="t" o:hr="t" fillcolor="#a0a0a0" stroked="f"/>
         </w:pict>
       </w:r>
     </w:p>
@@ -4644,7 +4561,13 @@
           <w:b/>
           <w:bCs/>
         </w:rPr>
-        <w:t xml:space="preserve">| </w:t>
+        <w:t>| if</w:t>
+      </w:r>
+      <w:r>
+        <w:rPr>
+          <w:rFonts w:cs="Times New Roman"/>
+        </w:rPr>
+        <w:t xml:space="preserve"> bool-expr </w:t>
       </w:r>
       <w:r>
         <w:rPr>
@@ -4652,13 +4575,13 @@
           <w:b/>
           <w:bCs/>
         </w:rPr>
-        <w:t>if</w:t>
+        <w:t xml:space="preserve">then </w:t>
       </w:r>
       <w:r>
         <w:rPr>
           <w:rFonts w:cs="Times New Roman"/>
         </w:rPr>
-        <w:t xml:space="preserve"> bool-expr </w:t>
+        <w:t xml:space="preserve">stat </w:t>
       </w:r>
       <w:r>
         <w:rPr>
@@ -4666,38 +4589,18 @@
           <w:b/>
           <w:bCs/>
         </w:rPr>
-        <w:t xml:space="preserve">then </w:t>
+        <w:t>else</w:t>
       </w:r>
       <w:r>
         <w:rPr>
           <w:rFonts w:cs="Times New Roman"/>
         </w:rPr>
-        <w:t>stat</w:t>
+        <w:t xml:space="preserve"> sta</w:t>
       </w:r>
       <w:r>
         <w:rPr>
           <w:rFonts w:cs="Times New Roman"/>
         </w:rPr>
-        <w:t xml:space="preserve"> </w:t>
-      </w:r>
-      <w:r>
-        <w:rPr>
-          <w:rFonts w:cs="Times New Roman"/>
-          <w:b/>
-          <w:bCs/>
-        </w:rPr>
-        <w:t>else</w:t>
-      </w:r>
-      <w:r>
-        <w:rPr>
-          <w:rFonts w:cs="Times New Roman"/>
-        </w:rPr>
-        <w:t xml:space="preserve"> sta</w:t>
-      </w:r>
-      <w:r>
-        <w:rPr>
-          <w:rFonts w:cs="Times New Roman"/>
-        </w:rPr>
         <w:t>t</w:t>
       </w:r>
     </w:p>
@@ -4707,7 +4610,7 @@
       </w:pPr>
       <w:r>
         <w:pict w14:anchorId="641CA507">
-          <v:rect id="_x0000_i1052" style="width:0;height:1.5pt" o:hralign="center" o:bullet="t" o:hrstd="t" o:hr="t" fillcolor="#a0a0a0" stroked="f"/>
+          <v:rect id="_x0000_i1036" style="width:0;height:1.5pt" o:hralign="center" o:bullet="t" o:hrstd="t" o:hr="t" fillcolor="#a0a0a0" stroked="f"/>
         </w:pict>
       </w:r>
     </w:p>
@@ -5049,45 +4952,25 @@
       <w:r>
         <w:t>Figura 2.</w:t>
       </w:r>
-      <w:r>
-        <w:fldChar w:fldCharType="begin"/>
-      </w:r>
-      <w:r>
-        <w:instrText xml:space="preserve"> STYLEREF 1 \s </w:instrText>
-      </w:r>
-      <w:r>
-        <w:fldChar w:fldCharType="separate"/>
-      </w:r>
-      <w:r>
-        <w:rPr>
-          <w:noProof/>
-        </w:rPr>
-        <w:t>0</w:t>
-      </w:r>
-      <w:r>
-        <w:fldChar w:fldCharType="end"/>
-      </w:r>
+      <w:fldSimple w:instr=" STYLEREF 1 \s ">
+        <w:r>
+          <w:rPr>
+            <w:noProof/>
+          </w:rPr>
+          <w:t>0</w:t>
+        </w:r>
+      </w:fldSimple>
       <w:r>
         <w:t>.</w:t>
       </w:r>
-      <w:r>
-        <w:fldChar w:fldCharType="begin"/>
-      </w:r>
-      <w:r>
-        <w:instrText xml:space="preserve"> SEQ Figura \* ARABIC \s 1 </w:instrText>
-      </w:r>
-      <w:r>
-        <w:fldChar w:fldCharType="separate"/>
-      </w:r>
-      <w:r>
-        <w:rPr>
-          <w:noProof/>
-        </w:rPr>
-        <w:t>4</w:t>
-      </w:r>
-      <w:r>
-        <w:fldChar w:fldCharType="end"/>
-      </w:r>
+      <w:fldSimple w:instr=" SEQ Figura \* ARABIC \s 1 ">
+        <w:r>
+          <w:rPr>
+            <w:noProof/>
+          </w:rPr>
+          <w:t>4</w:t>
+        </w:r>
+      </w:fldSimple>
       <w:r>
         <w:t xml:space="preserve">: </w:t>
       </w:r>
@@ -5100,8 +4983,6 @@
       </w:r>
       <w:r>
         <w:br/>
-      </w:r>
-      <w:r>
         <w:t>©Gianfranco Lamperti</w:t>
       </w:r>
     </w:p>
@@ -5235,45 +5116,25 @@
       <w:r>
         <w:t xml:space="preserve">Figura </w:t>
       </w:r>
-      <w:r>
-        <w:fldChar w:fldCharType="begin"/>
-      </w:r>
-      <w:r>
-        <w:instrText xml:space="preserve"> STYLEREF 1 \s </w:instrText>
-      </w:r>
-      <w:r>
-        <w:fldChar w:fldCharType="separate"/>
-      </w:r>
-      <w:r>
-        <w:rPr>
-          <w:noProof/>
-        </w:rPr>
-        <w:t>0</w:t>
-      </w:r>
-      <w:r>
-        <w:fldChar w:fldCharType="end"/>
-      </w:r>
+      <w:fldSimple w:instr=" STYLEREF 1 \s ">
+        <w:r>
+          <w:rPr>
+            <w:noProof/>
+          </w:rPr>
+          <w:t>0</w:t>
+        </w:r>
+      </w:fldSimple>
       <w:r>
         <w:t>.</w:t>
       </w:r>
-      <w:r>
-        <w:fldChar w:fldCharType="begin"/>
-      </w:r>
-      <w:r>
-        <w:instrText xml:space="preserve"> SEQ Figura \* ARABIC \s 1 </w:instrText>
-      </w:r>
-      <w:r>
-        <w:fldChar w:fldCharType="separate"/>
-      </w:r>
-      <w:r>
-        <w:rPr>
-          <w:noProof/>
-        </w:rPr>
-        <w:t>5</w:t>
-      </w:r>
-      <w:r>
-        <w:fldChar w:fldCharType="end"/>
-      </w:r>
+      <w:fldSimple w:instr=" SEQ Figura \* ARABIC \s 1 ">
+        <w:r>
+          <w:rPr>
+            <w:noProof/>
+          </w:rPr>
+          <w:t>5</w:t>
+        </w:r>
+      </w:fldSimple>
       <w:r>
         <w:t xml:space="preserve">: </w:t>
       </w:r>
@@ -5385,10 +5246,7 @@
         <w:t xml:space="preserve"> di programmazione</w:t>
       </w:r>
       <w:r>
-        <w:t xml:space="preserve"> </w:t>
-      </w:r>
-      <w:r>
-        <w:t>(</w:t>
+        <w:t xml:space="preserve"> (</w:t>
       </w:r>
       <w:r>
         <w:rPr>
@@ -5621,45 +5479,25 @@
       <w:r>
         <w:t xml:space="preserve">Figura </w:t>
       </w:r>
-      <w:r>
-        <w:fldChar w:fldCharType="begin"/>
-      </w:r>
-      <w:r>
-        <w:instrText xml:space="preserve"> STYLEREF 1 \s </w:instrText>
-      </w:r>
-      <w:r>
-        <w:fldChar w:fldCharType="separate"/>
-      </w:r>
-      <w:r>
-        <w:rPr>
-          <w:noProof/>
-        </w:rPr>
-        <w:t>0</w:t>
-      </w:r>
-      <w:r>
-        <w:fldChar w:fldCharType="end"/>
-      </w:r>
+      <w:fldSimple w:instr=" STYLEREF 1 \s ">
+        <w:r>
+          <w:rPr>
+            <w:noProof/>
+          </w:rPr>
+          <w:t>0</w:t>
+        </w:r>
+      </w:fldSimple>
       <w:r>
         <w:t>.</w:t>
       </w:r>
-      <w:r>
-        <w:fldChar w:fldCharType="begin"/>
-      </w:r>
-      <w:r>
-        <w:instrText xml:space="preserve"> SEQ Figura \* ARABIC \s 1 </w:instrText>
-      </w:r>
-      <w:r>
-        <w:fldChar w:fldCharType="separate"/>
-      </w:r>
-      <w:r>
-        <w:rPr>
-          <w:noProof/>
-        </w:rPr>
-        <w:t>6</w:t>
-      </w:r>
-      <w:r>
-        <w:fldChar w:fldCharType="end"/>
-      </w:r>
+      <w:fldSimple w:instr=" SEQ Figura \* ARABIC \s 1 ">
+        <w:r>
+          <w:rPr>
+            <w:noProof/>
+          </w:rPr>
+          <w:t>6</w:t>
+        </w:r>
+      </w:fldSimple>
       <w:r>
         <w:t xml:space="preserve">: </w:t>
       </w:r>
@@ -5693,12 +5531,1479 @@
         <w:t>2.1.3.2 Semantica denotazionale</w:t>
       </w:r>
     </w:p>
+    <w:p>
+      <w:pPr>
+        <w:ind w:left="340"/>
+      </w:pPr>
+      <w:r>
+        <w:t xml:space="preserve">La </w:t>
+      </w:r>
+      <w:r>
+        <w:rPr>
+          <w:i/>
+          <w:iCs/>
+        </w:rPr>
+        <w:t>semantica denotazionale</w:t>
+      </w:r>
+      <w:r>
+        <w:t xml:space="preserve"> è un formalismo</w:t>
+      </w:r>
+      <w:r>
+        <w:t xml:space="preserve"> molto rigoroso,</w:t>
+      </w:r>
+      <w:r>
+        <w:t xml:space="preserve"> </w:t>
+      </w:r>
+      <w:r>
+        <w:t xml:space="preserve">basato sulla teoria delle </w:t>
+      </w:r>
+      <w:r>
+        <w:rPr>
+          <w:i/>
+          <w:iCs/>
+        </w:rPr>
+        <w:t>funzioni ricorsive</w:t>
+      </w:r>
+      <w:r>
+        <w:t xml:space="preserve">, </w:t>
+      </w:r>
+      <w:r>
+        <w:t xml:space="preserve">utilizzato per definire la </w:t>
+      </w:r>
+      <w:r>
+        <w:rPr>
+          <w:i/>
+          <w:iCs/>
+        </w:rPr>
+        <w:t>semantica</w:t>
+      </w:r>
+      <w:r>
+        <w:t xml:space="preserve"> dei </w:t>
+      </w:r>
+      <w:r>
+        <w:t xml:space="preserve">programmi e dei </w:t>
+      </w:r>
+      <w:r>
+        <w:t>costrutti di un linguggio di programmazione</w:t>
+      </w:r>
+      <w:r>
+        <w:t>.</w:t>
+      </w:r>
+    </w:p>
+    <w:p>
+      <w:pPr>
+        <w:ind w:left="340"/>
+      </w:pPr>
+      <w:r>
+        <w:t xml:space="preserve">Per utlizzare questo formalismo è, inanzitutto, necessario individuare il </w:t>
+      </w:r>
+      <w:r>
+        <w:rPr>
+          <w:i/>
+          <w:iCs/>
+        </w:rPr>
+        <w:t>dominio</w:t>
+      </w:r>
+      <w:r>
+        <w:rPr>
+          <w:i/>
+          <w:iCs/>
+        </w:rPr>
+        <w:t xml:space="preserve"> matematico</w:t>
+      </w:r>
+      <w:r>
+        <w:t xml:space="preserve"> delle </w:t>
+      </w:r>
+      <w:r>
+        <w:rPr>
+          <w:i/>
+          <w:iCs/>
+        </w:rPr>
+        <w:t>funzioni</w:t>
+      </w:r>
+      <w:r>
+        <w:t xml:space="preserve"> che non deve essere per forza numerico. </w:t>
+      </w:r>
+      <w:r>
+        <w:br/>
+        <w:t xml:space="preserve">Successivamente bisogna definire le </w:t>
+      </w:r>
+      <w:r>
+        <w:rPr>
+          <w:i/>
+          <w:iCs/>
+        </w:rPr>
+        <w:t>funzioni</w:t>
+      </w:r>
+      <w:r>
+        <w:rPr>
+          <w:i/>
+          <w:iCs/>
+        </w:rPr>
+        <w:t xml:space="preserve"> di mapping</w:t>
+      </w:r>
+      <w:r>
+        <w:t xml:space="preserve"> che ad ogni istanza di un’</w:t>
+      </w:r>
+      <w:r>
+        <w:rPr>
+          <w:i/>
+          <w:iCs/>
+        </w:rPr>
+        <w:t>astrazione</w:t>
+      </w:r>
+      <w:r>
+        <w:t xml:space="preserve"> (frammento di frase relativo a quell’</w:t>
+      </w:r>
+      <w:r>
+        <w:rPr>
+          <w:i/>
+          <w:iCs/>
+        </w:rPr>
+        <w:t>astrazione</w:t>
+      </w:r>
+      <w:r>
+        <w:t>) associa</w:t>
+      </w:r>
+      <w:r>
+        <w:t>no</w:t>
+      </w:r>
+      <w:r>
+        <w:t xml:space="preserve"> un elemento del </w:t>
+      </w:r>
+      <w:r>
+        <w:rPr>
+          <w:i/>
+          <w:iCs/>
+        </w:rPr>
+        <w:t>dominio matematico</w:t>
+      </w:r>
+      <w:r>
+        <w:t xml:space="preserve">. </w:t>
+      </w:r>
+    </w:p>
+    <w:p>
+      <w:pPr>
+        <w:ind w:left="340"/>
+      </w:pPr>
+      <w:r>
+        <w:t xml:space="preserve">Un altro concetto fondamentale per la </w:t>
+      </w:r>
+      <w:r>
+        <w:rPr>
+          <w:i/>
+          <w:iCs/>
+        </w:rPr>
+        <w:t>specifica semantica</w:t>
+      </w:r>
+      <w:r>
+        <w:t xml:space="preserve"> è lo </w:t>
+      </w:r>
+      <w:r>
+        <w:rPr>
+          <w:i/>
+          <w:iCs/>
+        </w:rPr>
+        <w:t xml:space="preserve">stato </w:t>
+      </w:r>
+      <w:r>
+        <w:t xml:space="preserve">del </w:t>
+      </w:r>
+      <w:r>
+        <w:rPr>
+          <w:i/>
+          <w:iCs/>
+        </w:rPr>
+        <w:t>programma</w:t>
+      </w:r>
+      <w:r>
+        <w:t>.</w:t>
+      </w:r>
+      <w:r>
+        <w:br/>
+        <w:t>Questo è un insieme di coppie del tipo (</w:t>
+      </w:r>
+      <w:r>
+        <w:rPr>
+          <w:b/>
+          <w:bCs/>
+        </w:rPr>
+        <w:t>i</w:t>
+      </w:r>
+      <w:r>
+        <w:rPr>
+          <w:b/>
+          <w:bCs/>
+          <w:vertAlign w:val="subscript"/>
+        </w:rPr>
+        <w:t>n</w:t>
+      </w:r>
+      <w:r>
+        <w:t xml:space="preserve">, </w:t>
+      </w:r>
+      <w:r>
+        <w:rPr>
+          <w:b/>
+          <w:bCs/>
+        </w:rPr>
+        <w:t>v</w:t>
+      </w:r>
+      <w:r>
+        <w:rPr>
+          <w:b/>
+          <w:bCs/>
+          <w:vertAlign w:val="subscript"/>
+        </w:rPr>
+        <w:t>n</w:t>
+      </w:r>
+      <w:r>
+        <w:t xml:space="preserve">), dove </w:t>
+      </w:r>
+      <w:r>
+        <w:rPr>
+          <w:b/>
+          <w:bCs/>
+        </w:rPr>
+        <w:t>i</w:t>
+      </w:r>
+      <w:r>
+        <w:rPr>
+          <w:b/>
+          <w:bCs/>
+          <w:vertAlign w:val="subscript"/>
+        </w:rPr>
+        <w:t>n</w:t>
+      </w:r>
+      <w:r>
+        <w:t xml:space="preserve"> è il nome di una </w:t>
+      </w:r>
+      <w:r>
+        <w:rPr>
+          <w:i/>
+          <w:iCs/>
+        </w:rPr>
+        <w:t xml:space="preserve">variabile </w:t>
+      </w:r>
+      <w:r>
+        <w:t xml:space="preserve">e </w:t>
+      </w:r>
+      <w:r>
+        <w:rPr>
+          <w:b/>
+          <w:bCs/>
+        </w:rPr>
+        <w:t>v</w:t>
+      </w:r>
+      <w:r>
+        <w:rPr>
+          <w:b/>
+          <w:bCs/>
+          <w:vertAlign w:val="subscript"/>
+        </w:rPr>
+        <w:t>n</w:t>
+      </w:r>
+      <w:r>
+        <w:rPr>
+          <w:b/>
+          <w:bCs/>
+        </w:rPr>
+        <w:t xml:space="preserve"> </w:t>
+      </w:r>
+      <w:r>
+        <w:t xml:space="preserve">è il valore </w:t>
+      </w:r>
+      <w:r>
+        <w:rPr>
+          <w:i/>
+          <w:iCs/>
+        </w:rPr>
+        <w:t>corrente</w:t>
+      </w:r>
+      <w:r>
+        <w:t xml:space="preserve"> della </w:t>
+      </w:r>
+      <w:r>
+        <w:rPr>
+          <w:i/>
+          <w:iCs/>
+        </w:rPr>
+        <w:t>variabile</w:t>
+      </w:r>
+      <w:r>
+        <w:t xml:space="preserve"> </w:t>
+      </w:r>
+      <w:r>
+        <w:rPr>
+          <w:b/>
+          <w:bCs/>
+        </w:rPr>
+        <w:t>i</w:t>
+      </w:r>
+      <w:r>
+        <w:rPr>
+          <w:b/>
+          <w:bCs/>
+          <w:vertAlign w:val="subscript"/>
+        </w:rPr>
+        <w:t>n</w:t>
+      </w:r>
+      <w:r>
+        <w:t>.</w:t>
+      </w:r>
+      <w:r>
+        <w:br/>
+        <w:t xml:space="preserve">Per comodità, </w:t>
+      </w:r>
+      <w:r>
+        <w:t xml:space="preserve">inoltre, si definisce una </w:t>
+      </w:r>
+      <w:r>
+        <w:rPr>
+          <w:i/>
+          <w:iCs/>
+        </w:rPr>
+        <w:t xml:space="preserve">funzione </w:t>
+      </w:r>
+      <w:r>
+        <w:rPr>
+          <w:rFonts w:cs="Times New Roman"/>
+          <w:b/>
+          <w:bCs/>
+        </w:rPr>
+        <w:t>µ</w:t>
+      </w:r>
+      <w:r>
+        <w:t>(</w:t>
+      </w:r>
+      <w:r>
+        <w:rPr>
+          <w:b/>
+          <w:bCs/>
+        </w:rPr>
+        <w:t>i</w:t>
+      </w:r>
+      <w:r>
+        <w:rPr>
+          <w:b/>
+          <w:bCs/>
+          <w:vertAlign w:val="subscript"/>
+        </w:rPr>
+        <w:t>n</w:t>
+      </w:r>
+      <w:r>
+        <w:t xml:space="preserve">, </w:t>
+      </w:r>
+      <w:r>
+        <w:rPr>
+          <w:b/>
+          <w:bCs/>
+        </w:rPr>
+        <w:t>S</w:t>
+      </w:r>
+      <w:r>
+        <w:t xml:space="preserve">) che dato il nome di una </w:t>
+      </w:r>
+      <w:r>
+        <w:rPr>
+          <w:i/>
+          <w:iCs/>
+        </w:rPr>
+        <w:t xml:space="preserve">variabile </w:t>
+      </w:r>
+      <w:r>
+        <w:rPr>
+          <w:b/>
+          <w:bCs/>
+        </w:rPr>
+        <w:t>i</w:t>
+      </w:r>
+      <w:r>
+        <w:rPr>
+          <w:b/>
+          <w:bCs/>
+          <w:vertAlign w:val="subscript"/>
+        </w:rPr>
+        <w:t>n</w:t>
+      </w:r>
+      <w:r>
+        <w:t xml:space="preserve"> e lo </w:t>
+      </w:r>
+      <w:r>
+        <w:rPr>
+          <w:i/>
+          <w:iCs/>
+        </w:rPr>
+        <w:t>stato del programma</w:t>
+      </w:r>
+      <w:r>
+        <w:t xml:space="preserve"> </w:t>
+      </w:r>
+      <w:r>
+        <w:rPr>
+          <w:b/>
+          <w:bCs/>
+        </w:rPr>
+        <w:t>S</w:t>
+      </w:r>
+      <w:r>
+        <w:t xml:space="preserve">, restituisce il valore </w:t>
+      </w:r>
+      <w:r>
+        <w:rPr>
+          <w:b/>
+          <w:bCs/>
+        </w:rPr>
+        <w:t>v</w:t>
+      </w:r>
+      <w:r>
+        <w:rPr>
+          <w:b/>
+          <w:bCs/>
+          <w:vertAlign w:val="subscript"/>
+        </w:rPr>
+        <w:t>n</w:t>
+      </w:r>
+      <w:r>
+        <w:t>.</w:t>
+      </w:r>
+    </w:p>
+    <w:p>
+      <w:pPr>
+        <w:ind w:left="340"/>
+      </w:pPr>
+      <w:r>
+        <w:t xml:space="preserve">In Figura 2.7 viene mostrato un esempio di utilizzo della </w:t>
+      </w:r>
+      <w:r>
+        <w:rPr>
+          <w:i/>
+          <w:iCs/>
+        </w:rPr>
+        <w:t>semantica denotazionale</w:t>
+      </w:r>
+      <w:r>
+        <w:t xml:space="preserve"> per descrivere l’operazione di assegnamento del </w:t>
+      </w:r>
+      <w:r>
+        <w:rPr>
+          <w:i/>
+          <w:iCs/>
+        </w:rPr>
+        <w:t>Pascal</w:t>
+      </w:r>
+      <w:r>
+        <w:t>.</w:t>
+      </w:r>
+    </w:p>
+    <w:p>
+      <w:pPr>
+        <w:ind w:left="340"/>
+      </w:pPr>
+    </w:p>
+    <w:p>
+      <w:pPr>
+        <w:keepNext/>
+        <w:ind w:firstLine="0"/>
+        <w:jc w:val="center"/>
+      </w:pPr>
+      <w:r>
+        <w:rPr>
+          <w:noProof/>
+        </w:rPr>
+        <w:drawing>
+          <wp:inline distT="0" distB="0" distL="0" distR="0" wp14:anchorId="3ABEEFE5" wp14:editId="07784113">
+            <wp:extent cx="5600016" cy="1485900"/>
+            <wp:effectExtent l="0" t="0" r="1270" b="0"/>
+            <wp:docPr id="7" name="Immagine 7" descr="Immagine che contiene testo&#10;&#10;Descrizione generata automaticamente"/>
+            <wp:cNvGraphicFramePr>
+              <a:graphicFrameLocks xmlns:a="http://schemas.openxmlformats.org/drawingml/2006/main" noChangeAspect="1"/>
+            </wp:cNvGraphicFramePr>
+            <a:graphic xmlns:a="http://schemas.openxmlformats.org/drawingml/2006/main">
+              <a:graphicData uri="http://schemas.openxmlformats.org/drawingml/2006/picture">
+                <pic:pic xmlns:pic="http://schemas.openxmlformats.org/drawingml/2006/picture">
+                  <pic:nvPicPr>
+                    <pic:cNvPr id="7" name="Immagine 7" descr="Immagine che contiene testo&#10;&#10;Descrizione generata automaticamente"/>
+                    <pic:cNvPicPr/>
+                  </pic:nvPicPr>
+                  <pic:blipFill>
+                    <a:blip r:embed="rId16">
+                      <a:extLst>
+                        <a:ext uri="{28A0092B-C50C-407E-A947-70E740481C1C}">
+                          <a14:useLocalDpi xmlns:a14="http://schemas.microsoft.com/office/drawing/2010/main" val="0"/>
+                        </a:ext>
+                      </a:extLst>
+                    </a:blip>
+                    <a:stretch>
+                      <a:fillRect/>
+                    </a:stretch>
+                  </pic:blipFill>
+                  <pic:spPr>
+                    <a:xfrm>
+                      <a:off x="0" y="0"/>
+                      <a:ext cx="5754098" cy="1526784"/>
+                    </a:xfrm>
+                    <a:prstGeom prst="rect">
+                      <a:avLst/>
+                    </a:prstGeom>
+                  </pic:spPr>
+                </pic:pic>
+              </a:graphicData>
+            </a:graphic>
+          </wp:inline>
+        </w:drawing>
+      </w:r>
+    </w:p>
+    <w:p>
+      <w:pPr>
+        <w:pStyle w:val="Didascalia"/>
+      </w:pPr>
+      <w:r>
+        <w:t xml:space="preserve">Figura </w:t>
+      </w:r>
+      <w:fldSimple w:instr=" STYLEREF 1 \s ">
+        <w:r>
+          <w:rPr>
+            <w:noProof/>
+          </w:rPr>
+          <w:t>0</w:t>
+        </w:r>
+      </w:fldSimple>
+      <w:r>
+        <w:t>.</w:t>
+      </w:r>
+      <w:fldSimple w:instr=" SEQ Figura \* ARABIC \s 1 ">
+        <w:r>
+          <w:rPr>
+            <w:noProof/>
+          </w:rPr>
+          <w:t>7</w:t>
+        </w:r>
+      </w:fldSimple>
+      <w:r>
+        <w:t>:</w:t>
+      </w:r>
+      <w:r>
+        <w:rPr>
+          <w:i/>
+          <w:iCs/>
+        </w:rPr>
+        <w:t xml:space="preserve"> Semantica denotazionale dell’assegnamento del Pascal</w:t>
+      </w:r>
+      <w:r>
+        <w:rPr>
+          <w:i/>
+          <w:iCs/>
+        </w:rPr>
+        <w:br/>
+      </w:r>
+      <w:r>
+        <w:rPr>
+          <w:rFonts w:cs="Times New Roman"/>
+        </w:rPr>
+        <w:t>©Gianfranco Lamperti</w:t>
+      </w:r>
+    </w:p>
+    <w:p>
+      <w:pPr>
+        <w:ind w:left="340"/>
+      </w:pPr>
+      <w:r>
+        <w:br/>
+      </w:r>
+    </w:p>
+    <w:p>
+      <w:pPr>
+        <w:pStyle w:val="Titolo2"/>
+        <w:ind w:firstLine="0"/>
+      </w:pPr>
+    </w:p>
+    <w:p>
+      <w:pPr>
+        <w:pStyle w:val="Titolo2"/>
+        <w:ind w:firstLine="0"/>
+      </w:pPr>
+      <w:r>
+        <w:lastRenderedPageBreak/>
+        <w:t xml:space="preserve">2.2 </w:t>
+      </w:r>
+      <w:r>
+        <w:t>Implementazione</w:t>
+      </w:r>
+    </w:p>
+    <w:p>
+      <w:r>
+        <w:t>L’</w:t>
+      </w:r>
+      <w:r>
+        <w:rPr>
+          <w:i/>
+          <w:iCs/>
+        </w:rPr>
+        <w:t>implementazione</w:t>
+      </w:r>
+      <w:r>
+        <w:t xml:space="preserve"> di un linguaggio di programmazione è l’insieme di tutte qulle tecniche volte a “dare vita” al linguaggio</w:t>
+      </w:r>
+      <w:r>
+        <w:t xml:space="preserve"> stesso.</w:t>
+      </w:r>
+      <w:r>
+        <w:br/>
+        <w:t xml:space="preserve">Infatti, mentre attraverso la </w:t>
+      </w:r>
+      <w:r>
+        <w:rPr>
+          <w:i/>
+          <w:iCs/>
+        </w:rPr>
+        <w:t xml:space="preserve">specifica </w:t>
+      </w:r>
+      <w:r>
+        <w:t xml:space="preserve">si </w:t>
+      </w:r>
+      <w:r>
+        <w:t>definisce</w:t>
+      </w:r>
+      <w:r>
+        <w:t xml:space="preserve"> solamente come un linguaggio </w:t>
+      </w:r>
+      <w:r>
+        <w:t xml:space="preserve">è </w:t>
+      </w:r>
+      <w:r>
+        <w:t xml:space="preserve">strutturato dal punto di vista teorico, mediante la fase di </w:t>
+      </w:r>
+      <w:r>
+        <w:rPr>
+          <w:i/>
+          <w:iCs/>
+        </w:rPr>
+        <w:t>implementazione</w:t>
+      </w:r>
+      <w:r>
+        <w:t xml:space="preserve"> è possibile rendere il linguaggio </w:t>
+      </w:r>
+      <w:r>
+        <w:t xml:space="preserve">utilizzabile </w:t>
+      </w:r>
+      <w:r>
+        <w:t>attraverso</w:t>
+      </w:r>
+      <w:r>
+        <w:t xml:space="preserve"> un </w:t>
+      </w:r>
+      <w:r>
+        <w:rPr>
+          <w:i/>
+          <w:iCs/>
+        </w:rPr>
+        <w:t>calcolat</w:t>
+      </w:r>
+      <w:r>
+        <w:rPr>
+          <w:i/>
+          <w:iCs/>
+        </w:rPr>
+        <w:t>o</w:t>
+      </w:r>
+      <w:r>
+        <w:rPr>
+          <w:i/>
+          <w:iCs/>
+        </w:rPr>
+        <w:t>re</w:t>
+      </w:r>
+      <w:r>
+        <w:t>.</w:t>
+      </w:r>
+      <w:r>
+        <w:br/>
+      </w:r>
+      <w:r>
+        <w:t xml:space="preserve">Solitamente, il processo di </w:t>
+      </w:r>
+      <w:r>
+        <w:rPr>
+          <w:i/>
+          <w:iCs/>
+        </w:rPr>
+        <w:t>implementazione</w:t>
+      </w:r>
+      <w:r>
+        <w:t xml:space="preserve"> può seguire due tipologie di approcio differenti.</w:t>
+      </w:r>
+    </w:p>
+    <w:p>
+      <w:r>
+        <w:t xml:space="preserve">La prima tipologia di approcio riguarda la creazione di un </w:t>
+      </w:r>
+      <w:r>
+        <w:rPr>
+          <w:i/>
+          <w:iCs/>
+        </w:rPr>
+        <w:t>compilatore</w:t>
+      </w:r>
+      <w:r>
+        <w:t xml:space="preserve">, cioè di un </w:t>
+      </w:r>
+      <w:r>
+        <w:rPr>
+          <w:i/>
+          <w:iCs/>
+        </w:rPr>
+        <w:t xml:space="preserve">software </w:t>
+      </w:r>
+      <w:r>
+        <w:t>che</w:t>
+      </w:r>
+      <w:r>
+        <w:t xml:space="preserve"> </w:t>
+      </w:r>
+      <w:r>
+        <w:t>riceve</w:t>
+      </w:r>
+      <w:r>
+        <w:t xml:space="preserve"> in </w:t>
+      </w:r>
+      <w:r>
+        <w:rPr>
+          <w:i/>
+          <w:iCs/>
+        </w:rPr>
+        <w:t>input</w:t>
+      </w:r>
+      <w:r>
+        <w:t xml:space="preserve"> un programma scritto nel linguaggio da </w:t>
+      </w:r>
+      <w:r>
+        <w:rPr>
+          <w:i/>
+          <w:iCs/>
+        </w:rPr>
+        <w:t>implementare</w:t>
+      </w:r>
+      <w:r>
+        <w:t xml:space="preserve"> (</w:t>
+      </w:r>
+      <w:r>
+        <w:rPr>
+          <w:i/>
+          <w:iCs/>
+        </w:rPr>
+        <w:t>linguaggio sorgente</w:t>
+      </w:r>
+      <w:r>
+        <w:t>)</w:t>
+      </w:r>
+      <w:r>
+        <w:t xml:space="preserve"> e</w:t>
+      </w:r>
+      <w:r>
+        <w:t xml:space="preserve"> </w:t>
+      </w:r>
+      <w:r>
+        <w:t xml:space="preserve">ne </w:t>
+      </w:r>
+      <w:r>
+        <w:t>restituisce</w:t>
+      </w:r>
+      <w:r>
+        <w:t xml:space="preserve"> una traduzione in un linguaggio già esistente (</w:t>
+      </w:r>
+      <w:r>
+        <w:rPr>
+          <w:i/>
+          <w:iCs/>
+        </w:rPr>
+        <w:t>linguaggio target</w:t>
+      </w:r>
+      <w:r>
+        <w:t>)</w:t>
+      </w:r>
+      <w:r>
+        <w:t>, come si vede in Figura 2.8.</w:t>
+      </w:r>
+      <w:r>
+        <w:br/>
+      </w:r>
+      <w:r>
+        <w:t xml:space="preserve">Inoltre, è bene ricordare che nella maggior parte dei casi il </w:t>
+      </w:r>
+      <w:r>
+        <w:rPr>
+          <w:i/>
+          <w:iCs/>
+        </w:rPr>
+        <w:t>linguaggio target</w:t>
+      </w:r>
+      <w:r>
+        <w:t xml:space="preserve"> è l’</w:t>
+      </w:r>
+      <w:r>
+        <w:rPr>
+          <w:i/>
+          <w:iCs/>
+        </w:rPr>
+        <w:t>assembly</w:t>
+      </w:r>
+      <w:r>
+        <w:t>.</w:t>
+      </w:r>
+      <w:r>
+        <w:br/>
+        <w:t>Questa tipologia è utilizzata da linguaggi come, ad esempio, il</w:t>
+      </w:r>
+      <w:r>
+        <w:rPr>
+          <w:i/>
+          <w:iCs/>
+        </w:rPr>
+        <w:t xml:space="preserve"> C</w:t>
+      </w:r>
+      <w:r>
+        <w:t>.</w:t>
+      </w:r>
+    </w:p>
     <w:p/>
     <w:p>
       <w:pPr>
+        <w:keepNext/>
+        <w:ind w:firstLine="0"/>
+        <w:jc w:val="center"/>
+      </w:pPr>
+      <w:r>
+        <w:rPr>
+          <w:noProof/>
+        </w:rPr>
+        <w:drawing>
+          <wp:inline distT="0" distB="0" distL="0" distR="0" wp14:anchorId="5E60EE06" wp14:editId="0375685F">
+            <wp:extent cx="5400040" cy="762000"/>
+            <wp:effectExtent l="0" t="0" r="0" b="0"/>
+            <wp:docPr id="8" name="Immagine 8" descr="Immagine che contiene testo&#10;&#10;Descrizione generata automaticamente"/>
+            <wp:cNvGraphicFramePr>
+              <a:graphicFrameLocks xmlns:a="http://schemas.openxmlformats.org/drawingml/2006/main" noChangeAspect="1"/>
+            </wp:cNvGraphicFramePr>
+            <a:graphic xmlns:a="http://schemas.openxmlformats.org/drawingml/2006/main">
+              <a:graphicData uri="http://schemas.openxmlformats.org/drawingml/2006/picture">
+                <pic:pic xmlns:pic="http://schemas.openxmlformats.org/drawingml/2006/picture">
+                  <pic:nvPicPr>
+                    <pic:cNvPr id="8" name="Immagine 8" descr="Immagine che contiene testo&#10;&#10;Descrizione generata automaticamente"/>
+                    <pic:cNvPicPr/>
+                  </pic:nvPicPr>
+                  <pic:blipFill>
+                    <a:blip r:embed="rId17">
+                      <a:extLst>
+                        <a:ext uri="{28A0092B-C50C-407E-A947-70E740481C1C}">
+                          <a14:useLocalDpi xmlns:a14="http://schemas.microsoft.com/office/drawing/2010/main" val="0"/>
+                        </a:ext>
+                      </a:extLst>
+                    </a:blip>
+                    <a:stretch>
+                      <a:fillRect/>
+                    </a:stretch>
+                  </pic:blipFill>
+                  <pic:spPr>
+                    <a:xfrm>
+                      <a:off x="0" y="0"/>
+                      <a:ext cx="5402465" cy="762342"/>
+                    </a:xfrm>
+                    <a:prstGeom prst="rect">
+                      <a:avLst/>
+                    </a:prstGeom>
+                  </pic:spPr>
+                </pic:pic>
+              </a:graphicData>
+            </a:graphic>
+          </wp:inline>
+        </w:drawing>
+      </w:r>
+    </w:p>
+    <w:p>
+      <w:pPr>
         <w:pStyle w:val="Didascalia"/>
-      </w:pPr>
-    </w:p>
+        <w:ind w:left="340" w:firstLine="0"/>
+        <w:rPr>
+          <w:rFonts w:cs="Times New Roman"/>
+        </w:rPr>
+      </w:pPr>
+      <w:r>
+        <w:t xml:space="preserve">Figura </w:t>
+      </w:r>
+      <w:fldSimple w:instr=" STYLEREF 1 \s ">
+        <w:r>
+          <w:rPr>
+            <w:noProof/>
+          </w:rPr>
+          <w:t>0</w:t>
+        </w:r>
+      </w:fldSimple>
+      <w:r>
+        <w:t>.</w:t>
+      </w:r>
+      <w:fldSimple w:instr=" SEQ Figura \* ARABIC \s 1 ">
+        <w:r>
+          <w:rPr>
+            <w:noProof/>
+          </w:rPr>
+          <w:t>8</w:t>
+        </w:r>
+      </w:fldSimple>
+      <w:r>
+        <w:t xml:space="preserve">: </w:t>
+      </w:r>
+      <w:r>
+        <w:rPr>
+          <w:i/>
+          <w:iCs/>
+        </w:rPr>
+        <w:t>Compilatore</w:t>
+      </w:r>
+      <w:r>
+        <w:br/>
+      </w:r>
+      <w:r>
+        <w:rPr>
+          <w:rFonts w:cs="Times New Roman"/>
+        </w:rPr>
+        <w:t>©Gianfranco Lamperti</w:t>
+      </w:r>
+    </w:p>
+    <w:p/>
+    <w:p>
+      <w:r>
+        <w:t xml:space="preserve">La seconda tipologia di approcio, invece, si basa sulla creazione di un </w:t>
+      </w:r>
+      <w:r>
+        <w:rPr>
+          <w:i/>
+          <w:iCs/>
+        </w:rPr>
+        <w:t>interprete</w:t>
+      </w:r>
+      <w:r>
+        <w:t xml:space="preserve">, cioè un </w:t>
+      </w:r>
+      <w:r>
+        <w:rPr>
+          <w:i/>
+          <w:iCs/>
+        </w:rPr>
+        <w:t>software</w:t>
+      </w:r>
+      <w:r>
+        <w:t xml:space="preserve"> in grado di eseguire direttamente il programma scritto nel linguaggio da </w:t>
+      </w:r>
+      <w:r>
+        <w:rPr>
+          <w:i/>
+          <w:iCs/>
+        </w:rPr>
+        <w:t>implementare</w:t>
+      </w:r>
+      <w:r>
+        <w:t>, senza doverlo tradurre in un altro linguaggio, come si</w:t>
+      </w:r>
+      <w:r>
+        <w:t xml:space="preserve"> può</w:t>
+      </w:r>
+      <w:r>
+        <w:t xml:space="preserve"> </w:t>
+      </w:r>
+      <w:r>
+        <w:t>vedere</w:t>
+      </w:r>
+      <w:r>
+        <w:t xml:space="preserve"> in Figura 2.</w:t>
+      </w:r>
+      <w:r>
+        <w:t>9</w:t>
+      </w:r>
+      <w:r>
+        <w:t>.</w:t>
+      </w:r>
+      <w:r>
+        <w:br/>
+      </w:r>
+    </w:p>
+    <w:p>
+      <w:pPr>
+        <w:keepNext/>
+        <w:ind w:firstLine="0"/>
+      </w:pPr>
+      <w:r>
+        <w:rPr>
+          <w:noProof/>
+        </w:rPr>
+        <w:lastRenderedPageBreak/>
+        <w:drawing>
+          <wp:inline distT="0" distB="0" distL="0" distR="0" wp14:anchorId="23C6EFE7" wp14:editId="7D666BB4">
+            <wp:extent cx="4971499" cy="720236"/>
+            <wp:effectExtent l="0" t="0" r="635" b="3810"/>
+            <wp:docPr id="10" name="Immagine 10"/>
+            <wp:cNvGraphicFramePr>
+              <a:graphicFrameLocks xmlns:a="http://schemas.openxmlformats.org/drawingml/2006/main" noChangeAspect="1"/>
+            </wp:cNvGraphicFramePr>
+            <a:graphic xmlns:a="http://schemas.openxmlformats.org/drawingml/2006/main">
+              <a:graphicData uri="http://schemas.openxmlformats.org/drawingml/2006/picture">
+                <pic:pic xmlns:pic="http://schemas.openxmlformats.org/drawingml/2006/picture">
+                  <pic:nvPicPr>
+                    <pic:cNvPr id="10" name="Immagine 10"/>
+                    <pic:cNvPicPr/>
+                  </pic:nvPicPr>
+                  <pic:blipFill>
+                    <a:blip r:embed="rId18">
+                      <a:extLst>
+                        <a:ext uri="{28A0092B-C50C-407E-A947-70E740481C1C}">
+                          <a14:useLocalDpi xmlns:a14="http://schemas.microsoft.com/office/drawing/2010/main" val="0"/>
+                        </a:ext>
+                      </a:extLst>
+                    </a:blip>
+                    <a:stretch>
+                      <a:fillRect/>
+                    </a:stretch>
+                  </pic:blipFill>
+                  <pic:spPr>
+                    <a:xfrm>
+                      <a:off x="0" y="0"/>
+                      <a:ext cx="5083275" cy="736429"/>
+                    </a:xfrm>
+                    <a:prstGeom prst="rect">
+                      <a:avLst/>
+                    </a:prstGeom>
+                  </pic:spPr>
+                </pic:pic>
+              </a:graphicData>
+            </a:graphic>
+          </wp:inline>
+        </w:drawing>
+      </w:r>
+    </w:p>
+    <w:p>
+      <w:pPr>
+        <w:pStyle w:val="Didascalia"/>
+        <w:ind w:firstLine="0"/>
+        <w:rPr>
+          <w:rFonts w:cs="Times New Roman"/>
+        </w:rPr>
+      </w:pPr>
+      <w:r>
+        <w:t xml:space="preserve">Figura </w:t>
+      </w:r>
+      <w:fldSimple w:instr=" STYLEREF 1 \s ">
+        <w:r>
+          <w:rPr>
+            <w:noProof/>
+          </w:rPr>
+          <w:t>0</w:t>
+        </w:r>
+      </w:fldSimple>
+      <w:r>
+        <w:t>.</w:t>
+      </w:r>
+      <w:fldSimple w:instr=" SEQ Figura \* ARABIC \s 1 ">
+        <w:r>
+          <w:rPr>
+            <w:noProof/>
+          </w:rPr>
+          <w:t>9</w:t>
+        </w:r>
+      </w:fldSimple>
+      <w:r>
+        <w:t xml:space="preserve">: </w:t>
+      </w:r>
+      <w:r>
+        <w:rPr>
+          <w:i/>
+          <w:iCs/>
+        </w:rPr>
+        <w:t>Interprete</w:t>
+      </w:r>
+      <w:r>
+        <w:rPr>
+          <w:i/>
+          <w:iCs/>
+        </w:rPr>
+        <w:br/>
+      </w:r>
+      <w:r>
+        <w:rPr>
+          <w:rFonts w:cs="Times New Roman"/>
+        </w:rPr>
+        <w:t>©Gianfranco Lamperti</w:t>
+      </w:r>
+    </w:p>
+    <w:p/>
+    <w:p>
+      <w:r>
+        <w:t xml:space="preserve">Vi è, inoltre, la possibilità di </w:t>
+      </w:r>
+      <w:r>
+        <w:t xml:space="preserve">utilizzare soluzioni </w:t>
+      </w:r>
+      <w:r>
+        <w:rPr>
+          <w:i/>
+          <w:iCs/>
+        </w:rPr>
+        <w:t>ibride</w:t>
+      </w:r>
+      <w:r>
+        <w:t xml:space="preserve"> basate</w:t>
+      </w:r>
+      <w:r>
+        <w:t xml:space="preserve"> </w:t>
+      </w:r>
+      <w:r>
+        <w:t xml:space="preserve">sia su un </w:t>
+      </w:r>
+      <w:r>
+        <w:rPr>
+          <w:i/>
+          <w:iCs/>
+        </w:rPr>
+        <w:t xml:space="preserve">compilatore </w:t>
+      </w:r>
+      <w:r>
+        <w:t xml:space="preserve">che su un </w:t>
+      </w:r>
+      <w:r>
+        <w:rPr>
+          <w:i/>
+          <w:iCs/>
+        </w:rPr>
+        <w:t>interprete</w:t>
+      </w:r>
+      <w:r>
+        <w:t>, come si vede in Figura 2.10.</w:t>
+      </w:r>
+      <w:r>
+        <w:br/>
+        <w:t xml:space="preserve">Queste soluzioni prevedono un </w:t>
+      </w:r>
+      <w:r>
+        <w:rPr>
+          <w:i/>
+          <w:iCs/>
+        </w:rPr>
+        <w:t>traduttore</w:t>
+      </w:r>
+      <w:r>
+        <w:t xml:space="preserve"> che </w:t>
+      </w:r>
+      <w:r>
+        <w:t xml:space="preserve">riceve in </w:t>
+      </w:r>
+      <w:r>
+        <w:rPr>
+          <w:i/>
+          <w:iCs/>
+        </w:rPr>
+        <w:t>input</w:t>
+      </w:r>
+      <w:r>
+        <w:t xml:space="preserve"> </w:t>
+      </w:r>
+      <w:r>
+        <w:t xml:space="preserve">il programma </w:t>
+      </w:r>
+      <w:r>
+        <w:t xml:space="preserve">scritto nel linguaggio da </w:t>
+      </w:r>
+      <w:r>
+        <w:rPr>
+          <w:i/>
+          <w:iCs/>
+        </w:rPr>
+        <w:t>implementare</w:t>
+      </w:r>
+      <w:r>
+        <w:t xml:space="preserve"> e lo tra</w:t>
+      </w:r>
+      <w:r>
+        <w:t>sforma</w:t>
+      </w:r>
+      <w:r>
+        <w:t xml:space="preserve"> in un linguaggio </w:t>
+      </w:r>
+      <w:r>
+        <w:rPr>
+          <w:i/>
+          <w:iCs/>
+        </w:rPr>
+        <w:t>intermedio</w:t>
+      </w:r>
+      <w:r>
+        <w:t xml:space="preserve">, come, ad esempio, il </w:t>
+      </w:r>
+      <w:r>
+        <w:rPr>
+          <w:i/>
+          <w:iCs/>
+        </w:rPr>
+        <w:t>Bytecode</w:t>
+      </w:r>
+      <w:r>
+        <w:t xml:space="preserve">. </w:t>
+      </w:r>
+      <w:r>
+        <w:br/>
+        <w:t xml:space="preserve">Dopodichè </w:t>
+      </w:r>
+      <w:r>
+        <w:t xml:space="preserve">il programma scritto nel linguaggio </w:t>
+      </w:r>
+      <w:r>
+        <w:rPr>
+          <w:i/>
+          <w:iCs/>
+        </w:rPr>
+        <w:t>intermedio</w:t>
+      </w:r>
+      <w:r>
+        <w:t xml:space="preserve"> viene interpretato su di una </w:t>
+      </w:r>
+      <w:r>
+        <w:rPr>
+          <w:i/>
+          <w:iCs/>
+        </w:rPr>
+        <w:t>virtual machine</w:t>
+      </w:r>
+      <w:r>
+        <w:t xml:space="preserve">, come avviene, per esempio, con </w:t>
+      </w:r>
+      <w:r>
+        <w:rPr>
+          <w:i/>
+          <w:iCs/>
+        </w:rPr>
+        <w:t>Python</w:t>
+      </w:r>
+      <w:r>
+        <w:t xml:space="preserve">. </w:t>
+      </w:r>
+      <w:r>
+        <w:br/>
+        <w:t xml:space="preserve">Inoltre, parte del </w:t>
+      </w:r>
+      <w:r>
+        <w:rPr>
+          <w:i/>
+          <w:iCs/>
+        </w:rPr>
+        <w:t>Bytecode</w:t>
+      </w:r>
+      <w:r>
+        <w:t xml:space="preserve"> può essere compilato ad opera del </w:t>
+      </w:r>
+      <w:r>
+        <w:rPr>
+          <w:i/>
+          <w:iCs/>
+        </w:rPr>
+        <w:t>compilatore Just In Time</w:t>
+      </w:r>
+      <w:r>
+        <w:t xml:space="preserve">, come avviene nelle più recenti distribuzioni di </w:t>
+      </w:r>
+      <w:r>
+        <w:rPr>
+          <w:i/>
+          <w:iCs/>
+        </w:rPr>
+        <w:t>Java.</w:t>
+      </w:r>
+    </w:p>
+    <w:p/>
+    <w:p>
+      <w:pPr>
+        <w:keepNext/>
+        <w:ind w:firstLine="0"/>
+        <w:jc w:val="center"/>
+      </w:pPr>
+      <w:r>
+        <w:rPr>
+          <w:noProof/>
+        </w:rPr>
+        <w:drawing>
+          <wp:inline distT="0" distB="0" distL="0" distR="0" wp14:anchorId="6D209B35" wp14:editId="21CB6D19">
+            <wp:extent cx="5432425" cy="1514475"/>
+            <wp:effectExtent l="0" t="0" r="0" b="9525"/>
+            <wp:docPr id="12" name="Immagine 12"/>
+            <wp:cNvGraphicFramePr>
+              <a:graphicFrameLocks xmlns:a="http://schemas.openxmlformats.org/drawingml/2006/main" noChangeAspect="1"/>
+            </wp:cNvGraphicFramePr>
+            <a:graphic xmlns:a="http://schemas.openxmlformats.org/drawingml/2006/main">
+              <a:graphicData uri="http://schemas.openxmlformats.org/drawingml/2006/picture">
+                <pic:pic xmlns:pic="http://schemas.openxmlformats.org/drawingml/2006/picture">
+                  <pic:nvPicPr>
+                    <pic:cNvPr id="12" name="Immagine 12"/>
+                    <pic:cNvPicPr/>
+                  </pic:nvPicPr>
+                  <pic:blipFill>
+                    <a:blip r:embed="rId19">
+                      <a:extLst>
+                        <a:ext uri="{28A0092B-C50C-407E-A947-70E740481C1C}">
+                          <a14:useLocalDpi xmlns:a14="http://schemas.microsoft.com/office/drawing/2010/main" val="0"/>
+                        </a:ext>
+                      </a:extLst>
+                    </a:blip>
+                    <a:stretch>
+                      <a:fillRect/>
+                    </a:stretch>
+                  </pic:blipFill>
+                  <pic:spPr>
+                    <a:xfrm>
+                      <a:off x="0" y="0"/>
+                      <a:ext cx="5580719" cy="1555817"/>
+                    </a:xfrm>
+                    <a:prstGeom prst="rect">
+                      <a:avLst/>
+                    </a:prstGeom>
+                  </pic:spPr>
+                </pic:pic>
+              </a:graphicData>
+            </a:graphic>
+          </wp:inline>
+        </w:drawing>
+      </w:r>
+    </w:p>
+    <w:p>
+      <w:pPr>
+        <w:pStyle w:val="Didascalia"/>
+        <w:ind w:left="340" w:firstLine="0"/>
+        <w:rPr>
+          <w:rFonts w:cs="Times New Roman"/>
+        </w:rPr>
+      </w:pPr>
+      <w:r>
+        <w:t xml:space="preserve">Figura </w:t>
+      </w:r>
+      <w:fldSimple w:instr=" STYLEREF 1 \s ">
+        <w:r>
+          <w:rPr>
+            <w:noProof/>
+          </w:rPr>
+          <w:t>0</w:t>
+        </w:r>
+      </w:fldSimple>
+      <w:r>
+        <w:t>.</w:t>
+      </w:r>
+      <w:fldSimple w:instr=" SEQ Figura \* ARABIC \s 1 ">
+        <w:r>
+          <w:rPr>
+            <w:noProof/>
+          </w:rPr>
+          <w:t>10</w:t>
+        </w:r>
+      </w:fldSimple>
+      <w:r>
+        <w:t xml:space="preserve">: </w:t>
+      </w:r>
+      <w:r>
+        <w:rPr>
+          <w:i/>
+          <w:iCs/>
+        </w:rPr>
+        <w:t>Approcio ibrido</w:t>
+      </w:r>
+      <w:r>
+        <w:br/>
+      </w:r>
+      <w:r>
+        <w:rPr>
+          <w:rFonts w:cs="Times New Roman"/>
+        </w:rPr>
+        <w:t>©Gianfranco Lamperti</w:t>
+      </w:r>
+    </w:p>
+    <w:p/>
+    <w:p>
+      <w:r>
+        <w:t xml:space="preserve">Nei prossimi paragrafi si tratterà delle tre fondamentali fasi comuni ad un </w:t>
+      </w:r>
+      <w:r>
+        <w:rPr>
+          <w:i/>
+          <w:iCs/>
+        </w:rPr>
+        <w:t>compilatore</w:t>
+      </w:r>
+      <w:r>
+        <w:t xml:space="preserve"> e ad un </w:t>
+      </w:r>
+      <w:r>
+        <w:rPr>
+          <w:i/>
+          <w:iCs/>
+        </w:rPr>
+        <w:t>interprete</w:t>
+      </w:r>
+      <w:r>
+        <w:t xml:space="preserve">: </w:t>
+      </w:r>
+      <w:r>
+        <w:rPr>
+          <w:i/>
+          <w:iCs/>
+        </w:rPr>
+        <w:t>analisi lessicale</w:t>
+      </w:r>
+      <w:r>
+        <w:t>,</w:t>
+      </w:r>
+      <w:r>
+        <w:rPr>
+          <w:i/>
+          <w:iCs/>
+        </w:rPr>
+        <w:t xml:space="preserve"> analisi sintattica </w:t>
+      </w:r>
+      <w:r>
+        <w:t>e</w:t>
+      </w:r>
+      <w:r>
+        <w:rPr>
+          <w:i/>
+          <w:iCs/>
+        </w:rPr>
+        <w:t xml:space="preserve"> analisi semantica</w:t>
+      </w:r>
+      <w:r>
+        <w:t>.</w:t>
+      </w:r>
+    </w:p>
+    <w:p/>
+    <w:p/>
+    <w:p>
+      <w:pPr>
+        <w:pStyle w:val="Titolo2"/>
+        <w:ind w:firstLine="0"/>
+      </w:pPr>
+      <w:r>
+        <w:lastRenderedPageBreak/>
+        <w:t>2.2.1 Analisi lessicale</w:t>
+      </w:r>
+    </w:p>
+    <w:p>
+      <w:r>
+        <w:br/>
+      </w:r>
+    </w:p>
+    <w:p/>
+    <w:p>
+      <w:pPr>
+        <w:ind w:firstLine="0"/>
+      </w:pPr>
+    </w:p>
+    <w:p>
+      <w:pPr>
+        <w:pStyle w:val="Didascalia"/>
+      </w:pPr>
+    </w:p>
+    <w:p/>
     <w:p>
       <w:pPr>
         <w:jc w:val="center"/>
@@ -5746,7 +7051,7 @@
       </w:r>
     </w:p>
     <w:sectPr>
-      <w:footerReference w:type="default" r:id="rId16"/>
+      <w:footerReference w:type="default" r:id="rId20"/>
       <w:pgSz w:w="11906" w:h="16838"/>
       <w:pgMar w:top="1701" w:right="1701" w:bottom="1701" w:left="1701" w:header="709" w:footer="709" w:gutter="0"/>
       <w:cols w:space="708"/>
@@ -5853,12 +7158,12 @@
 <w:numbering xmlns:wpc="http://schemas.microsoft.com/office/word/2010/wordprocessingCanvas" xmlns:cx="http://schemas.microsoft.com/office/drawing/2014/chartex" xmlns:cx1="http://schemas.microsoft.com/office/drawing/2015/9/8/chartex" xmlns:cx2="http://schemas.microsoft.com/office/drawing/2015/10/21/chartex" xmlns:cx3="http://schemas.microsoft.com/office/drawing/2016/5/9/chartex" xmlns:cx4="http://schemas.microsoft.com/office/drawing/2016/5/10/chartex" xmlns:cx5="http://schemas.microsoft.com/office/drawing/2016/5/11/chartex" xmlns:cx6="http://schemas.microsoft.com/office/drawing/2016/5/12/chartex" xmlns:cx7="http://schemas.microsoft.com/office/drawing/2016/5/13/chartex" xmlns:cx8="http://schemas.microsoft.com/office/drawing/2016/5/14/chartex" xmlns:mc="http://schemas.openxmlformats.org/markup-compatibility/2006" xmlns:aink="http://schemas.microsoft.com/office/drawing/2016/ink" xmlns:am3d="http://schemas.microsoft.com/office/drawing/2017/model3d" xmlns:o="urn:schemas-microsoft-com:office:office" xmlns:r="http://schemas.openxmlformats.org/officeDocument/2006/relationships" xmlns:m="http://schemas.openxmlformats.org/officeDocument/2006/math" xmlns:v="urn:schemas-microsoft-com:vml" xmlns:wp14="http://schemas.microsoft.com/office/word/2010/wordprocessingDrawing" xmlns:wp="http://schemas.openxmlformats.org/drawingml/2006/wordprocessingDrawing" xmlns:w10="urn:schemas-microsoft-com:office:word" xmlns:w="http://schemas.openxmlformats.org/wordprocessingml/2006/main" xmlns:w14="http://schemas.microsoft.com/office/word/2010/wordml" xmlns:w15="http://schemas.microsoft.com/office/word/2012/wordml" xmlns:w16cex="http://schemas.microsoft.com/office/word/2018/wordml/cex" xmlns:w16cid="http://schemas.microsoft.com/office/word/2016/wordml/cid" xmlns:w16="http://schemas.microsoft.com/office/word/2018/wordml" xmlns:w16se="http://schemas.microsoft.com/office/word/2015/wordml/symex" xmlns:wpg="http://schemas.microsoft.com/office/word/2010/wordprocessingGroup" xmlns:wpi="http://schemas.microsoft.com/office/word/2010/wordprocessingInk" xmlns:wne="http://schemas.microsoft.com/office/word/2006/wordml" xmlns:wps="http://schemas.microsoft.com/office/word/2010/wordprocessingShape" mc:Ignorable="w14 w15 w16se w16cid w16 w16cex wp14">
   <w:numPicBullet w:numPicBulletId="0">
     <w:pict>
-      <v:rect id="_x0000_i1293" style="width:0;height:1.5pt" o:hralign="center" o:bullet="t" o:hrstd="t" o:hr="t" fillcolor="#a0a0a0" stroked="f"/>
+      <v:rect id="_x0000_i1194" style="width:0;height:1.5pt" o:hralign="center" o:bullet="t" o:hrstd="t" o:hr="t" fillcolor="#a0a0a0" stroked="f"/>
     </w:pict>
   </w:numPicBullet>
   <w:numPicBullet w:numPicBulletId="1">
     <w:pict>
-      <v:rect id="_x0000_i1294" style="width:0;height:1.5pt" o:hralign="center" o:bullet="t" o:hrstd="t" o:hr="t" fillcolor="#a0a0a0" stroked="f"/>
+      <v:rect id="_x0000_i1195" style="width:0;height:1.5pt" o:hralign="center" o:bullet="t" o:hrstd="t" o:hr="t" fillcolor="#a0a0a0" stroked="f"/>
     </w:pict>
   </w:numPicBullet>
   <w:abstractNum w:abstractNumId="0" w15:restartNumberingAfterBreak="0">

</xml_diff>

<commit_message>
Fino a parsing discesa ricorsiva
</commit_message>
<xml_diff>
--- a/Progetto Tesi.docx
+++ b/Progetto Tesi.docx
@@ -3023,7 +3023,13 @@
         <w:t xml:space="preserve"> </w:t>
       </w:r>
       <w:r>
-        <w:t>scrivere l’</w:t>
+        <w:t>s</w:t>
+      </w:r>
+      <w:r>
+        <w:t>i scriva</w:t>
+      </w:r>
+      <w:r>
+        <w:t xml:space="preserve"> l’</w:t>
       </w:r>
       <w:r>
         <w:rPr>
@@ -3061,7 +3067,13 @@
           <w:i/>
           <w:iCs/>
         </w:rPr>
-        <w:t xml:space="preserve"> non vuoti</w:t>
+        <w:t xml:space="preserve"> </w:t>
+      </w:r>
+      <w:r>
+        <w:t>non vuoti</w:t>
+      </w:r>
+      <w:r>
+        <w:t>.</w:t>
       </w:r>
       <w:r>
         <w:t xml:space="preserve"> </w:t>
@@ -3227,6 +3239,7 @@
         <w:ind w:left="340" w:firstLine="0"/>
       </w:pPr>
       <w:r>
+        <w:lastRenderedPageBreak/>
         <w:pict w14:anchorId="5C83EA4B">
           <v:rect id="_x0000_i1032" style="width:0;height:1.5pt" o:hralign="center" o:hrstd="t" o:hr="t" fillcolor="#a0a0a0" stroked="f"/>
         </w:pict>
@@ -3237,7 +3250,6 @@
         <w:pStyle w:val="Titolo2"/>
       </w:pPr>
       <w:r>
-        <w:lastRenderedPageBreak/>
         <w:t xml:space="preserve">2.1.1.4 Esempio </w:t>
       </w:r>
       <w:r>
@@ -3669,7 +3681,11 @@
         <w:t>specifica sintattica</w:t>
       </w:r>
       <w:r>
-        <w:t xml:space="preserve"> di un linguaggio, si vogliono introddure due concetti fondamentali per la definizione formale di un linguaggio: il </w:t>
+        <w:t xml:space="preserve"> di un linguaggio, si vogliono introddure due concetti fondamentali per la definizione formale di un </w:t>
+      </w:r>
+      <w:r>
+        <w:lastRenderedPageBreak/>
+        <w:t xml:space="preserve">linguaggio: il </w:t>
       </w:r>
       <w:r>
         <w:rPr>
@@ -3697,7 +3713,6 @@
     </w:p>
     <w:p>
       <w:r>
-        <w:lastRenderedPageBreak/>
         <w:t xml:space="preserve">Il </w:t>
       </w:r>
       <w:r>
@@ -4013,7 +4028,6 @@
     </w:p>
     <w:p>
       <w:r>
-        <w:lastRenderedPageBreak/>
         <w:t xml:space="preserve">I due concetti sopracitati sono all’apparenza sconnessi, ma grazie alle scoperte della </w:t>
       </w:r>
       <w:r>
@@ -4453,6 +4467,7 @@
         <w:ind w:left="340"/>
       </w:pPr>
       <w:r>
+        <w:lastRenderedPageBreak/>
         <w:t xml:space="preserve">È, inoltre, possibile utilizzare la </w:t>
       </w:r>
       <w:r>
@@ -4471,7 +4486,6 @@
         <w:ind w:left="340" w:firstLine="0"/>
       </w:pPr>
       <w:r>
-        <w:lastRenderedPageBreak/>
         <w:pict w14:anchorId="3169CE26">
           <v:rect id="_x0000_i1035" style="width:0;height:1.5pt" o:hralign="center" o:bullet="t" o:hrstd="t" o:hr="t" fillcolor="#a0a0a0" stroked="f"/>
         </w:pict>
@@ -5552,10 +5566,7 @@
         <w:t xml:space="preserve"> molto rigoroso,</w:t>
       </w:r>
       <w:r>
-        <w:t xml:space="preserve"> </w:t>
-      </w:r>
-      <w:r>
-        <w:t xml:space="preserve">basato sulla teoria delle </w:t>
+        <w:t xml:space="preserve"> basato sulla teoria delle </w:t>
       </w:r>
       <w:r>
         <w:rPr>
@@ -6326,8 +6337,6 @@
       </w:r>
       <w:r>
         <w:br/>
-      </w:r>
-      <w:r>
         <w:t xml:space="preserve">Inoltre, è bene ricordare che nella maggior parte dei casi il </w:t>
       </w:r>
       <w:r>
@@ -6922,24 +6931,50 @@
     <w:p/>
     <w:p>
       <w:r>
-        <w:t xml:space="preserve">Nei prossimi paragrafi si tratterà delle tre fondamentali fasi comuni ad un </w:t>
-      </w:r>
-      <w:r>
-        <w:rPr>
-          <w:i/>
-          <w:iCs/>
-        </w:rPr>
-        <w:t>compilatore</w:t>
-      </w:r>
-      <w:r>
-        <w:t xml:space="preserve"> e ad un </w:t>
-      </w:r>
-      <w:r>
-        <w:rPr>
-          <w:i/>
-          <w:iCs/>
-        </w:rPr>
-        <w:t>interprete</w:t>
+        <w:t xml:space="preserve">Nei prossimi paragrafi si tratterà delle tre fondamentali fasi comuni </w:t>
+      </w:r>
+      <w:r>
+        <w:t>ai</w:t>
+      </w:r>
+      <w:r>
+        <w:t xml:space="preserve"> </w:t>
+      </w:r>
+      <w:r>
+        <w:rPr>
+          <w:i/>
+          <w:iCs/>
+        </w:rPr>
+        <w:t>compilator</w:t>
+      </w:r>
+      <w:r>
+        <w:rPr>
+          <w:i/>
+          <w:iCs/>
+        </w:rPr>
+        <w:t>i</w:t>
+      </w:r>
+      <w:r>
+        <w:t xml:space="preserve"> e a</w:t>
+      </w:r>
+      <w:r>
+        <w:t>gli</w:t>
+      </w:r>
+      <w:r>
+        <w:t xml:space="preserve"> </w:t>
+      </w:r>
+      <w:r>
+        <w:rPr>
+          <w:i/>
+          <w:iCs/>
+        </w:rPr>
+        <w:t>interpret</w:t>
+      </w:r>
+      <w:r>
+        <w:rPr>
+          <w:i/>
+          <w:iCs/>
+        </w:rPr>
+        <w:t>i</w:t>
       </w:r>
       <w:r>
         <w:t xml:space="preserve">: </w:t>
@@ -6989,26 +7024,289 @@
     </w:p>
     <w:p>
       <w:r>
+        <w:t>L’</w:t>
+      </w:r>
+      <w:r>
+        <w:rPr>
+          <w:i/>
+          <w:iCs/>
+        </w:rPr>
+        <w:t>analisi lessicale</w:t>
+      </w:r>
+      <w:r>
+        <w:t xml:space="preserve"> è il processo che</w:t>
+      </w:r>
+      <w:r>
+        <w:t xml:space="preserve"> prende in </w:t>
+      </w:r>
+      <w:r>
+        <w:rPr>
+          <w:i/>
+          <w:iCs/>
+        </w:rPr>
+        <w:t>input</w:t>
+      </w:r>
+      <w:r>
+        <w:t xml:space="preserve"> </w:t>
+      </w:r>
+      <w:r>
+        <w:t>il</w:t>
+      </w:r>
+      <w:r>
+        <w:t xml:space="preserve"> </w:t>
+      </w:r>
+      <w:r>
+        <w:rPr>
+          <w:i/>
+          <w:iCs/>
+        </w:rPr>
+        <w:t>cod</w:t>
+      </w:r>
+      <w:r>
+        <w:rPr>
+          <w:i/>
+          <w:iCs/>
+        </w:rPr>
+        <w:t>ic</w:t>
+      </w:r>
+      <w:r>
+        <w:rPr>
+          <w:i/>
+          <w:iCs/>
+        </w:rPr>
+        <w:t>e sorgente</w:t>
+      </w:r>
+      <w:r>
+        <w:t xml:space="preserve"> di un programma e restituisce</w:t>
+      </w:r>
+      <w:r>
+        <w:t xml:space="preserve"> la relativa</w:t>
+      </w:r>
+      <w:r>
+        <w:t xml:space="preserve"> sequenza di </w:t>
+      </w:r>
+      <w:r>
+        <w:rPr>
+          <w:i/>
+          <w:iCs/>
+        </w:rPr>
+        <w:t>token</w:t>
+      </w:r>
+      <w:r>
+        <w:t xml:space="preserve"> (</w:t>
+      </w:r>
+      <w:r>
+        <w:rPr>
+          <w:i/>
+          <w:iCs/>
+        </w:rPr>
+        <w:t>simboli</w:t>
+      </w:r>
+      <w:r>
+        <w:t>).</w:t>
+      </w:r>
+      <w:r>
+        <w:t xml:space="preserve"> </w:t>
+      </w:r>
+      <w:r>
         <w:br/>
-      </w:r>
-    </w:p>
-    <w:p/>
+        <w:t xml:space="preserve">Questo compito è svolto dal cosidetto </w:t>
+      </w:r>
+      <w:r>
+        <w:rPr>
+          <w:i/>
+          <w:iCs/>
+        </w:rPr>
+        <w:t>analizzatore lessicale</w:t>
+      </w:r>
+      <w:r>
+        <w:t xml:space="preserve">, un programma che, attraverso il principio del </w:t>
+      </w:r>
+      <w:r>
+        <w:rPr>
+          <w:i/>
+          <w:iCs/>
+        </w:rPr>
+        <w:t>maximal munch</w:t>
+      </w:r>
+      <w:r>
+        <w:t xml:space="preserve">, è in grado di riconoscere e catalogare i </w:t>
+      </w:r>
+      <w:r>
+        <w:rPr>
+          <w:i/>
+          <w:iCs/>
+        </w:rPr>
+        <w:t>token</w:t>
+      </w:r>
+      <w:r>
+        <w:t xml:space="preserve"> contenunti nel </w:t>
+      </w:r>
+      <w:r>
+        <w:rPr>
+          <w:i/>
+          <w:iCs/>
+        </w:rPr>
+        <w:t>sorgente</w:t>
+      </w:r>
+      <w:r>
+        <w:t xml:space="preserve"> da tradurre.</w:t>
+      </w:r>
+      <w:r>
+        <w:t xml:space="preserve"> </w:t>
+      </w:r>
+      <w:r>
+        <w:br/>
+      </w:r>
+      <w:r>
+        <w:rPr>
+          <w:i/>
+          <w:iCs/>
+        </w:rPr>
+        <w:t>L’</w:t>
+      </w:r>
+      <w:r>
+        <w:rPr>
+          <w:i/>
+          <w:iCs/>
+        </w:rPr>
+        <w:t xml:space="preserve">analizzatore lessicale </w:t>
+      </w:r>
+      <w:r>
+        <w:t>più</w:t>
+      </w:r>
+      <w:r>
+        <w:t xml:space="preserve"> utilizzato è </w:t>
+      </w:r>
+      <w:r>
+        <w:rPr>
+          <w:i/>
+          <w:iCs/>
+        </w:rPr>
+        <w:t>Lex</w:t>
+      </w:r>
+      <w:r>
+        <w:t>.</w:t>
+      </w:r>
+    </w:p>
     <w:p>
       <w:pPr>
         <w:ind w:firstLine="0"/>
       </w:pPr>
-    </w:p>
-    <w:p>
-      <w:pPr>
-        <w:pStyle w:val="Didascalia"/>
-      </w:pPr>
-    </w:p>
-    <w:p/>
-    <w:p>
-      <w:pPr>
-        <w:jc w:val="center"/>
-      </w:pPr>
-      <w:r>
+      <w:r>
+        <w:pict w14:anchorId="6DC9FB65">
+          <v:rect id="_x0000_i1037" style="width:0;height:1.5pt" o:hralign="center" o:bullet="t" o:hrstd="t" o:hr="t" fillcolor="#a0a0a0" stroked="f"/>
+        </w:pict>
+      </w:r>
+    </w:p>
+    <w:p>
+      <w:pPr>
+        <w:ind w:firstLine="0"/>
+      </w:pPr>
+      <w:r>
+        <w:t xml:space="preserve">Esempio: </w:t>
+      </w:r>
+      <w:r>
+        <w:t xml:space="preserve">dato il seguente frammento di codice </w:t>
+      </w:r>
+      <w:r>
+        <w:rPr>
+          <w:i/>
+          <w:iCs/>
+        </w:rPr>
+        <w:t>C</w:t>
+      </w:r>
+      <w:r>
+        <w:t xml:space="preserve">, si mostra la lista di </w:t>
+      </w:r>
+      <w:r>
+        <w:rPr>
+          <w:i/>
+          <w:iCs/>
+        </w:rPr>
+        <w:t xml:space="preserve">token </w:t>
+      </w:r>
+      <w:r>
+        <w:t>creati dall’</w:t>
+      </w:r>
+      <w:r>
+        <w:rPr>
+          <w:i/>
+          <w:iCs/>
+        </w:rPr>
+        <w:t>analizzatore lessicale</w:t>
+      </w:r>
+      <w:r>
+        <w:t>.</w:t>
+      </w:r>
+    </w:p>
+    <w:p>
+      <w:pPr>
+        <w:ind w:firstLine="0"/>
+        <w:rPr>
+          <w:lang w:val="en-GB"/>
+        </w:rPr>
+      </w:pPr>
+      <w:r>
+        <w:rPr>
+          <w:lang w:val="en-GB"/>
+        </w:rPr>
+        <w:t xml:space="preserve">int </w:t>
+      </w:r>
+      <w:r>
+        <w:rPr>
+          <w:lang w:val="en-GB"/>
+        </w:rPr>
+        <w:t>a = 3;</w:t>
+      </w:r>
+      <w:r>
+        <w:rPr>
+          <w:lang w:val="en-GB"/>
+        </w:rPr>
+        <w:br/>
+        <w:t>Token: {</w:t>
+      </w:r>
+      <w:r>
+        <w:rPr>
+          <w:lang w:val="en-GB"/>
+        </w:rPr>
+        <w:t xml:space="preserve">(INT), </w:t>
+      </w:r>
+      <w:r>
+        <w:rPr>
+          <w:lang w:val="en-GB"/>
+        </w:rPr>
+        <w:t>(ID, “a”), (EQ), (INTCONST, 3)</w:t>
+      </w:r>
+      <w:r>
+        <w:rPr>
+          <w:lang w:val="en-GB"/>
+        </w:rPr>
+        <w:t>, (SEMICOLON)</w:t>
+      </w:r>
+      <w:r>
+        <w:rPr>
+          <w:lang w:val="en-GB"/>
+        </w:rPr>
+        <w:t xml:space="preserve">} </w:t>
+      </w:r>
+    </w:p>
+    <w:p>
+      <w:pPr>
+        <w:ind w:firstLine="0"/>
+        <w:rPr>
+          <w:lang w:val="en-GB"/>
+        </w:rPr>
+      </w:pPr>
+      <w:r>
+        <w:pict w14:anchorId="76A4B939">
+          <v:rect id="_x0000_i1052" style="width:0;height:1.5pt" o:hralign="center" o:bullet="t" o:hrstd="t" o:hr="t" fillcolor="#a0a0a0" stroked="f"/>
+        </w:pict>
+      </w:r>
+      <w:r>
+        <w:rPr>
+          <w:lang w:val="en-GB"/>
+        </w:rPr>
         <w:br/>
       </w:r>
     </w:p>
@@ -7017,6 +7315,1441 @@
         <w:pStyle w:val="Didascalia"/>
         <w:jc w:val="both"/>
       </w:pPr>
+      <w:r>
+        <w:t xml:space="preserve">Si noti come un </w:t>
+      </w:r>
+      <w:r>
+        <w:rPr>
+          <w:i/>
+          <w:iCs/>
+        </w:rPr>
+        <w:t>token</w:t>
+      </w:r>
+      <w:r>
+        <w:t xml:space="preserve"> è, generalmente, una coppia formata dal nome del </w:t>
+      </w:r>
+      <w:r>
+        <w:rPr>
+          <w:i/>
+          <w:iCs/>
+        </w:rPr>
+        <w:t>simbolo</w:t>
+      </w:r>
+      <w:r>
+        <w:t xml:space="preserve"> e dal suo </w:t>
+      </w:r>
+      <w:r>
+        <w:rPr>
+          <w:i/>
+          <w:iCs/>
+        </w:rPr>
+        <w:t>valore</w:t>
+      </w:r>
+      <w:r>
+        <w:t>.</w:t>
+      </w:r>
+    </w:p>
+    <w:p>
+      <w:r>
+        <w:t>Il processo dell’</w:t>
+      </w:r>
+      <w:r>
+        <w:rPr>
+          <w:i/>
+          <w:iCs/>
+        </w:rPr>
+        <w:t>analisi lessicale</w:t>
+      </w:r>
+      <w:r>
+        <w:t xml:space="preserve"> costituisce il primo passo</w:t>
+      </w:r>
+      <w:r>
+        <w:t xml:space="preserve"> fondamentale</w:t>
+      </w:r>
+      <w:r>
+        <w:t xml:space="preserve"> per la traduzione del codice </w:t>
+      </w:r>
+      <w:r>
+        <w:rPr>
+          <w:i/>
+          <w:iCs/>
+        </w:rPr>
+        <w:t>sorgente</w:t>
+      </w:r>
+      <w:r>
+        <w:t>, infatti fornisce al passaggio successivo, l’</w:t>
+      </w:r>
+      <w:r>
+        <w:rPr>
+          <w:i/>
+          <w:iCs/>
+        </w:rPr>
+        <w:t>analisi sintattica</w:t>
+      </w:r>
+      <w:r>
+        <w:t>,</w:t>
+      </w:r>
+      <w:r>
+        <w:t xml:space="preserve"> i </w:t>
+      </w:r>
+      <w:r>
+        <w:rPr>
+          <w:i/>
+          <w:iCs/>
+        </w:rPr>
+        <w:t>token</w:t>
+      </w:r>
+      <w:r>
+        <w:t xml:space="preserve"> con i quali costruire l’</w:t>
+      </w:r>
+      <w:r>
+        <w:rPr>
+          <w:i/>
+          <w:iCs/>
+        </w:rPr>
+        <w:t>albero sintattico</w:t>
+      </w:r>
+      <w:r>
+        <w:t>.</w:t>
+      </w:r>
+    </w:p>
+    <w:p>
+      <w:r>
+        <w:t xml:space="preserve">È, inoltre, molto importante l’operazione di </w:t>
+      </w:r>
+      <w:r>
+        <w:rPr>
+          <w:i/>
+          <w:iCs/>
+        </w:rPr>
+        <w:t xml:space="preserve">controllo </w:t>
+      </w:r>
+      <w:r>
+        <w:t xml:space="preserve">del </w:t>
+      </w:r>
+      <w:r>
+        <w:rPr>
+          <w:i/>
+          <w:iCs/>
+        </w:rPr>
+        <w:t>lessico</w:t>
+      </w:r>
+      <w:r>
+        <w:t xml:space="preserve"> che viene svolta durante l’</w:t>
+      </w:r>
+      <w:r>
+        <w:rPr>
+          <w:i/>
+          <w:iCs/>
+        </w:rPr>
+        <w:t>analisi lessicale</w:t>
+      </w:r>
+      <w:r>
+        <w:t xml:space="preserve">, attraverso la quale è possibile riconoscere </w:t>
+      </w:r>
+      <w:r>
+        <w:t xml:space="preserve">eventuali </w:t>
+      </w:r>
+      <w:r>
+        <w:t>elementi estranei al linguaggio.</w:t>
+      </w:r>
+    </w:p>
+    <w:p>
+      <w:r>
+        <w:t xml:space="preserve">Infine, in questa fase, vengono eliminati i </w:t>
+      </w:r>
+      <w:r>
+        <w:rPr>
+          <w:i/>
+          <w:iCs/>
+        </w:rPr>
+        <w:t>commenti</w:t>
+      </w:r>
+      <w:r>
+        <w:rPr>
+          <w:i/>
+          <w:iCs/>
+        </w:rPr>
+        <w:t xml:space="preserve"> </w:t>
+      </w:r>
+      <w:r>
+        <w:t xml:space="preserve">al codice, essendo ininfluenti sull’esecuzione del programma e, eventualmente, </w:t>
+      </w:r>
+      <w:r>
+        <w:t>le</w:t>
+      </w:r>
+      <w:r>
+        <w:t xml:space="preserve"> spazi</w:t>
+      </w:r>
+      <w:r>
+        <w:t>ature</w:t>
+      </w:r>
+      <w:r>
+        <w:t>.</w:t>
+      </w:r>
+    </w:p>
+    <w:p>
+      <w:pPr>
+        <w:pStyle w:val="Titolo2"/>
+        <w:ind w:firstLine="0"/>
+      </w:pPr>
+      <w:r>
+        <w:t>2.2.2 Analisi sintattica</w:t>
+      </w:r>
+    </w:p>
+    <w:p>
+      <w:r>
+        <w:t>L’</w:t>
+      </w:r>
+      <w:r>
+        <w:rPr>
+          <w:i/>
+          <w:iCs/>
+        </w:rPr>
+        <w:t>analisi sintattica</w:t>
+      </w:r>
+      <w:r>
+        <w:t xml:space="preserve"> è il processo attraverso il quale è possibile generare l’</w:t>
+      </w:r>
+      <w:r>
+        <w:rPr>
+          <w:i/>
+          <w:iCs/>
+        </w:rPr>
+        <w:t>albero sintattico</w:t>
+      </w:r>
+      <w:r>
+        <w:t xml:space="preserve"> di un dato programma.</w:t>
+      </w:r>
+    </w:p>
+    <w:p>
+      <w:pPr>
+        <w:ind w:firstLine="0"/>
+      </w:pPr>
+      <w:r>
+        <w:lastRenderedPageBreak/>
+        <w:t xml:space="preserve">Questo compito </w:t>
+      </w:r>
+      <w:r>
+        <w:t>è svolto dall’</w:t>
+      </w:r>
+      <w:r>
+        <w:rPr>
+          <w:i/>
+          <w:iCs/>
+        </w:rPr>
+        <w:t>analizzatore sintattico</w:t>
+      </w:r>
+      <w:r>
+        <w:t xml:space="preserve"> o </w:t>
+      </w:r>
+      <w:r>
+        <w:rPr>
+          <w:i/>
+          <w:iCs/>
+        </w:rPr>
+        <w:t>parser</w:t>
+      </w:r>
+      <w:r>
+        <w:t xml:space="preserve">, un </w:t>
+      </w:r>
+      <w:r>
+        <w:rPr>
+          <w:i/>
+          <w:iCs/>
+        </w:rPr>
+        <w:t>software</w:t>
+      </w:r>
+      <w:r>
+        <w:t xml:space="preserve"> </w:t>
+      </w:r>
+      <w:r>
+        <w:t xml:space="preserve">che riceve in </w:t>
+      </w:r>
+      <w:r>
+        <w:rPr>
+          <w:i/>
+          <w:iCs/>
+        </w:rPr>
+        <w:t>input</w:t>
+      </w:r>
+      <w:r>
+        <w:t xml:space="preserve"> i </w:t>
+      </w:r>
+      <w:r>
+        <w:rPr>
+          <w:i/>
+          <w:iCs/>
+        </w:rPr>
+        <w:t>token</w:t>
+      </w:r>
+      <w:r>
+        <w:t xml:space="preserve"> generati dall’</w:t>
+      </w:r>
+      <w:r>
+        <w:rPr>
+          <w:i/>
+          <w:iCs/>
+        </w:rPr>
+        <w:t>analizzatore lessicale</w:t>
+      </w:r>
+      <w:r>
+        <w:t xml:space="preserve"> e, riconoscendo le </w:t>
+      </w:r>
+      <w:r>
+        <w:rPr>
+          <w:i/>
+          <w:iCs/>
+        </w:rPr>
+        <w:t>derivazioni</w:t>
+      </w:r>
+      <w:r>
+        <w:t xml:space="preserve"> utilizzate per costruire una </w:t>
+      </w:r>
+      <w:r>
+        <w:rPr>
+          <w:i/>
+          <w:iCs/>
+        </w:rPr>
+        <w:t>frase</w:t>
+      </w:r>
+      <w:r>
+        <w:t>, costruisce e restituisce l’</w:t>
+      </w:r>
+      <w:r>
+        <w:rPr>
+          <w:i/>
+          <w:iCs/>
+        </w:rPr>
+        <w:t>albero sintattico</w:t>
+      </w:r>
+      <w:r>
+        <w:t>.</w:t>
+      </w:r>
+      <w:r>
+        <w:br/>
+      </w:r>
+      <w:r>
+        <w:rPr>
+          <w:i/>
+          <w:iCs/>
+        </w:rPr>
+        <w:t>L’</w:t>
+      </w:r>
+      <w:r>
+        <w:rPr>
+          <w:i/>
+          <w:iCs/>
+        </w:rPr>
+        <w:t xml:space="preserve">analizzatore sintattico </w:t>
+      </w:r>
+      <w:r>
+        <w:t>più</w:t>
+      </w:r>
+      <w:r>
+        <w:t xml:space="preserve"> utilizzato è </w:t>
+      </w:r>
+      <w:r>
+        <w:rPr>
+          <w:i/>
+          <w:iCs/>
+        </w:rPr>
+        <w:t>YACC</w:t>
+      </w:r>
+      <w:r>
+        <w:t>.</w:t>
+      </w:r>
+    </w:p>
+    <w:p>
+      <w:r>
+        <w:t xml:space="preserve">Una </w:t>
+      </w:r>
+      <w:r>
+        <w:rPr>
+          <w:i/>
+          <w:iCs/>
+        </w:rPr>
+        <w:t>derivazione</w:t>
+      </w:r>
+      <w:r>
+        <w:t xml:space="preserve"> può essere interpretata come la modalità attraverso la quale una </w:t>
+      </w:r>
+      <w:r>
+        <w:rPr>
+          <w:i/>
+          <w:iCs/>
+        </w:rPr>
+        <w:t>produzione</w:t>
+      </w:r>
+      <w:r>
+        <w:t xml:space="preserve"> genera una sua vera e propria </w:t>
+      </w:r>
+      <w:r>
+        <w:rPr>
+          <w:i/>
+          <w:iCs/>
+        </w:rPr>
+        <w:t>istanza</w:t>
+      </w:r>
+      <w:r>
+        <w:t>.</w:t>
+      </w:r>
+      <w:r>
+        <w:br/>
+        <w:t xml:space="preserve">Questa può avere due forme: </w:t>
+      </w:r>
+      <w:r>
+        <w:rPr>
+          <w:i/>
+          <w:iCs/>
+        </w:rPr>
+        <w:t xml:space="preserve">derivazione canonica destra </w:t>
+      </w:r>
+      <w:r>
+        <w:t xml:space="preserve">o </w:t>
+      </w:r>
+      <w:r>
+        <w:rPr>
+          <w:i/>
+          <w:iCs/>
+        </w:rPr>
+        <w:t>derivazione canonica</w:t>
+      </w:r>
+      <w:r>
+        <w:t xml:space="preserve"> </w:t>
+      </w:r>
+      <w:r>
+        <w:rPr>
+          <w:i/>
+          <w:iCs/>
+        </w:rPr>
+        <w:t>sinistra</w:t>
+      </w:r>
+      <w:r>
+        <w:t xml:space="preserve"> a seconda che il </w:t>
+      </w:r>
+      <w:r>
+        <w:rPr>
+          <w:i/>
+          <w:iCs/>
+        </w:rPr>
+        <w:t xml:space="preserve">non terminale </w:t>
+      </w:r>
+      <w:r>
+        <w:t xml:space="preserve">sotituito sia quello più a </w:t>
+      </w:r>
+      <w:r>
+        <w:rPr>
+          <w:i/>
+          <w:iCs/>
+        </w:rPr>
+        <w:t xml:space="preserve">destra </w:t>
+      </w:r>
+      <w:r>
+        <w:t xml:space="preserve">o a </w:t>
+      </w:r>
+      <w:r>
+        <w:rPr>
+          <w:i/>
+          <w:iCs/>
+        </w:rPr>
+        <w:t>sinistra</w:t>
+      </w:r>
+      <w:r>
+        <w:t>.</w:t>
+      </w:r>
+    </w:p>
+    <w:p>
+      <w:pPr>
+        <w:ind w:firstLine="0"/>
+      </w:pPr>
+      <w:r>
+        <w:pict w14:anchorId="4E9DF1CF">
+          <v:rect id="_x0000_i1056" style="width:0;height:1.5pt" o:hralign="center" o:bullet="t" o:hrstd="t" o:hr="t" fillcolor="#a0a0a0" stroked="f"/>
+        </w:pict>
+      </w:r>
+    </w:p>
+    <w:p>
+      <w:pPr>
+        <w:ind w:firstLine="0"/>
+        <w:jc w:val="left"/>
+      </w:pPr>
+      <w:r>
+        <w:t xml:space="preserve">Esmpio: data la seguente </w:t>
+      </w:r>
+      <w:r>
+        <w:rPr>
+          <w:i/>
+          <w:iCs/>
+        </w:rPr>
+        <w:t>produzione</w:t>
+      </w:r>
+      <w:r>
+        <w:rPr>
+          <w:i/>
+          <w:iCs/>
+        </w:rPr>
+        <w:t xml:space="preserve"> </w:t>
+      </w:r>
+      <w:r>
+        <w:t xml:space="preserve">e data la seguente </w:t>
+      </w:r>
+      <w:r>
+        <w:rPr>
+          <w:i/>
+          <w:iCs/>
+        </w:rPr>
+        <w:t>frase</w:t>
+      </w:r>
+      <w:r>
+        <w:t xml:space="preserve">, si scriva come essa viene </w:t>
+      </w:r>
+      <w:r>
+        <w:rPr>
+          <w:i/>
+          <w:iCs/>
+        </w:rPr>
+        <w:t>derivata</w:t>
+      </w:r>
+      <w:r>
+        <w:rPr>
+          <w:i/>
+          <w:iCs/>
+        </w:rPr>
+        <w:t>.</w:t>
+      </w:r>
+    </w:p>
+    <w:p>
+      <w:pPr>
+        <w:ind w:firstLine="0"/>
+        <w:jc w:val="left"/>
+        <w:rPr>
+          <w:rFonts w:cs="Times New Roman"/>
+          <w:b/>
+          <w:bCs/>
+        </w:rPr>
+      </w:pPr>
+      <w:r>
+        <w:t xml:space="preserve">Produzione: A </w:t>
+      </w:r>
+      <w:r>
+        <w:rPr>
+          <w:rFonts w:cs="Times New Roman"/>
+        </w:rPr>
+        <w:t>→</w:t>
+      </w:r>
+      <w:r>
+        <w:rPr>
+          <w:rFonts w:cs="Times New Roman"/>
+        </w:rPr>
+        <w:t xml:space="preserve"> A </w:t>
+      </w:r>
+      <w:r>
+        <w:rPr>
+          <w:rFonts w:cs="Times New Roman"/>
+          <w:b/>
+          <w:bCs/>
+        </w:rPr>
+        <w:t>+</w:t>
+      </w:r>
+      <w:r>
+        <w:rPr>
+          <w:rFonts w:cs="Times New Roman"/>
+        </w:rPr>
+        <w:t xml:space="preserve"> A </w:t>
+      </w:r>
+      <w:r>
+        <w:rPr>
+          <w:rFonts w:cs="Times New Roman"/>
+          <w:b/>
+          <w:bCs/>
+        </w:rPr>
+        <w:t xml:space="preserve">| </w:t>
+      </w:r>
+      <w:r>
+        <w:rPr>
+          <w:rFonts w:cs="Times New Roman"/>
+        </w:rPr>
+        <w:t xml:space="preserve">A </w:t>
+      </w:r>
+      <w:r>
+        <w:rPr>
+          <w:rFonts w:cs="Times New Roman"/>
+          <w:b/>
+          <w:bCs/>
+        </w:rPr>
+        <w:t>-</w:t>
+      </w:r>
+      <w:r>
+        <w:rPr>
+          <w:rFonts w:cs="Times New Roman"/>
+        </w:rPr>
+        <w:t xml:space="preserve"> A</w:t>
+      </w:r>
+      <w:r>
+        <w:rPr>
+          <w:rFonts w:cs="Times New Roman"/>
+        </w:rPr>
+        <w:br/>
+        <w:t xml:space="preserve">Frase: </w:t>
+      </w:r>
+      <w:r>
+        <w:rPr>
+          <w:rFonts w:cs="Times New Roman"/>
+          <w:b/>
+          <w:bCs/>
+        </w:rPr>
+        <w:t>a - b + c</w:t>
+      </w:r>
+      <w:r>
+        <w:rPr>
+          <w:rFonts w:cs="Times New Roman"/>
+        </w:rPr>
+        <w:br/>
+        <w:t xml:space="preserve">Processo di derivazione: A → A - A → </w:t>
+      </w:r>
+      <w:r>
+        <w:rPr>
+          <w:rFonts w:cs="Times New Roman"/>
+          <w:b/>
+          <w:bCs/>
+        </w:rPr>
+        <w:t>a -</w:t>
+      </w:r>
+      <w:r>
+        <w:rPr>
+          <w:rFonts w:cs="Times New Roman"/>
+          <w:b/>
+          <w:bCs/>
+        </w:rPr>
+        <w:t xml:space="preserve"> </w:t>
+      </w:r>
+      <w:r>
+        <w:rPr>
+          <w:rFonts w:cs="Times New Roman"/>
+        </w:rPr>
+        <w:t xml:space="preserve">A → </w:t>
+      </w:r>
+      <w:r>
+        <w:rPr>
+          <w:rFonts w:cs="Times New Roman"/>
+          <w:b/>
+          <w:bCs/>
+        </w:rPr>
+        <w:t>a -</w:t>
+      </w:r>
+      <w:r>
+        <w:rPr>
+          <w:rFonts w:cs="Times New Roman"/>
+        </w:rPr>
+        <w:t xml:space="preserve"> A </w:t>
+      </w:r>
+      <w:r>
+        <w:rPr>
+          <w:rFonts w:cs="Times New Roman"/>
+          <w:b/>
+          <w:bCs/>
+        </w:rPr>
+        <w:t>+</w:t>
+      </w:r>
+      <w:r>
+        <w:rPr>
+          <w:rFonts w:cs="Times New Roman"/>
+        </w:rPr>
+        <w:t xml:space="preserve"> A → </w:t>
+      </w:r>
+      <w:r>
+        <w:rPr>
+          <w:rFonts w:cs="Times New Roman"/>
+          <w:b/>
+          <w:bCs/>
+        </w:rPr>
+        <w:t>a - b +</w:t>
+      </w:r>
+      <w:r>
+        <w:rPr>
+          <w:rFonts w:cs="Times New Roman"/>
+        </w:rPr>
+        <w:t xml:space="preserve"> A → </w:t>
+      </w:r>
+      <w:r>
+        <w:rPr>
+          <w:rFonts w:cs="Times New Roman"/>
+          <w:b/>
+          <w:bCs/>
+        </w:rPr>
+        <w:t>a - b + c</w:t>
+      </w:r>
+    </w:p>
+    <w:p>
+      <w:pPr>
+        <w:ind w:firstLine="0"/>
+        <w:jc w:val="left"/>
+        <w:rPr>
+          <w:rFonts w:cs="Times New Roman"/>
+        </w:rPr>
+      </w:pPr>
+      <w:r>
+        <w:pict w14:anchorId="2DDA4DF8">
+          <v:rect id="_x0000_i1060" style="width:0;height:1.5pt" o:hralign="center" o:bullet="t" o:hrstd="t" o:hr="t" fillcolor="#a0a0a0" stroked="f"/>
+        </w:pict>
+      </w:r>
+    </w:p>
+    <w:p/>
+    <w:p>
+      <w:r>
+        <w:t>L’</w:t>
+      </w:r>
+      <w:r>
+        <w:rPr>
+          <w:i/>
+          <w:iCs/>
+        </w:rPr>
+        <w:t>albero sintattico</w:t>
+      </w:r>
+      <w:r>
+        <w:t xml:space="preserve"> è </w:t>
+      </w:r>
+      <w:r>
+        <w:t>una rappresentazione grafica</w:t>
+      </w:r>
+      <w:r>
+        <w:t xml:space="preserve"> di una </w:t>
+      </w:r>
+      <w:r>
+        <w:rPr>
+          <w:i/>
+          <w:iCs/>
+        </w:rPr>
+        <w:t>derivazione</w:t>
+      </w:r>
+      <w:r>
+        <w:t xml:space="preserve"> indipendentemente dall’ordine scelto nelle sostituzioni.</w:t>
+      </w:r>
+      <w:r>
+        <w:br/>
+        <w:t xml:space="preserve">In Figura 2.11 è possibile vedere </w:t>
+      </w:r>
+      <w:r>
+        <w:t>l</w:t>
+      </w:r>
+      <w:r>
+        <w:t>’</w:t>
+      </w:r>
+      <w:r>
+        <w:t>albero</w:t>
+      </w:r>
+      <w:r>
+        <w:rPr>
+          <w:i/>
+          <w:iCs/>
+        </w:rPr>
+        <w:t xml:space="preserve"> sintattico </w:t>
+      </w:r>
+      <w:r>
+        <w:t xml:space="preserve">relativo all’esempio di </w:t>
+      </w:r>
+      <w:r>
+        <w:rPr>
+          <w:i/>
+          <w:iCs/>
+        </w:rPr>
+        <w:t>derivazione</w:t>
+      </w:r>
+      <w:r>
+        <w:t xml:space="preserve"> precedente. </w:t>
+      </w:r>
+    </w:p>
+    <w:p/>
+    <w:p>
+      <w:pPr>
+        <w:keepNext/>
+        <w:ind w:firstLine="0"/>
+        <w:jc w:val="center"/>
+      </w:pPr>
+      <w:r>
+        <w:rPr>
+          <w:noProof/>
+        </w:rPr>
+        <w:drawing>
+          <wp:inline distT="0" distB="0" distL="0" distR="0" wp14:anchorId="146ED172" wp14:editId="3801F965">
+            <wp:extent cx="1623475" cy="1771650"/>
+            <wp:effectExtent l="0" t="0" r="0" b="0"/>
+            <wp:docPr id="13" name="Immagine 13"/>
+            <wp:cNvGraphicFramePr>
+              <a:graphicFrameLocks xmlns:a="http://schemas.openxmlformats.org/drawingml/2006/main" noChangeAspect="1"/>
+            </wp:cNvGraphicFramePr>
+            <a:graphic xmlns:a="http://schemas.openxmlformats.org/drawingml/2006/main">
+              <a:graphicData uri="http://schemas.openxmlformats.org/drawingml/2006/picture">
+                <pic:pic xmlns:pic="http://schemas.openxmlformats.org/drawingml/2006/picture">
+                  <pic:nvPicPr>
+                    <pic:cNvPr id="13" name="Immagine 13"/>
+                    <pic:cNvPicPr/>
+                  </pic:nvPicPr>
+                  <pic:blipFill>
+                    <a:blip r:embed="rId20">
+                      <a:extLst>
+                        <a:ext uri="{28A0092B-C50C-407E-A947-70E740481C1C}">
+                          <a14:useLocalDpi xmlns:a14="http://schemas.microsoft.com/office/drawing/2010/main" val="0"/>
+                        </a:ext>
+                      </a:extLst>
+                    </a:blip>
+                    <a:stretch>
+                      <a:fillRect/>
+                    </a:stretch>
+                  </pic:blipFill>
+                  <pic:spPr>
+                    <a:xfrm>
+                      <a:off x="0" y="0"/>
+                      <a:ext cx="1674896" cy="1827764"/>
+                    </a:xfrm>
+                    <a:prstGeom prst="rect">
+                      <a:avLst/>
+                    </a:prstGeom>
+                  </pic:spPr>
+                </pic:pic>
+              </a:graphicData>
+            </a:graphic>
+          </wp:inline>
+        </w:drawing>
+      </w:r>
+    </w:p>
+    <w:p>
+      <w:pPr>
+        <w:pStyle w:val="Didascalia"/>
+        <w:rPr>
+          <w:i/>
+          <w:iCs/>
+        </w:rPr>
+      </w:pPr>
+      <w:r>
+        <w:t xml:space="preserve">Figura </w:t>
+      </w:r>
+      <w:fldSimple w:instr=" STYLEREF 1 \s ">
+        <w:r>
+          <w:rPr>
+            <w:noProof/>
+          </w:rPr>
+          <w:t>0</w:t>
+        </w:r>
+      </w:fldSimple>
+      <w:r>
+        <w:t>.</w:t>
+      </w:r>
+      <w:fldSimple w:instr=" SEQ Figura \* ARABIC \s 1 ">
+        <w:r>
+          <w:rPr>
+            <w:noProof/>
+          </w:rPr>
+          <w:t>11</w:t>
+        </w:r>
+      </w:fldSimple>
+      <w:r>
+        <w:t xml:space="preserve">: </w:t>
+      </w:r>
+      <w:r>
+        <w:rPr>
+          <w:i/>
+          <w:iCs/>
+        </w:rPr>
+        <w:t>Albero sintattico</w:t>
+      </w:r>
+    </w:p>
+    <w:p>
+      <w:r>
+        <w:lastRenderedPageBreak/>
+        <w:t>Durante questa fase, l’</w:t>
+      </w:r>
+      <w:r>
+        <w:rPr>
+          <w:i/>
+          <w:iCs/>
+        </w:rPr>
+        <w:t>analizzatore sintattico</w:t>
+      </w:r>
+      <w:r>
+        <w:rPr>
+          <w:i/>
+          <w:iCs/>
+        </w:rPr>
+        <w:t xml:space="preserve"> </w:t>
+      </w:r>
+      <w:r>
+        <w:t xml:space="preserve">è in grado di scovare gli errori di </w:t>
+      </w:r>
+      <w:r>
+        <w:rPr>
+          <w:i/>
+          <w:iCs/>
+        </w:rPr>
+        <w:t>sintassi</w:t>
+      </w:r>
+      <w:r>
+        <w:t xml:space="preserve"> commessi dal programmatore.</w:t>
+      </w:r>
+    </w:p>
+    <w:p>
+      <w:r>
+        <w:t xml:space="preserve">Vi sono due principali tipologie di </w:t>
+      </w:r>
+      <w:r>
+        <w:rPr>
+          <w:i/>
+          <w:iCs/>
+        </w:rPr>
+        <w:t>analisi sintattica</w:t>
+      </w:r>
+      <w:r>
+        <w:t>: l’</w:t>
+      </w:r>
+      <w:r>
+        <w:rPr>
+          <w:i/>
+          <w:iCs/>
+        </w:rPr>
+        <w:t xml:space="preserve">analisi top-down </w:t>
+      </w:r>
+      <w:r>
+        <w:t xml:space="preserve">e quella </w:t>
+      </w:r>
+      <w:r>
+        <w:rPr>
+          <w:i/>
+          <w:iCs/>
+        </w:rPr>
+        <w:t>bottom-up</w:t>
+      </w:r>
+      <w:r>
+        <w:t xml:space="preserve">. </w:t>
+      </w:r>
+      <w:r>
+        <w:br/>
+        <w:t xml:space="preserve">Nel prossimo paragrafo si tratterà del </w:t>
+      </w:r>
+      <w:r>
+        <w:rPr>
+          <w:i/>
+          <w:iCs/>
+        </w:rPr>
+        <w:t>parsing top-down</w:t>
+      </w:r>
+      <w:r>
+        <w:t>.</w:t>
+      </w:r>
+    </w:p>
+    <w:p>
+      <w:pPr>
+        <w:pStyle w:val="Titolo2"/>
+      </w:pPr>
+      <w:r>
+        <w:t>2.2.2.1 Parsing top-down</w:t>
+      </w:r>
+    </w:p>
+    <w:p>
+      <w:pPr>
+        <w:ind w:left="340"/>
+      </w:pPr>
+      <w:r>
+        <w:t xml:space="preserve">Il </w:t>
+      </w:r>
+      <w:r>
+        <w:rPr>
+          <w:i/>
+          <w:iCs/>
+        </w:rPr>
+        <w:t>parsing top-down</w:t>
+      </w:r>
+      <w:r>
+        <w:t xml:space="preserve"> è una strategia di </w:t>
+      </w:r>
+      <w:r>
+        <w:rPr>
+          <w:i/>
+          <w:iCs/>
+        </w:rPr>
+        <w:t>analisi sintattica</w:t>
+      </w:r>
+      <w:r>
+        <w:t xml:space="preserve"> che prevede lo sviluppo dell’</w:t>
+      </w:r>
+      <w:r>
+        <w:rPr>
+          <w:i/>
+          <w:iCs/>
+        </w:rPr>
+        <w:t>albero sinta</w:t>
+      </w:r>
+      <w:r>
+        <w:rPr>
+          <w:i/>
+          <w:iCs/>
+        </w:rPr>
+        <w:t>ttico</w:t>
+      </w:r>
+      <w:r>
+        <w:t xml:space="preserve"> partendo dall’alto (</w:t>
+      </w:r>
+      <w:r>
+        <w:rPr>
+          <w:i/>
+          <w:iCs/>
+        </w:rPr>
+        <w:t>radice</w:t>
+      </w:r>
+      <w:r>
+        <w:t xml:space="preserve">) </w:t>
+      </w:r>
+      <w:r>
+        <w:t>e</w:t>
+      </w:r>
+      <w:r>
+        <w:t xml:space="preserve"> muovendosi verso il basso, riconoscendo man mano le istanze delle </w:t>
+      </w:r>
+      <w:r>
+        <w:rPr>
+          <w:i/>
+          <w:iCs/>
+        </w:rPr>
+        <w:t>produzioni</w:t>
+      </w:r>
+      <w:r>
+        <w:t xml:space="preserve">, attraverso </w:t>
+      </w:r>
+      <w:r>
+        <w:rPr>
+          <w:i/>
+          <w:iCs/>
+        </w:rPr>
+        <w:t>derivazioni sinistre</w:t>
+      </w:r>
+      <w:r>
+        <w:t>.</w:t>
+      </w:r>
+    </w:p>
+    <w:p>
+      <w:pPr>
+        <w:ind w:left="340"/>
+      </w:pPr>
+      <w:r>
+        <w:t xml:space="preserve">Uno dei meccaniscmi di </w:t>
+      </w:r>
+      <w:r>
+        <w:rPr>
+          <w:i/>
+          <w:iCs/>
+        </w:rPr>
+        <w:t>parsing top-down</w:t>
+      </w:r>
+      <w:r>
+        <w:t xml:space="preserve"> </w:t>
+      </w:r>
+      <w:r>
+        <w:t xml:space="preserve">più utlizzato è quello del </w:t>
+      </w:r>
+      <w:r>
+        <w:rPr>
+          <w:i/>
+          <w:iCs/>
+        </w:rPr>
+        <w:t>parsing a discesa ricorsiva</w:t>
+      </w:r>
+      <w:r>
+        <w:t>.</w:t>
+      </w:r>
+      <w:r>
+        <w:br/>
+        <w:t>Questo metodo si basa sull’analisi dell’</w:t>
+      </w:r>
+      <w:r>
+        <w:rPr>
+          <w:i/>
+          <w:iCs/>
+        </w:rPr>
+        <w:t>input</w:t>
+      </w:r>
+      <w:r>
+        <w:t xml:space="preserve"> attraverso procedure </w:t>
+      </w:r>
+      <w:r>
+        <w:rPr>
+          <w:i/>
+          <w:iCs/>
+        </w:rPr>
+        <w:t>ricorsive</w:t>
+      </w:r>
+      <w:r>
+        <w:t xml:space="preserve">, che vengono solitamente create per ogni </w:t>
+      </w:r>
+      <w:r>
+        <w:rPr>
+          <w:i/>
+          <w:iCs/>
+        </w:rPr>
+        <w:t>non terminale</w:t>
+      </w:r>
+      <w:r>
+        <w:t>.</w:t>
+      </w:r>
+      <w:r>
+        <w:br/>
+        <w:t xml:space="preserve">La scelta della </w:t>
+      </w:r>
+      <w:r>
+        <w:rPr>
+          <w:i/>
+          <w:iCs/>
+        </w:rPr>
+        <w:t>produzione</w:t>
+      </w:r>
+      <w:r>
+        <w:t xml:space="preserve"> da sviluppare viene presa attraverso l’analisi del </w:t>
+      </w:r>
+      <w:r>
+        <w:rPr>
+          <w:i/>
+          <w:iCs/>
+        </w:rPr>
+        <w:t>simbolo</w:t>
+      </w:r>
+      <w:r>
+        <w:t xml:space="preserve"> di </w:t>
+      </w:r>
+      <w:r>
+        <w:rPr>
+          <w:i/>
+          <w:iCs/>
+        </w:rPr>
+        <w:t>lookahead</w:t>
+      </w:r>
+      <w:r>
+        <w:t>, cioè del simbolo successivo a quello che sta venendo analizzato.</w:t>
+      </w:r>
+      <w:r>
+        <w:br/>
+        <w:t xml:space="preserve">Infatti se questo corrisponde ad un </w:t>
+      </w:r>
+      <w:r>
+        <w:rPr>
+          <w:i/>
+          <w:iCs/>
+        </w:rPr>
+        <w:t>non terminale</w:t>
+      </w:r>
+      <w:r>
+        <w:t xml:space="preserve"> viene chiamata la procedure relativa ad esso, altrimenti, se è un </w:t>
+      </w:r>
+      <w:r>
+        <w:rPr>
+          <w:i/>
+          <w:iCs/>
+        </w:rPr>
+        <w:t>terminale</w:t>
+      </w:r>
+      <w:r>
+        <w:t xml:space="preserve">, si controlla che vi sia un </w:t>
+      </w:r>
+      <w:r>
+        <w:rPr>
+          <w:i/>
+          <w:iCs/>
+        </w:rPr>
+        <w:t>match</w:t>
+      </w:r>
+      <w:r>
+        <w:t xml:space="preserve"> con il </w:t>
+      </w:r>
+      <w:r>
+        <w:rPr>
+          <w:i/>
+          <w:iCs/>
+        </w:rPr>
+        <w:t>token</w:t>
+      </w:r>
+      <w:r>
+        <w:t xml:space="preserve"> aspettato</w:t>
+      </w:r>
+      <w:r>
+        <w:t>, come si vede in Figura 2.12.</w:t>
+      </w:r>
+    </w:p>
+    <w:p>
+      <w:pPr>
+        <w:ind w:left="340"/>
+      </w:pPr>
+    </w:p>
+    <w:p>
+      <w:pPr>
+        <w:keepNext/>
+        <w:ind w:firstLine="0"/>
+        <w:jc w:val="center"/>
+      </w:pPr>
+      <w:r>
+        <w:rPr>
+          <w:noProof/>
+        </w:rPr>
+        <w:drawing>
+          <wp:inline distT="0" distB="0" distL="0" distR="0" wp14:anchorId="49520312" wp14:editId="51EE30AE">
+            <wp:extent cx="5400040" cy="1295400"/>
+            <wp:effectExtent l="0" t="0" r="635" b="0"/>
+            <wp:docPr id="14" name="Immagine 14"/>
+            <wp:cNvGraphicFramePr>
+              <a:graphicFrameLocks xmlns:a="http://schemas.openxmlformats.org/drawingml/2006/main" noChangeAspect="1"/>
+            </wp:cNvGraphicFramePr>
+            <a:graphic xmlns:a="http://schemas.openxmlformats.org/drawingml/2006/main">
+              <a:graphicData uri="http://schemas.openxmlformats.org/drawingml/2006/picture">
+                <pic:pic xmlns:pic="http://schemas.openxmlformats.org/drawingml/2006/picture">
+                  <pic:nvPicPr>
+                    <pic:cNvPr id="14" name="Immagine 14"/>
+                    <pic:cNvPicPr/>
+                  </pic:nvPicPr>
+                  <pic:blipFill>
+                    <a:blip r:embed="rId21">
+                      <a:extLst>
+                        <a:ext uri="{28A0092B-C50C-407E-A947-70E740481C1C}">
+                          <a14:useLocalDpi xmlns:a14="http://schemas.microsoft.com/office/drawing/2010/main" val="0"/>
+                        </a:ext>
+                      </a:extLst>
+                    </a:blip>
+                    <a:stretch>
+                      <a:fillRect/>
+                    </a:stretch>
+                  </pic:blipFill>
+                  <pic:spPr>
+                    <a:xfrm>
+                      <a:off x="0" y="0"/>
+                      <a:ext cx="5400040" cy="1295400"/>
+                    </a:xfrm>
+                    <a:prstGeom prst="rect">
+                      <a:avLst/>
+                    </a:prstGeom>
+                  </pic:spPr>
+                </pic:pic>
+              </a:graphicData>
+            </a:graphic>
+          </wp:inline>
+        </w:drawing>
+      </w:r>
+    </w:p>
+    <w:p>
+      <w:pPr>
+        <w:pStyle w:val="Didascalia"/>
+        <w:ind w:left="340" w:firstLine="0"/>
+        <w:rPr>
+          <w:rFonts w:cs="Times New Roman"/>
+        </w:rPr>
+      </w:pPr>
+      <w:r>
+        <w:t xml:space="preserve">Figura </w:t>
+      </w:r>
+      <w:fldSimple w:instr=" STYLEREF 1 \s ">
+        <w:r>
+          <w:rPr>
+            <w:noProof/>
+          </w:rPr>
+          <w:t>0</w:t>
+        </w:r>
+      </w:fldSimple>
+      <w:r>
+        <w:t>.</w:t>
+      </w:r>
+      <w:fldSimple w:instr=" SEQ Figura \* ARABIC \s 1 ">
+        <w:r>
+          <w:rPr>
+            <w:noProof/>
+          </w:rPr>
+          <w:t>12</w:t>
+        </w:r>
+      </w:fldSimple>
+      <w:r>
+        <w:t>:</w:t>
+      </w:r>
+      <w:r>
+        <w:rPr>
+          <w:i/>
+          <w:iCs/>
+        </w:rPr>
+        <w:t xml:space="preserve"> Parsing a discesa ricorsiva del costrutto condizionale if</w:t>
+      </w:r>
+      <w:r>
+        <w:rPr>
+          <w:i/>
+          <w:iCs/>
+        </w:rPr>
+        <w:br/>
+      </w:r>
+      <w:r>
+        <w:rPr>
+          <w:rFonts w:cs="Times New Roman"/>
+        </w:rPr>
+        <w:t>©Gianfranco Lamperti</w:t>
+      </w:r>
+    </w:p>
+    <w:p/>
+    <w:p>
+      <w:r>
+        <w:lastRenderedPageBreak/>
+        <w:t xml:space="preserve">Esistono, inoltre, altri tipi di </w:t>
+      </w:r>
+      <w:r>
+        <w:rPr>
+          <w:i/>
+          <w:iCs/>
+        </w:rPr>
+        <w:t>parsing top-down</w:t>
+      </w:r>
+      <w:r>
+        <w:t xml:space="preserve"> come, ad esempio, quell</w:t>
+      </w:r>
+      <w:r>
+        <w:t>i della famiglia</w:t>
+      </w:r>
+      <w:r>
+        <w:t xml:space="preserve"> </w:t>
+      </w:r>
+      <w:r>
+        <w:rPr>
+          <w:i/>
+          <w:iCs/>
+        </w:rPr>
+        <w:t>LL(</w:t>
+      </w:r>
+      <w:r>
+        <w:rPr>
+          <w:i/>
+          <w:iCs/>
+        </w:rPr>
+        <w:t>K</w:t>
+      </w:r>
+      <w:r>
+        <w:rPr>
+          <w:i/>
+          <w:iCs/>
+        </w:rPr>
+        <w:t>)</w:t>
+      </w:r>
+      <w:r>
+        <w:t>, i quali si muovo</w:t>
+      </w:r>
+      <w:r>
+        <w:t>no</w:t>
+      </w:r>
+      <w:r>
+        <w:t xml:space="preserve"> da sinistra a destra (</w:t>
+      </w:r>
+      <w:r>
+        <w:rPr>
+          <w:i/>
+          <w:iCs/>
+        </w:rPr>
+        <w:t>Left to right scanning</w:t>
+      </w:r>
+      <w:r>
+        <w:t xml:space="preserve">), utilizzando </w:t>
+      </w:r>
+      <w:r>
+        <w:rPr>
+          <w:i/>
+          <w:iCs/>
+        </w:rPr>
+        <w:t>derivazioni sinistre</w:t>
+      </w:r>
+      <w:r>
+        <w:t xml:space="preserve"> (</w:t>
+      </w:r>
+      <w:r>
+        <w:rPr>
+          <w:i/>
+          <w:iCs/>
+        </w:rPr>
+        <w:t>Leftmost derivation</w:t>
+      </w:r>
+      <w:r>
+        <w:t xml:space="preserve">) e scegliendo le </w:t>
+      </w:r>
+      <w:r>
+        <w:rPr>
+          <w:i/>
+          <w:iCs/>
+        </w:rPr>
+        <w:t xml:space="preserve">produzioni </w:t>
+      </w:r>
+      <w:r>
+        <w:t xml:space="preserve">da seguire in base a </w:t>
+      </w:r>
+      <w:r>
+        <w:rPr>
+          <w:i/>
+          <w:iCs/>
+        </w:rPr>
+        <w:t>K</w:t>
+      </w:r>
+      <w:r>
+        <w:rPr>
+          <w:i/>
+          <w:iCs/>
+        </w:rPr>
+        <w:t xml:space="preserve"> </w:t>
+      </w:r>
+      <w:r>
+        <w:t>(numero naturale)</w:t>
+      </w:r>
+      <w:r>
+        <w:t xml:space="preserve"> </w:t>
+      </w:r>
+      <w:r>
+        <w:rPr>
+          <w:i/>
+          <w:iCs/>
+        </w:rPr>
+        <w:t>simboli</w:t>
+      </w:r>
+      <w:r>
+        <w:t xml:space="preserve"> di </w:t>
+      </w:r>
+      <w:r>
+        <w:rPr>
+          <w:i/>
+          <w:iCs/>
+        </w:rPr>
+        <w:t>lookahead</w:t>
+      </w:r>
+      <w:r>
+        <w:t>.</w:t>
+      </w:r>
+    </w:p>
+    <w:p/>
+    <w:p>
+      <w:pPr>
+        <w:pStyle w:val="Didascalia"/>
+      </w:pPr>
+    </w:p>
+    <w:p>
+      <w:pPr>
+        <w:ind w:left="340"/>
+      </w:pPr>
+    </w:p>
+    <w:p>
+      <w:pPr>
+        <w:ind w:left="340"/>
+      </w:pPr>
+      <w:r>
+        <w:t xml:space="preserve"> </w:t>
+      </w:r>
+    </w:p>
+    <w:p/>
+    <w:p>
+      <w:pPr>
+        <w:jc w:val="center"/>
+      </w:pPr>
+      <w:r>
+        <w:br/>
+      </w:r>
+    </w:p>
+    <w:p>
+      <w:pPr>
+        <w:pStyle w:val="Didascalia"/>
+        <w:jc w:val="both"/>
+      </w:pPr>
     </w:p>
     <w:p>
       <w:pPr>
@@ -7051,7 +8784,7 @@
       </w:r>
     </w:p>
     <w:sectPr>
-      <w:footerReference w:type="default" r:id="rId20"/>
+      <w:footerReference w:type="default" r:id="rId22"/>
       <w:pgSz w:w="11906" w:h="16838"/>
       <w:pgMar w:top="1701" w:right="1701" w:bottom="1701" w:left="1701" w:header="709" w:footer="709" w:gutter="0"/>
       <w:cols w:space="708"/>
@@ -7096,7 +8829,6 @@
         <w:docPartUnique/>
       </w:docPartObj>
     </w:sdtPr>
-    <w:sdtEndPr/>
     <w:sdtContent>
       <w:p>
         <w:pPr>
@@ -7158,12 +8890,12 @@
 <w:numbering xmlns:wpc="http://schemas.microsoft.com/office/word/2010/wordprocessingCanvas" xmlns:cx="http://schemas.microsoft.com/office/drawing/2014/chartex" xmlns:cx1="http://schemas.microsoft.com/office/drawing/2015/9/8/chartex" xmlns:cx2="http://schemas.microsoft.com/office/drawing/2015/10/21/chartex" xmlns:cx3="http://schemas.microsoft.com/office/drawing/2016/5/9/chartex" xmlns:cx4="http://schemas.microsoft.com/office/drawing/2016/5/10/chartex" xmlns:cx5="http://schemas.microsoft.com/office/drawing/2016/5/11/chartex" xmlns:cx6="http://schemas.microsoft.com/office/drawing/2016/5/12/chartex" xmlns:cx7="http://schemas.microsoft.com/office/drawing/2016/5/13/chartex" xmlns:cx8="http://schemas.microsoft.com/office/drawing/2016/5/14/chartex" xmlns:mc="http://schemas.openxmlformats.org/markup-compatibility/2006" xmlns:aink="http://schemas.microsoft.com/office/drawing/2016/ink" xmlns:am3d="http://schemas.microsoft.com/office/drawing/2017/model3d" xmlns:o="urn:schemas-microsoft-com:office:office" xmlns:r="http://schemas.openxmlformats.org/officeDocument/2006/relationships" xmlns:m="http://schemas.openxmlformats.org/officeDocument/2006/math" xmlns:v="urn:schemas-microsoft-com:vml" xmlns:wp14="http://schemas.microsoft.com/office/word/2010/wordprocessingDrawing" xmlns:wp="http://schemas.openxmlformats.org/drawingml/2006/wordprocessingDrawing" xmlns:w10="urn:schemas-microsoft-com:office:word" xmlns:w="http://schemas.openxmlformats.org/wordprocessingml/2006/main" xmlns:w14="http://schemas.microsoft.com/office/word/2010/wordml" xmlns:w15="http://schemas.microsoft.com/office/word/2012/wordml" xmlns:w16cex="http://schemas.microsoft.com/office/word/2018/wordml/cex" xmlns:w16cid="http://schemas.microsoft.com/office/word/2016/wordml/cid" xmlns:w16="http://schemas.microsoft.com/office/word/2018/wordml" xmlns:w16se="http://schemas.microsoft.com/office/word/2015/wordml/symex" xmlns:wpg="http://schemas.microsoft.com/office/word/2010/wordprocessingGroup" xmlns:wpi="http://schemas.microsoft.com/office/word/2010/wordprocessingInk" xmlns:wne="http://schemas.microsoft.com/office/word/2006/wordml" xmlns:wps="http://schemas.microsoft.com/office/word/2010/wordprocessingShape" mc:Ignorable="w14 w15 w16se w16cid w16 w16cex wp14">
   <w:numPicBullet w:numPicBulletId="0">
     <w:pict>
-      <v:rect id="_x0000_i1194" style="width:0;height:1.5pt" o:hralign="center" o:bullet="t" o:hrstd="t" o:hr="t" fillcolor="#a0a0a0" stroked="f"/>
+      <v:rect id="_x0000_i1284" style="width:0;height:1.5pt" o:hralign="center" o:bullet="t" o:hrstd="t" o:hr="t" fillcolor="#a0a0a0" stroked="f"/>
     </w:pict>
   </w:numPicBullet>
   <w:numPicBullet w:numPicBulletId="1">
     <w:pict>
-      <v:rect id="_x0000_i1195" style="width:0;height:1.5pt" o:hralign="center" o:bullet="t" o:hrstd="t" o:hr="t" fillcolor="#a0a0a0" stroked="f"/>
+      <v:rect id="_x0000_i1285" style="width:0;height:1.5pt" o:hralign="center" o:bullet="t" o:hrstd="t" o:hr="t" fillcolor="#a0a0a0" stroked="f"/>
     </w:pict>
   </w:numPicBullet>
   <w:abstractNum w:abstractNumId="0" w15:restartNumberingAfterBreak="0">

</xml_diff>

<commit_message>
fino a analisi semantica
</commit_message>
<xml_diff>
--- a/Progetto Tesi.docx
+++ b/Progetto Tesi.docx
@@ -7300,7 +7300,7 @@
       </w:pPr>
       <w:r>
         <w:pict w14:anchorId="76A4B939">
-          <v:rect id="_x0000_i1052" style="width:0;height:1.5pt" o:hralign="center" o:bullet="t" o:hrstd="t" o:hr="t" fillcolor="#a0a0a0" stroked="f"/>
+          <v:rect id="_x0000_i1038" style="width:0;height:1.5pt" o:hralign="center" o:bullet="t" o:hrstd="t" o:hr="t" fillcolor="#a0a0a0" stroked="f"/>
         </w:pict>
       </w:r>
       <w:r>
@@ -7765,7 +7765,7 @@
       </w:pPr>
       <w:r>
         <w:pict w14:anchorId="4E9DF1CF">
-          <v:rect id="_x0000_i1056" style="width:0;height:1.5pt" o:hralign="center" o:bullet="t" o:hrstd="t" o:hr="t" fillcolor="#a0a0a0" stroked="f"/>
+          <v:rect id="_x0000_i1039" style="width:0;height:1.5pt" o:hralign="center" o:bullet="t" o:hrstd="t" o:hr="t" fillcolor="#a0a0a0" stroked="f"/>
         </w:pict>
       </w:r>
     </w:p>
@@ -7991,7 +7991,7 @@
       </w:pPr>
       <w:r>
         <w:pict w14:anchorId="2DDA4DF8">
-          <v:rect id="_x0000_i1060" style="width:0;height:1.5pt" o:hralign="center" o:bullet="t" o:hrstd="t" o:hr="t" fillcolor="#a0a0a0" stroked="f"/>
+          <v:rect id="_x0000_i1040" style="width:0;height:1.5pt" o:hralign="center" o:bullet="t" o:hrstd="t" o:hr="t" fillcolor="#a0a0a0" stroked="f"/>
         </w:pict>
       </w:r>
     </w:p>
@@ -8586,6 +8586,9 @@
     </w:p>
     <w:p/>
     <w:p>
+      <w:pPr>
+        <w:ind w:left="340"/>
+      </w:pPr>
       <w:r>
         <w:lastRenderedPageBreak/>
         <w:t xml:space="preserve">Esistono, inoltre, altri tipi di </w:t>
@@ -8684,14 +8687,19 @@
         <w:t>K</w:t>
       </w:r>
       <w:r>
-        <w:rPr>
-          <w:i/>
-          <w:iCs/>
-        </w:rPr>
+        <w:t xml:space="preserve">, </w:t>
+      </w:r>
+      <w:r>
+        <w:t>un</w:t>
+      </w:r>
+      <w:r>
         <w:t xml:space="preserve"> </w:t>
       </w:r>
       <w:r>
-        <w:t>(numero naturale)</w:t>
+        <w:t>numero naturale</w:t>
+      </w:r>
+      <w:r>
+        <w:t>,</w:t>
       </w:r>
       <w:r>
         <w:t xml:space="preserve"> </w:t>
@@ -8717,11 +8725,433 @@
         <w:t>.</w:t>
       </w:r>
     </w:p>
-    <w:p/>
+    <w:p>
+      <w:pPr>
+        <w:pStyle w:val="Titolo2"/>
+        <w:ind w:firstLine="0"/>
+      </w:pPr>
+      <w:r>
+        <w:t>2.2.3 Analisi semantica</w:t>
+      </w:r>
+    </w:p>
+    <w:p>
+      <w:r>
+        <w:t>L’</w:t>
+      </w:r>
+      <w:r>
+        <w:rPr>
+          <w:i/>
+          <w:iCs/>
+        </w:rPr>
+        <w:t>analisi semantica</w:t>
+      </w:r>
+      <w:r>
+        <w:t xml:space="preserve"> è il processo </w:t>
+      </w:r>
+      <w:r>
+        <w:t xml:space="preserve">attraverso </w:t>
+      </w:r>
+      <w:r>
+        <w:t xml:space="preserve">il quale viene assicurata la correttezza </w:t>
+      </w:r>
+      <w:r>
+        <w:rPr>
+          <w:i/>
+          <w:iCs/>
+        </w:rPr>
+        <w:t>semantica</w:t>
+      </w:r>
+      <w:r>
+        <w:t xml:space="preserve"> delle istruzioni utilizzate nel programma </w:t>
+      </w:r>
+      <w:r>
+        <w:rPr>
+          <w:i/>
+          <w:iCs/>
+        </w:rPr>
+        <w:t>sorgente</w:t>
+      </w:r>
+      <w:r>
+        <w:t>.</w:t>
+      </w:r>
+      <w:r>
+        <w:br/>
+        <w:t xml:space="preserve">Questo processo è </w:t>
+      </w:r>
+      <w:r>
+        <w:rPr>
+          <w:i/>
+          <w:iCs/>
+        </w:rPr>
+        <w:t>statico</w:t>
+      </w:r>
+      <w:r>
+        <w:t xml:space="preserve"> in quanto avviene durante la fase di </w:t>
+      </w:r>
+      <w:r>
+        <w:rPr>
+          <w:i/>
+          <w:iCs/>
+        </w:rPr>
+        <w:t>compilazione</w:t>
+      </w:r>
+      <w:r>
+        <w:t xml:space="preserve"> del programma e quindi non ha potere sugli errori </w:t>
+      </w:r>
+      <w:r>
+        <w:rPr>
+          <w:i/>
+          <w:iCs/>
+        </w:rPr>
+        <w:t>run-time</w:t>
+      </w:r>
+      <w:r>
+        <w:t>.</w:t>
+      </w:r>
+      <w:r>
+        <w:br/>
+      </w:r>
+      <w:r>
+        <w:t xml:space="preserve">Tipicamente le principali operazioni svolte in questa fase sono: </w:t>
+      </w:r>
+      <w:r>
+        <w:t xml:space="preserve">la </w:t>
+      </w:r>
+      <w:r>
+        <w:t>costruzione</w:t>
+      </w:r>
+      <w:r>
+        <w:t xml:space="preserve"> di una </w:t>
+      </w:r>
+      <w:r>
+        <w:rPr>
+          <w:i/>
+          <w:iCs/>
+        </w:rPr>
+        <w:t>symbol table</w:t>
+      </w:r>
+      <w:r>
+        <w:t xml:space="preserve"> e il </w:t>
+      </w:r>
+      <w:r>
+        <w:rPr>
+          <w:i/>
+          <w:iCs/>
+        </w:rPr>
+        <w:t>type checking</w:t>
+      </w:r>
+      <w:r>
+        <w:t>.</w:t>
+      </w:r>
+      <w:r>
+        <w:rPr>
+          <w:i/>
+          <w:iCs/>
+        </w:rPr>
+        <w:t xml:space="preserve"> </w:t>
+      </w:r>
+      <w:r>
+        <w:t xml:space="preserve"> </w:t>
+      </w:r>
+    </w:p>
+    <w:p>
+      <w:r>
+        <w:t xml:space="preserve">La costruzione di una </w:t>
+      </w:r>
+      <w:r>
+        <w:rPr>
+          <w:i/>
+          <w:iCs/>
+        </w:rPr>
+        <w:t>symbol table</w:t>
+      </w:r>
+      <w:r>
+        <w:t xml:space="preserve"> const</w:t>
+      </w:r>
+      <w:r>
+        <w:t xml:space="preserve">a nella creazione di una </w:t>
+      </w:r>
+      <w:r>
+        <w:rPr>
+          <w:i/>
+          <w:iCs/>
+        </w:rPr>
+        <w:t>struttura dati</w:t>
+      </w:r>
+      <w:r>
+        <w:t xml:space="preserve"> che mant</w:t>
+      </w:r>
+      <w:r>
+        <w:t>iene</w:t>
+      </w:r>
+      <w:r>
+        <w:t xml:space="preserve"> informazioni relative ai </w:t>
+      </w:r>
+      <w:r>
+        <w:rPr>
+          <w:i/>
+          <w:iCs/>
+        </w:rPr>
+        <w:t>nomi</w:t>
+      </w:r>
+      <w:r>
+        <w:rPr>
+          <w:i/>
+          <w:iCs/>
+        </w:rPr>
+        <w:t xml:space="preserve"> mnemonici</w:t>
+      </w:r>
+      <w:r>
+        <w:t xml:space="preserve"> </w:t>
+      </w:r>
+      <w:r>
+        <w:t>utilizzati nel programma</w:t>
+      </w:r>
+      <w:r>
+        <w:t xml:space="preserve"> </w:t>
+      </w:r>
+      <w:r>
+        <w:t>di</w:t>
+      </w:r>
+      <w:r>
+        <w:t>:</w:t>
+      </w:r>
+      <w:r>
+        <w:t xml:space="preserve"> </w:t>
+      </w:r>
+      <w:r>
+        <w:rPr>
+          <w:i/>
+          <w:iCs/>
+        </w:rPr>
+        <w:t>variabili</w:t>
+      </w:r>
+      <w:r>
+        <w:t xml:space="preserve">, </w:t>
+      </w:r>
+      <w:r>
+        <w:rPr>
+          <w:i/>
+          <w:iCs/>
+        </w:rPr>
+        <w:t>costanti</w:t>
+      </w:r>
+      <w:r>
+        <w:t xml:space="preserve">, </w:t>
+      </w:r>
+      <w:r>
+        <w:rPr>
+          <w:i/>
+          <w:iCs/>
+        </w:rPr>
+        <w:t>funzioni</w:t>
+      </w:r>
+      <w:r>
+        <w:t>, ecc</w:t>
+      </w:r>
+      <w:r>
+        <w:t>.</w:t>
+      </w:r>
+      <w:r>
+        <w:t xml:space="preserve"> </w:t>
+      </w:r>
+      <w:r>
+        <w:br/>
+      </w:r>
+      <w:r>
+        <w:t xml:space="preserve">Essi sono chiamati </w:t>
+      </w:r>
+      <w:r>
+        <w:rPr>
+          <w:i/>
+          <w:iCs/>
+        </w:rPr>
+        <w:t>simboli</w:t>
+      </w:r>
+      <w:r>
+        <w:t>.</w:t>
+      </w:r>
+      <w:r>
+        <w:br/>
+        <w:t xml:space="preserve">Alcune delle principali informazioni sui </w:t>
+      </w:r>
+      <w:r>
+        <w:rPr>
+          <w:i/>
+          <w:iCs/>
+        </w:rPr>
+        <w:t>simboli</w:t>
+      </w:r>
+      <w:r>
+        <w:t xml:space="preserve"> contenute nella </w:t>
+      </w:r>
+      <w:r>
+        <w:rPr>
+          <w:i/>
+          <w:iCs/>
+        </w:rPr>
+        <w:t>symbol table</w:t>
+      </w:r>
+      <w:r>
+        <w:t xml:space="preserve"> sono: il </w:t>
+      </w:r>
+      <w:r>
+        <w:rPr>
+          <w:i/>
+          <w:iCs/>
+        </w:rPr>
+        <w:t>nom</w:t>
+      </w:r>
+      <w:r>
+        <w:rPr>
+          <w:i/>
+          <w:iCs/>
+        </w:rPr>
+        <w:t>e</w:t>
+      </w:r>
+      <w:r>
+        <w:t xml:space="preserve">, il </w:t>
+      </w:r>
+      <w:r>
+        <w:rPr>
+          <w:i/>
+          <w:iCs/>
+        </w:rPr>
+        <w:t>tipo</w:t>
+      </w:r>
+      <w:r>
+        <w:t xml:space="preserve">, il </w:t>
+      </w:r>
+      <w:r>
+        <w:rPr>
+          <w:i/>
+          <w:iCs/>
+        </w:rPr>
+        <w:t>valore</w:t>
+      </w:r>
+      <w:r>
+        <w:t xml:space="preserve"> e lo </w:t>
+      </w:r>
+      <w:r>
+        <w:rPr>
+          <w:i/>
+          <w:iCs/>
+        </w:rPr>
+        <w:t>scope</w:t>
+      </w:r>
+      <w:r>
+        <w:t>, come si vede in Figura 2.13.</w:t>
+      </w:r>
+    </w:p>
+    <w:p>
+      <w:pPr>
+        <w:ind w:firstLine="0"/>
+      </w:pPr>
+    </w:p>
+    <w:p>
+      <w:pPr>
+        <w:keepNext/>
+        <w:ind w:firstLine="0"/>
+        <w:jc w:val="center"/>
+      </w:pPr>
+      <w:r>
+        <w:rPr>
+          <w:noProof/>
+        </w:rPr>
+        <w:drawing>
+          <wp:inline distT="0" distB="0" distL="0" distR="0" wp14:anchorId="0B9FEE38" wp14:editId="596ED409">
+            <wp:extent cx="5481771" cy="1788795"/>
+            <wp:effectExtent l="0" t="0" r="5080" b="1905"/>
+            <wp:docPr id="17" name="Immagine 17"/>
+            <wp:cNvGraphicFramePr>
+              <a:graphicFrameLocks xmlns:a="http://schemas.openxmlformats.org/drawingml/2006/main" noChangeAspect="1"/>
+            </wp:cNvGraphicFramePr>
+            <a:graphic xmlns:a="http://schemas.openxmlformats.org/drawingml/2006/main">
+              <a:graphicData uri="http://schemas.openxmlformats.org/drawingml/2006/picture">
+                <pic:pic xmlns:pic="http://schemas.openxmlformats.org/drawingml/2006/picture">
+                  <pic:nvPicPr>
+                    <pic:cNvPr id="17" name="Immagine 17"/>
+                    <pic:cNvPicPr/>
+                  </pic:nvPicPr>
+                  <pic:blipFill>
+                    <a:blip r:embed="rId22" cstate="print">
+                      <a:extLst>
+                        <a:ext uri="{28A0092B-C50C-407E-A947-70E740481C1C}">
+                          <a14:useLocalDpi xmlns:a14="http://schemas.microsoft.com/office/drawing/2010/main" val="0"/>
+                        </a:ext>
+                      </a:extLst>
+                    </a:blip>
+                    <a:stretch>
+                      <a:fillRect/>
+                    </a:stretch>
+                  </pic:blipFill>
+                  <pic:spPr>
+                    <a:xfrm>
+                      <a:off x="0" y="0"/>
+                      <a:ext cx="5605928" cy="1829310"/>
+                    </a:xfrm>
+                    <a:prstGeom prst="rect">
+                      <a:avLst/>
+                    </a:prstGeom>
+                  </pic:spPr>
+                </pic:pic>
+              </a:graphicData>
+            </a:graphic>
+          </wp:inline>
+        </w:drawing>
+      </w:r>
+    </w:p>
     <w:p>
       <w:pPr>
         <w:pStyle w:val="Didascalia"/>
       </w:pPr>
+      <w:r>
+        <w:t xml:space="preserve">Figura </w:t>
+      </w:r>
+      <w:fldSimple w:instr=" STYLEREF 1 \s ">
+        <w:r>
+          <w:rPr>
+            <w:noProof/>
+          </w:rPr>
+          <w:t>0</w:t>
+        </w:r>
+      </w:fldSimple>
+      <w:r>
+        <w:t>.</w:t>
+      </w:r>
+      <w:fldSimple w:instr=" SEQ Figura \* ARABIC \s 1 ">
+        <w:r>
+          <w:rPr>
+            <w:noProof/>
+          </w:rPr>
+          <w:t>13</w:t>
+        </w:r>
+      </w:fldSimple>
+      <w:r>
+        <w:t xml:space="preserve">: </w:t>
+      </w:r>
+      <w:r>
+        <w:rPr>
+          <w:i/>
+          <w:iCs/>
+        </w:rPr>
+        <w:t>Frammento di codice C con la relativa symbol table</w:t>
+      </w:r>
+      <w:r>
+        <w:br/>
+      </w:r>
+      <w:r>
+        <w:rPr>
+          <w:rFonts w:cs="Times New Roman"/>
+        </w:rPr>
+        <w:t>©</w:t>
+      </w:r>
+      <w:r>
+        <w:rPr>
+          <w:rFonts w:cs="Times New Roman"/>
+        </w:rPr>
+        <w:t>Wikipedia</w:t>
+      </w:r>
     </w:p>
     <w:p>
       <w:pPr>
@@ -8784,7 +9214,7 @@
       </w:r>
     </w:p>
     <w:sectPr>
-      <w:footerReference w:type="default" r:id="rId22"/>
+      <w:footerReference w:type="default" r:id="rId23"/>
       <w:pgSz w:w="11906" w:h="16838"/>
       <w:pgMar w:top="1701" w:right="1701" w:bottom="1701" w:left="1701" w:header="709" w:footer="709" w:gutter="0"/>
       <w:cols w:space="708"/>
@@ -8829,6 +9259,7 @@
         <w:docPartUnique/>
       </w:docPartObj>
     </w:sdtPr>
+    <w:sdtEndPr/>
     <w:sdtContent>
       <w:p>
         <w:pPr>
@@ -8890,12 +9321,12 @@
 <w:numbering xmlns:wpc="http://schemas.microsoft.com/office/word/2010/wordprocessingCanvas" xmlns:cx="http://schemas.microsoft.com/office/drawing/2014/chartex" xmlns:cx1="http://schemas.microsoft.com/office/drawing/2015/9/8/chartex" xmlns:cx2="http://schemas.microsoft.com/office/drawing/2015/10/21/chartex" xmlns:cx3="http://schemas.microsoft.com/office/drawing/2016/5/9/chartex" xmlns:cx4="http://schemas.microsoft.com/office/drawing/2016/5/10/chartex" xmlns:cx5="http://schemas.microsoft.com/office/drawing/2016/5/11/chartex" xmlns:cx6="http://schemas.microsoft.com/office/drawing/2016/5/12/chartex" xmlns:cx7="http://schemas.microsoft.com/office/drawing/2016/5/13/chartex" xmlns:cx8="http://schemas.microsoft.com/office/drawing/2016/5/14/chartex" xmlns:mc="http://schemas.openxmlformats.org/markup-compatibility/2006" xmlns:aink="http://schemas.microsoft.com/office/drawing/2016/ink" xmlns:am3d="http://schemas.microsoft.com/office/drawing/2017/model3d" xmlns:o="urn:schemas-microsoft-com:office:office" xmlns:r="http://schemas.openxmlformats.org/officeDocument/2006/relationships" xmlns:m="http://schemas.openxmlformats.org/officeDocument/2006/math" xmlns:v="urn:schemas-microsoft-com:vml" xmlns:wp14="http://schemas.microsoft.com/office/word/2010/wordprocessingDrawing" xmlns:wp="http://schemas.openxmlformats.org/drawingml/2006/wordprocessingDrawing" xmlns:w10="urn:schemas-microsoft-com:office:word" xmlns:w="http://schemas.openxmlformats.org/wordprocessingml/2006/main" xmlns:w14="http://schemas.microsoft.com/office/word/2010/wordml" xmlns:w15="http://schemas.microsoft.com/office/word/2012/wordml" xmlns:w16cex="http://schemas.microsoft.com/office/word/2018/wordml/cex" xmlns:w16cid="http://schemas.microsoft.com/office/word/2016/wordml/cid" xmlns:w16="http://schemas.microsoft.com/office/word/2018/wordml" xmlns:w16se="http://schemas.microsoft.com/office/word/2015/wordml/symex" xmlns:wpg="http://schemas.microsoft.com/office/word/2010/wordprocessingGroup" xmlns:wpi="http://schemas.microsoft.com/office/word/2010/wordprocessingInk" xmlns:wne="http://schemas.microsoft.com/office/word/2006/wordml" xmlns:wps="http://schemas.microsoft.com/office/word/2010/wordprocessingShape" mc:Ignorable="w14 w15 w16se w16cid w16 w16cex wp14">
   <w:numPicBullet w:numPicBulletId="0">
     <w:pict>
-      <v:rect id="_x0000_i1284" style="width:0;height:1.5pt" o:hralign="center" o:bullet="t" o:hrstd="t" o:hr="t" fillcolor="#a0a0a0" stroked="f"/>
+      <v:rect id="_x0000_i1144" style="width:0;height:1.5pt" o:hralign="center" o:bullet="t" o:hrstd="t" o:hr="t" fillcolor="#a0a0a0" stroked="f"/>
     </w:pict>
   </w:numPicBullet>
   <w:numPicBullet w:numPicBulletId="1">
     <w:pict>
-      <v:rect id="_x0000_i1285" style="width:0;height:1.5pt" o:hralign="center" o:bullet="t" o:hrstd="t" o:hr="t" fillcolor="#a0a0a0" stroked="f"/>
+      <v:rect id="_x0000_i1145" style="width:0;height:1.5pt" o:hralign="center" o:bullet="t" o:hrstd="t" o:hr="t" fillcolor="#a0a0a0" stroked="f"/>
     </w:pict>
   </w:numPicBullet>
   <w:abstractNum w:abstractNumId="0" w15:restartNumberingAfterBreak="0">

</xml_diff>

<commit_message>
Fino a inc dec
</commit_message>
<xml_diff>
--- a/Progetto Tesi.docx
+++ b/Progetto Tesi.docx
@@ -3024,7 +3024,7 @@
       <w:r>
         <w:lastRenderedPageBreak/>
         <w:pict w14:anchorId="7AD19116">
-          <v:rect id="_x0000_i1031" style="width:0;height:1.5pt" o:hralign="center" o:hrstd="t" o:hr="t" fillcolor="#a0a0a0" stroked="f"/>
+          <v:rect id="_x0000_i1034" style="width:0;height:1.5pt" o:hralign="center" o:hrstd="t" o:hr="t" fillcolor="#a0a0a0" stroked="f"/>
         </w:pict>
       </w:r>
     </w:p>
@@ -3081,7 +3081,7 @@
     <w:p>
       <w:r>
         <w:pict w14:anchorId="0A6EEF6A">
-          <v:rect id="_x0000_i1032" style="width:0;height:1.5pt" o:hralign="center" o:hrstd="t" o:hr="t" fillcolor="#a0a0a0" stroked="f"/>
+          <v:rect id="_x0000_i1035" style="width:0;height:1.5pt" o:hralign="center" o:hrstd="t" o:hr="t" fillcolor="#a0a0a0" stroked="f"/>
         </w:pict>
       </w:r>
     </w:p>
@@ -3371,7 +3371,7 @@
       </w:pPr>
       <w:r>
         <w:pict w14:anchorId="788CEE6F">
-          <v:rect id="_x0000_i1033" style="width:0;height:1.5pt" o:hralign="center" o:hrstd="t" o:hr="t" fillcolor="#a0a0a0" stroked="f"/>
+          <v:rect id="_x0000_i1036" style="width:0;height:1.5pt" o:hralign="center" o:hrstd="t" o:hr="t" fillcolor="#a0a0a0" stroked="f"/>
         </w:pict>
       </w:r>
     </w:p>
@@ -3502,7 +3502,7 @@
       </w:pPr>
       <w:r>
         <w:pict w14:anchorId="3613951F">
-          <v:rect id="_x0000_i1034" style="width:0;height:1.5pt" o:hralign="center" o:hrstd="t" o:hr="t" fillcolor="#a0a0a0" stroked="f"/>
+          <v:rect id="_x0000_i1037" style="width:0;height:1.5pt" o:hralign="center" o:hrstd="t" o:hr="t" fillcolor="#a0a0a0" stroked="f"/>
         </w:pict>
       </w:r>
     </w:p>
@@ -3589,7 +3589,7 @@
       <w:r>
         <w:lastRenderedPageBreak/>
         <w:pict w14:anchorId="52F6B4A8">
-          <v:rect id="_x0000_i1035" style="width:0;height:1.5pt" o:hralign="center" o:hrstd="t" o:hr="t" fillcolor="#a0a0a0" stroked="f"/>
+          <v:rect id="_x0000_i1038" style="width:0;height:1.5pt" o:hralign="center" o:hrstd="t" o:hr="t" fillcolor="#a0a0a0" stroked="f"/>
         </w:pict>
       </w:r>
     </w:p>
@@ -3715,7 +3715,7 @@
       </w:pPr>
       <w:r>
         <w:pict w14:anchorId="5C83EA4B">
-          <v:rect id="_x0000_i1036" style="width:0;height:1.5pt" o:hralign="center" o:hrstd="t" o:hr="t" fillcolor="#a0a0a0" stroked="f"/>
+          <v:rect id="_x0000_i1039" style="width:0;height:1.5pt" o:hralign="center" o:hrstd="t" o:hr="t" fillcolor="#a0a0a0" stroked="f"/>
         </w:pict>
       </w:r>
     </w:p>
@@ -3819,7 +3819,7 @@
       </w:pPr>
       <w:r>
         <w:pict w14:anchorId="4B78AF23">
-          <v:rect id="_x0000_i1037" style="width:0;height:1.5pt" o:hralign="center" o:hrstd="t" o:hr="t" fillcolor="#a0a0a0" stroked="f"/>
+          <v:rect id="_x0000_i1040" style="width:0;height:1.5pt" o:hralign="center" o:hrstd="t" o:hr="t" fillcolor="#a0a0a0" stroked="f"/>
         </w:pict>
       </w:r>
       <w:r>
@@ -3954,7 +3954,7 @@
       </w:pPr>
       <w:r>
         <w:pict w14:anchorId="02E4B4BC">
-          <v:rect id="_x0000_i1038" style="width:0;height:1.5pt" o:hralign="center" o:hrstd="t" o:hr="t" fillcolor="#a0a0a0" stroked="f"/>
+          <v:rect id="_x0000_i1041" style="width:0;height:1.5pt" o:hralign="center" o:hrstd="t" o:hr="t" fillcolor="#a0a0a0" stroked="f"/>
         </w:pict>
       </w:r>
     </w:p>
@@ -5116,7 +5116,7 @@
       </w:pPr>
       <w:r>
         <w:pict w14:anchorId="3169CE26">
-          <v:rect id="_x0000_i1039" style="width:0;height:1.5pt" o:hralign="center" o:bullet="t" o:hrstd="t" o:hr="t" fillcolor="#a0a0a0" stroked="f"/>
+          <v:rect id="_x0000_i1042" style="width:0;height:1.5pt" o:hralign="center" o:bullet="t" o:hrstd="t" o:hr="t" fillcolor="#a0a0a0" stroked="f"/>
         </w:pict>
       </w:r>
     </w:p>
@@ -5253,7 +5253,7 @@
       </w:pPr>
       <w:r>
         <w:pict w14:anchorId="641CA507">
-          <v:rect id="_x0000_i1040" style="width:0;height:1.5pt" o:hralign="center" o:bullet="t" o:hrstd="t" o:hr="t" fillcolor="#a0a0a0" stroked="f"/>
+          <v:rect id="_x0000_i1043" style="width:0;height:1.5pt" o:hralign="center" o:bullet="t" o:hrstd="t" o:hr="t" fillcolor="#a0a0a0" stroked="f"/>
         </w:pict>
       </w:r>
     </w:p>
@@ -8031,7 +8031,7 @@
       </w:pPr>
       <w:r>
         <w:pict w14:anchorId="6DC9FB65">
-          <v:rect id="_x0000_i1041" style="width:0;height:1.5pt" o:hralign="center" o:bullet="t" o:hrstd="t" o:hr="t" fillcolor="#a0a0a0" stroked="f"/>
+          <v:rect id="_x0000_i1044" style="width:0;height:1.5pt" o:hralign="center" o:bullet="t" o:hrstd="t" o:hr="t" fillcolor="#a0a0a0" stroked="f"/>
         </w:pict>
       </w:r>
     </w:p>
@@ -8136,7 +8136,7 @@
       </w:pPr>
       <w:r>
         <w:pict w14:anchorId="76A4B939">
-          <v:rect id="_x0000_i1042" style="width:0;height:1.5pt" o:hralign="center" o:bullet="t" o:hrstd="t" o:hr="t" fillcolor="#a0a0a0" stroked="f"/>
+          <v:rect id="_x0000_i1045" style="width:0;height:1.5pt" o:hralign="center" o:bullet="t" o:hrstd="t" o:hr="t" fillcolor="#a0a0a0" stroked="f"/>
         </w:pict>
       </w:r>
       <w:r>
@@ -8622,7 +8622,7 @@
       </w:pPr>
       <w:r>
         <w:pict w14:anchorId="4E9DF1CF">
-          <v:rect id="_x0000_i1043" style="width:0;height:1.5pt" o:hralign="center" o:bullet="t" o:hrstd="t" o:hr="t" fillcolor="#a0a0a0" stroked="f"/>
+          <v:rect id="_x0000_i1046" style="width:0;height:1.5pt" o:hralign="center" o:bullet="t" o:hrstd="t" o:hr="t" fillcolor="#a0a0a0" stroked="f"/>
         </w:pict>
       </w:r>
     </w:p>
@@ -8979,7 +8979,7 @@
       </w:pPr>
       <w:r>
         <w:pict w14:anchorId="2DDA4DF8">
-          <v:rect id="_x0000_i1044" style="width:0;height:1.5pt" o:hralign="center" o:bullet="t" o:hrstd="t" o:hr="t" fillcolor="#a0a0a0" stroked="f"/>
+          <v:rect id="_x0000_i1047" style="width:0;height:1.5pt" o:hralign="center" o:bullet="t" o:hrstd="t" o:hr="t" fillcolor="#a0a0a0" stroked="f"/>
         </w:pict>
       </w:r>
     </w:p>
@@ -12095,7 +12095,7 @@
       </w:pPr>
       <w:r>
         <w:pict w14:anchorId="2FB9386F">
-          <v:rect id="_x0000_i1045" style="width:0;height:1.5pt" o:hralign="center" o:bullet="t" o:hrstd="t" o:hr="t" fillcolor="#a0a0a0" stroked="f"/>
+          <v:rect id="_x0000_i1048" style="width:0;height:1.5pt" o:hralign="center" o:bullet="t" o:hrstd="t" o:hr="t" fillcolor="#a0a0a0" stroked="f"/>
         </w:pict>
       </w:r>
       <w:r>
@@ -12122,7 +12122,7 @@
       </w:r>
       <w:r>
         <w:pict w14:anchorId="76CA0474">
-          <v:rect id="_x0000_i1046" style="width:0;height:1.5pt" o:hralign="center" o:bullet="t" o:hrstd="t" o:hr="t" fillcolor="#a0a0a0" stroked="f"/>
+          <v:rect id="_x0000_i1049" style="width:0;height:1.5pt" o:hralign="center" o:bullet="t" o:hrstd="t" o:hr="t" fillcolor="#a0a0a0" stroked="f"/>
         </w:pict>
       </w:r>
     </w:p>
@@ -12373,7 +12373,7 @@
       </w:pPr>
       <w:r>
         <w:pict w14:anchorId="264B542A">
-          <v:rect id="_x0000_i1047" style="width:0;height:1.5pt" o:hralign="center" o:bullet="t" o:hrstd="t" o:hr="t" fillcolor="#a0a0a0" stroked="f"/>
+          <v:rect id="_x0000_i1050" style="width:0;height:1.5pt" o:hralign="center" o:bullet="t" o:hrstd="t" o:hr="t" fillcolor="#a0a0a0" stroked="f"/>
         </w:pict>
       </w:r>
       <w:r>
@@ -12433,7 +12433,7 @@
       </w:r>
       <w:r>
         <w:pict w14:anchorId="5103B13A">
-          <v:rect id="_x0000_i1048" style="width:0;height:1.5pt" o:hralign="center" o:bullet="t" o:hrstd="t" o:hr="t" fillcolor="#a0a0a0" stroked="f"/>
+          <v:rect id="_x0000_i1051" style="width:0;height:1.5pt" o:hralign="center" o:bullet="t" o:hrstd="t" o:hr="t" fillcolor="#a0a0a0" stroked="f"/>
         </w:pict>
       </w:r>
     </w:p>
@@ -12566,7 +12566,7 @@
       <w:r>
         <w:lastRenderedPageBreak/>
         <w:pict w14:anchorId="6344424E">
-          <v:rect id="_x0000_i1049" style="width:0;height:1.5pt" o:hralign="center" o:bullet="t" o:hrstd="t" o:hr="t" fillcolor="#a0a0a0" stroked="f"/>
+          <v:rect id="_x0000_i1052" style="width:0;height:1.5pt" o:hralign="center" o:bullet="t" o:hrstd="t" o:hr="t" fillcolor="#a0a0a0" stroked="f"/>
         </w:pict>
       </w:r>
       <w:r>
@@ -12597,7 +12597,7 @@
       </w:r>
       <w:r>
         <w:pict w14:anchorId="2AE91E94">
-          <v:rect id="_x0000_i1050" style="width:0;height:1.5pt" o:hralign="center" o:bullet="t" o:hrstd="t" o:hr="t" fillcolor="#a0a0a0" stroked="f"/>
+          <v:rect id="_x0000_i1053" style="width:0;height:1.5pt" o:hralign="center" o:bullet="t" o:hrstd="t" o:hr="t" fillcolor="#a0a0a0" stroked="f"/>
         </w:pict>
       </w:r>
     </w:p>
@@ -12829,7 +12829,7 @@
       </w:pPr>
       <w:r>
         <w:pict w14:anchorId="2DFEBD27">
-          <v:rect id="_x0000_i1066" style="width:0;height:1.5pt" o:hralign="center" o:bullet="t" o:hrstd="t" o:hr="t" fillcolor="#a0a0a0" stroked="f"/>
+          <v:rect id="_x0000_i1054" style="width:0;height:1.5pt" o:hralign="center" o:bullet="t" o:hrstd="t" o:hr="t" fillcolor="#a0a0a0" stroked="f"/>
         </w:pict>
       </w:r>
       <w:r>
@@ -12869,7 +12869,7 @@
       </w:r>
       <w:r>
         <w:pict w14:anchorId="1F20F050">
-          <v:rect id="_x0000_i1067" style="width:0;height:1.5pt" o:hralign="center" o:bullet="t" o:hrstd="t" o:hr="t" fillcolor="#a0a0a0" stroked="f"/>
+          <v:rect id="_x0000_i1055" style="width:0;height:1.5pt" o:hralign="center" o:bullet="t" o:hrstd="t" o:hr="t" fillcolor="#a0a0a0" stroked="f"/>
         </w:pict>
       </w:r>
     </w:p>
@@ -13250,7 +13250,7 @@
       </w:pPr>
       <w:r>
         <w:pict w14:anchorId="134648EF">
-          <v:rect id="_x0000_i1068" style="width:0;height:1.5pt" o:hralign="center" o:bullet="t" o:hrstd="t" o:hr="t" fillcolor="#a0a0a0" stroked="f"/>
+          <v:rect id="_x0000_i1056" style="width:0;height:1.5pt" o:hralign="center" o:bullet="t" o:hrstd="t" o:hr="t" fillcolor="#a0a0a0" stroked="f"/>
         </w:pict>
       </w:r>
     </w:p>
@@ -13295,7 +13295,7 @@
       </w:r>
       <w:r>
         <w:pict w14:anchorId="76A5D1E9">
-          <v:rect id="_x0000_i1069" style="width:0;height:1.5pt" o:hralign="center" o:bullet="t" o:hrstd="t" o:hr="t" fillcolor="#a0a0a0" stroked="f"/>
+          <v:rect id="_x0000_i1057" style="width:0;height:1.5pt" o:hralign="center" o:bullet="t" o:hrstd="t" o:hr="t" fillcolor="#a0a0a0" stroked="f"/>
         </w:pict>
       </w:r>
       <w:r>
@@ -13346,7 +13346,7 @@
       </w:pPr>
       <w:r>
         <w:pict w14:anchorId="6DEA58B5">
-          <v:rect id="_x0000_i1080" style="width:0;height:1.5pt" o:hralign="center" o:bullet="t" o:hrstd="t" o:hr="t" fillcolor="#a0a0a0" stroked="f"/>
+          <v:rect id="_x0000_i1058" style="width:0;height:1.5pt" o:hralign="center" o:bullet="t" o:hrstd="t" o:hr="t" fillcolor="#a0a0a0" stroked="f"/>
         </w:pict>
       </w:r>
       <w:r>
@@ -13383,7 +13383,7 @@
       </w:r>
       <w:r>
         <w:pict w14:anchorId="69C4264F">
-          <v:rect id="_x0000_i1081" style="width:0;height:1.5pt" o:hralign="center" o:bullet="t" o:hrstd="t" o:hr="t" fillcolor="#a0a0a0" stroked="f"/>
+          <v:rect id="_x0000_i1059" style="width:0;height:1.5pt" o:hralign="center" o:bullet="t" o:hrstd="t" o:hr="t" fillcolor="#a0a0a0" stroked="f"/>
         </w:pict>
       </w:r>
       <w:r>
@@ -13486,7 +13486,7 @@
       </w:pPr>
       <w:r>
         <w:pict w14:anchorId="388F0F0B">
-          <v:rect id="_x0000_i1099" style="width:0;height:1.5pt" o:hralign="center" o:bullet="t" o:hrstd="t" o:hr="t" fillcolor="#a0a0a0" stroked="f"/>
+          <v:rect id="_x0000_i1060" style="width:0;height:1.5pt" o:hralign="center" o:bullet="t" o:hrstd="t" o:hr="t" fillcolor="#a0a0a0" stroked="f"/>
         </w:pict>
       </w:r>
       <w:r>
@@ -13540,7 +13540,7 @@
       </w:r>
       <w:r>
         <w:pict w14:anchorId="72C2C819">
-          <v:rect id="_x0000_i1100" style="width:0;height:1.5pt" o:hralign="center" o:bullet="t" o:hrstd="t" o:hr="t" fillcolor="#a0a0a0" stroked="f"/>
+          <v:rect id="_x0000_i1061" style="width:0;height:1.5pt" o:hralign="center" o:bullet="t" o:hrstd="t" o:hr="t" fillcolor="#a0a0a0" stroked="f"/>
         </w:pict>
       </w:r>
       <w:r>
@@ -13602,7 +13602,7 @@
       </w:pPr>
       <w:r>
         <w:pict w14:anchorId="590AAC2C">
-          <v:rect id="_x0000_i1101" style="width:0;height:1.5pt" o:hralign="center" o:bullet="t" o:hrstd="t" o:hr="t" fillcolor="#a0a0a0" stroked="f"/>
+          <v:rect id="_x0000_i1062" style="width:0;height:1.5pt" o:hralign="center" o:bullet="t" o:hrstd="t" o:hr="t" fillcolor="#a0a0a0" stroked="f"/>
         </w:pict>
       </w:r>
     </w:p>
@@ -13681,7 +13681,7 @@
       </w:r>
       <w:r>
         <w:pict w14:anchorId="1EAC73A4">
-          <v:rect id="_x0000_i1106" style="width:0;height:1.5pt" o:hralign="center" o:bullet="t" o:hrstd="t" o:hr="t" fillcolor="#a0a0a0" stroked="f"/>
+          <v:rect id="_x0000_i1063" style="width:0;height:1.5pt" o:hralign="center" o:bullet="t" o:hrstd="t" o:hr="t" fillcolor="#a0a0a0" stroked="f"/>
         </w:pict>
       </w:r>
       <w:r>
@@ -13777,7 +13777,7 @@
       </w:pPr>
       <w:r>
         <w:pict w14:anchorId="75B4E908">
-          <v:rect id="_x0000_i1108" style="width:0;height:1.5pt" o:hralign="center" o:bullet="t" o:hrstd="t" o:hr="t" fillcolor="#a0a0a0" stroked="f"/>
+          <v:rect id="_x0000_i1064" style="width:0;height:1.5pt" o:hralign="center" o:bullet="t" o:hrstd="t" o:hr="t" fillcolor="#a0a0a0" stroked="f"/>
         </w:pict>
       </w:r>
       <w:r>
@@ -13894,7 +13894,7 @@
       </w:r>
       <w:r>
         <w:pict w14:anchorId="1AB5D3E5">
-          <v:rect id="_x0000_i1118" style="width:0;height:1.5pt" o:hralign="center" o:bullet="t" o:hrstd="t" o:hr="t" fillcolor="#a0a0a0" stroked="f"/>
+          <v:rect id="_x0000_i1065" style="width:0;height:1.5pt" o:hralign="center" o:bullet="t" o:hrstd="t" o:hr="t" fillcolor="#a0a0a0" stroked="f"/>
         </w:pict>
       </w:r>
     </w:p>
@@ -13998,7 +13998,7 @@
       </w:pPr>
       <w:r>
         <w:pict w14:anchorId="4511F4CD">
-          <v:rect id="_x0000_i1119" style="width:0;height:1.5pt" o:hralign="center" o:bullet="t" o:hrstd="t" o:hr="t" fillcolor="#a0a0a0" stroked="f"/>
+          <v:rect id="_x0000_i1066" style="width:0;height:1.5pt" o:hralign="center" o:bullet="t" o:hrstd="t" o:hr="t" fillcolor="#a0a0a0" stroked="f"/>
         </w:pict>
       </w:r>
     </w:p>
@@ -14096,7 +14096,7 @@
       </w:r>
       <w:r>
         <w:pict w14:anchorId="5163E48D">
-          <v:rect id="_x0000_i1120" style="width:0;height:1.5pt" o:hralign="center" o:bullet="t" o:hrstd="t" o:hr="t" fillcolor="#a0a0a0" stroked="f"/>
+          <v:rect id="_x0000_i1067" style="width:0;height:1.5pt" o:hralign="center" o:bullet="t" o:hrstd="t" o:hr="t" fillcolor="#a0a0a0" stroked="f"/>
         </w:pict>
       </w:r>
     </w:p>
@@ -14249,7 +14249,7 @@
       </w:pPr>
       <w:r>
         <w:pict w14:anchorId="75B4DE07">
-          <v:rect id="_x0000_i1121" style="width:0;height:1.5pt" o:hralign="center" o:bullet="t" o:hrstd="t" o:hr="t" fillcolor="#a0a0a0" stroked="f"/>
+          <v:rect id="_x0000_i1068" style="width:0;height:1.5pt" o:hralign="center" o:bullet="t" o:hrstd="t" o:hr="t" fillcolor="#a0a0a0" stroked="f"/>
         </w:pict>
       </w:r>
     </w:p>
@@ -14292,7 +14292,7 @@
       </w:r>
       <w:r>
         <w:pict w14:anchorId="64CE844D">
-          <v:rect id="_x0000_i1134" style="width:0;height:1.5pt" o:hralign="center" o:bullet="t" o:hrstd="t" o:hr="t" fillcolor="#a0a0a0" stroked="f"/>
+          <v:rect id="_x0000_i1069" style="width:0;height:1.5pt" o:hralign="center" o:bullet="t" o:hrstd="t" o:hr="t" fillcolor="#a0a0a0" stroked="f"/>
         </w:pict>
       </w:r>
       <w:r>
@@ -14519,10 +14519,7 @@
               <w:t>-</w:t>
             </w:r>
             <w:r>
-              <w:t>,</w:t>
-            </w:r>
-            <w:r>
-              <w:t xml:space="preserve"> </w:t>
+              <w:t xml:space="preserve">, </w:t>
             </w:r>
             <w:r>
               <w:rPr>
@@ -14583,10 +14580,7 @@
               <w:t>+</w:t>
             </w:r>
             <w:r>
-              <w:t>,</w:t>
-            </w:r>
-            <w:r>
-              <w:t xml:space="preserve"> </w:t>
+              <w:t xml:space="preserve">, </w:t>
             </w:r>
             <w:r>
               <w:rPr>
@@ -14688,7 +14682,14 @@
         <w:t>Operatori aritmetici</w:t>
       </w:r>
       <w:r>
-        <w:t xml:space="preserve"> del </w:t>
+        <w:t xml:space="preserve"> </w:t>
+      </w:r>
+      <w:r>
+        <w:rPr>
+          <w:i/>
+          <w:iCs/>
+        </w:rPr>
+        <w:t xml:space="preserve">del </w:t>
       </w:r>
       <w:r>
         <w:rPr>
@@ -14763,7 +14764,7 @@
       </w:pPr>
       <w:r>
         <w:pict w14:anchorId="4D68B397">
-          <v:rect id="_x0000_i1136" style="width:0;height:1.5pt" o:hralign="center" o:bullet="t" o:hrstd="t" o:hr="t" fillcolor="#a0a0a0" stroked="f"/>
+          <v:rect id="_x0000_i1085" style="width:0;height:1.5pt" o:hralign="center" o:bullet="t" o:hrstd="t" o:hr="t" fillcolor="#a0a0a0" stroked="f"/>
         </w:pict>
       </w:r>
     </w:p>
@@ -14831,7 +14832,7 @@
       </w:r>
       <w:r>
         <w:pict w14:anchorId="574428B5">
-          <v:rect id="_x0000_i1137" style="width:0;height:1.5pt" o:hralign="center" o:bullet="t" o:hrstd="t" o:hr="t" fillcolor="#a0a0a0" stroked="f"/>
+          <v:rect id="_x0000_i1071" style="width:0;height:1.5pt" o:hralign="center" o:bullet="t" o:hrstd="t" o:hr="t" fillcolor="#a0a0a0" stroked="f"/>
         </w:pict>
       </w:r>
     </w:p>
@@ -14901,11 +14902,1214 @@
       <w:r>
         <w:t>rappresentano, rispettivamente, i simboli di moltiplicazione e divisione.</w:t>
       </w:r>
-      <w:r>
-        <w:br/>
+    </w:p>
+    <w:p>
+      <w:pPr>
+        <w:ind w:firstLine="0"/>
+      </w:pPr>
+      <w:r>
+        <w:pict w14:anchorId="3C1D426C">
+          <v:rect id="_x0000_i1072" style="width:0;height:1.5pt" o:hralign="center" o:bullet="t" o:hrstd="t" o:hr="t" fillcolor="#a0a0a0" stroked="f"/>
+        </w:pict>
+      </w:r>
+    </w:p>
+    <w:p>
+      <w:pPr>
+        <w:ind w:firstLine="0"/>
+      </w:pPr>
+      <w:r>
+        <w:t xml:space="preserve">Esempio: di utilizzo degli </w:t>
+      </w:r>
+      <w:r>
+        <w:rPr>
+          <w:i/>
+          <w:iCs/>
+        </w:rPr>
+        <w:t>operatori</w:t>
+      </w:r>
+      <w:r>
+        <w:rPr>
+          <w:i/>
+          <w:iCs/>
+        </w:rPr>
+        <w:t xml:space="preserve"> unari </w:t>
+      </w:r>
+      <w:r>
+        <w:t>e</w:t>
+      </w:r>
+      <w:r>
+        <w:rPr>
+          <w:i/>
+          <w:iCs/>
+        </w:rPr>
+        <w:t xml:space="preserve"> binari</w:t>
+      </w:r>
+      <w:r>
+        <w:t xml:space="preserve"> nella stessa </w:t>
+      </w:r>
+      <w:r>
+        <w:rPr>
+          <w:i/>
+          <w:iCs/>
+        </w:rPr>
+        <w:t>espressione</w:t>
+      </w:r>
+      <w:r>
+        <w:br/>
+        <w:t>2</w:t>
+      </w:r>
+      <w:r>
+        <w:t xml:space="preserve"> * 3 </w:t>
+      </w:r>
+      <w:r>
+        <w:t>+</w:t>
+      </w:r>
+      <w:r>
+        <w:t xml:space="preserve"> </w:t>
+      </w:r>
+      <w:r>
+        <w:t>-</w:t>
+      </w:r>
+      <w:r>
+        <w:t>2</w:t>
+      </w:r>
+      <w:r>
+        <w:rPr>
+          <w:i/>
+          <w:iCs/>
+        </w:rPr>
+        <w:br/>
+      </w:r>
+      <w:r>
+        <w:t xml:space="preserve">Questa </w:t>
+      </w:r>
+      <w:r>
+        <w:rPr>
+          <w:i/>
+          <w:iCs/>
+        </w:rPr>
+        <w:t xml:space="preserve">espressione </w:t>
+      </w:r>
+      <w:r>
+        <w:t>risulta uguale a 4</w:t>
+      </w:r>
+      <w:r>
+        <w:pict w14:anchorId="0233704F">
+          <v:rect id="_x0000_i1073" style="width:0;height:1.5pt" o:hralign="center" o:bullet="t" o:hrstd="t" o:hr="t" fillcolor="#a0a0a0" stroked="f"/>
+        </w:pict>
+      </w:r>
+      <w:r>
+        <w:br/>
+      </w:r>
+      <w:r>
+        <w:br/>
+      </w:r>
+    </w:p>
+    <w:p>
+      <w:pPr>
+        <w:pStyle w:val="Titolo2"/>
+      </w:pPr>
+      <w:r>
+        <w:lastRenderedPageBreak/>
+        <w:t xml:space="preserve">4.6.1.1 </w:t>
+      </w:r>
+      <w:r>
+        <w:t>Precedenza degli operatori</w:t>
+      </w:r>
+    </w:p>
+    <w:p>
+      <w:pPr>
+        <w:ind w:left="340"/>
+      </w:pPr>
+      <w:r>
+        <w:t>Quando un’</w:t>
+      </w:r>
+      <w:r>
+        <w:rPr>
+          <w:i/>
+          <w:iCs/>
+        </w:rPr>
+        <w:t>espressione aritmetica</w:t>
+      </w:r>
+      <w:r>
+        <w:t xml:space="preserve"> contiene più </w:t>
+      </w:r>
+      <w:r>
+        <w:rPr>
+          <w:i/>
+          <w:iCs/>
+        </w:rPr>
+        <w:t>operatori</w:t>
+      </w:r>
+      <w:r>
+        <w:t xml:space="preserve"> è necessario introdurre delle regole di </w:t>
+      </w:r>
+      <w:r>
+        <w:rPr>
+          <w:i/>
+          <w:iCs/>
+        </w:rPr>
+        <w:t>precedenza</w:t>
+      </w:r>
+      <w:r>
+        <w:t xml:space="preserve"> </w:t>
+      </w:r>
+      <w:r>
+        <w:t>per la</w:t>
+      </w:r>
+      <w:r>
+        <w:t xml:space="preserve"> valutazione di tali </w:t>
+      </w:r>
+      <w:r>
+        <w:rPr>
+          <w:i/>
+          <w:iCs/>
+        </w:rPr>
+        <w:t>operatori</w:t>
+      </w:r>
+      <w:r>
+        <w:t>.</w:t>
+      </w:r>
+      <w:r>
+        <w:br/>
+        <w:t xml:space="preserve">Infatti, senza delle regole precise, risulta </w:t>
+      </w:r>
+      <w:r>
+        <w:t>ambigua</w:t>
+      </w:r>
+      <w:r>
+        <w:t xml:space="preserve"> </w:t>
+      </w:r>
+      <w:r>
+        <w:t>l’</w:t>
+      </w:r>
+      <w:r>
+        <w:t>interpreta</w:t>
+      </w:r>
+      <w:r>
+        <w:t>zione di</w:t>
+      </w:r>
+      <w:r>
+        <w:t xml:space="preserve"> un’</w:t>
+      </w:r>
+      <w:r>
+        <w:rPr>
+          <w:i/>
+          <w:iCs/>
+        </w:rPr>
+        <w:t>espressione</w:t>
+      </w:r>
+      <w:r>
+        <w:t>, come si vede nell’esempio seguente.</w:t>
+      </w:r>
+    </w:p>
+    <w:p>
+      <w:pPr>
+        <w:ind w:left="340" w:firstLine="0"/>
+      </w:pPr>
+      <w:r>
+        <w:pict w14:anchorId="709DD1BB">
+          <v:rect id="_x0000_i1086" style="width:0;height:1.5pt" o:hralign="center" o:bullet="t" o:hrstd="t" o:hr="t" fillcolor="#a0a0a0" stroked="f"/>
+        </w:pict>
+      </w:r>
+    </w:p>
+    <w:p>
+      <w:pPr>
+        <w:ind w:left="340" w:firstLine="0"/>
+      </w:pPr>
+      <w:r>
+        <w:t xml:space="preserve">Esempio: interpretare la seguente </w:t>
+      </w:r>
+      <w:r>
+        <w:rPr>
+          <w:i/>
+          <w:iCs/>
+        </w:rPr>
+        <w:t>espressione aritmetica</w:t>
+      </w:r>
+      <w:r>
+        <w:br/>
+        <w:t>a + b * c</w:t>
+      </w:r>
+      <w:r>
+        <w:br/>
+        <w:t xml:space="preserve">Questa </w:t>
+      </w:r>
+      <w:r>
+        <w:rPr>
+          <w:i/>
+          <w:iCs/>
+        </w:rPr>
+        <w:t>espressione</w:t>
+      </w:r>
+      <w:r>
+        <w:t xml:space="preserve"> potrebbe essere interpretata come “sommo a e b e poi moltiplico per c”</w:t>
+      </w:r>
+      <w:r>
+        <w:t xml:space="preserve"> </w:t>
+      </w:r>
+      <w:r>
+        <w:t>oppure “moltiplico b per c e poi sommo a”.</w:t>
+      </w:r>
+      <w:r>
+        <w:br/>
+        <w:t xml:space="preserve">Entrambe le interpretazioni </w:t>
+      </w:r>
+      <w:r>
+        <w:t xml:space="preserve">sono accettabili e proprio per evitare queste ambiguità risulta necessario sancire le regole di </w:t>
+      </w:r>
+      <w:r>
+        <w:rPr>
+          <w:i/>
+          <w:iCs/>
+        </w:rPr>
+        <w:t>precedenza</w:t>
+      </w:r>
+      <w:r>
+        <w:t>.</w:t>
+      </w:r>
+      <w:r>
+        <w:pict w14:anchorId="60CB90E9">
+          <v:rect id="_x0000_i1087" style="width:0;height:1.5pt" o:hralign="center" o:bullet="t" o:hrstd="t" o:hr="t" fillcolor="#a0a0a0" stroked="f"/>
+        </w:pict>
+      </w:r>
+    </w:p>
+    <w:p>
+      <w:pPr>
+        <w:ind w:left="1048" w:firstLine="0"/>
+      </w:pPr>
+    </w:p>
+    <w:p>
+      <w:pPr>
+        <w:ind w:left="340"/>
+      </w:pPr>
+      <w:r>
+        <w:t xml:space="preserve">Nella </w:t>
+      </w:r>
+      <w:r>
+        <w:t>T</w:t>
+      </w:r>
+      <w:r>
+        <w:t xml:space="preserve">abella 4.2 vengono presentati i diversi </w:t>
+      </w:r>
+      <w:r>
+        <w:t>livelli</w:t>
+      </w:r>
+      <w:r>
+        <w:t xml:space="preserve"> di </w:t>
+      </w:r>
+      <w:r>
+        <w:rPr>
+          <w:i/>
+          <w:iCs/>
+        </w:rPr>
+        <w:t>precedenza</w:t>
+      </w:r>
+      <w:r>
+        <w:t xml:space="preserve"> degli </w:t>
+      </w:r>
+      <w:r>
+        <w:rPr>
+          <w:i/>
+          <w:iCs/>
+        </w:rPr>
+        <w:t>operatori</w:t>
+      </w:r>
+      <w:r>
+        <w:rPr>
+          <w:i/>
+          <w:iCs/>
+        </w:rPr>
+        <w:t xml:space="preserve"> </w:t>
+      </w:r>
+      <w:r>
+        <w:t xml:space="preserve">del linguaggio </w:t>
+      </w:r>
+      <w:r>
+        <w:rPr>
+          <w:i/>
+          <w:iCs/>
+        </w:rPr>
+        <w:t>DLK</w:t>
+      </w:r>
+      <w:r>
+        <w:t>.</w:t>
+      </w:r>
+    </w:p>
+    <w:p>
+      <w:pPr>
+        <w:ind w:left="340"/>
+      </w:pPr>
+    </w:p>
+    <w:tbl>
+      <w:tblPr>
+        <w:tblStyle w:val="Grigliatabella"/>
+        <w:tblW w:w="0" w:type="auto"/>
+        <w:tblInd w:w="340" w:type="dxa"/>
+        <w:tblLook w:val="04A0" w:firstRow="1" w:lastRow="0" w:firstColumn="1" w:lastColumn="0" w:noHBand="0" w:noVBand="1"/>
+      </w:tblPr>
+      <w:tblGrid>
+        <w:gridCol w:w="3885"/>
+        <w:gridCol w:w="3901"/>
+      </w:tblGrid>
+      <w:tr>
+        <w:tc>
+          <w:tcPr>
+            <w:tcW w:w="3885" w:type="dxa"/>
+            <w:shd w:val="clear" w:color="auto" w:fill="E7E6E6" w:themeFill="background2"/>
+          </w:tcPr>
+          <w:p>
+            <w:pPr>
+              <w:ind w:firstLine="0"/>
+              <w:jc w:val="center"/>
+            </w:pPr>
+            <w:r>
+              <w:t>Operatore</w:t>
+            </w:r>
+          </w:p>
+        </w:tc>
+        <w:tc>
+          <w:tcPr>
+            <w:tcW w:w="3901" w:type="dxa"/>
+            <w:shd w:val="clear" w:color="auto" w:fill="E7E6E6" w:themeFill="background2"/>
+          </w:tcPr>
+          <w:p>
+            <w:pPr>
+              <w:ind w:firstLine="0"/>
+              <w:jc w:val="center"/>
+            </w:pPr>
+            <w:r>
+              <w:t>Precedenza</w:t>
+            </w:r>
+          </w:p>
+        </w:tc>
+      </w:tr>
+      <w:tr>
+        <w:tc>
+          <w:tcPr>
+            <w:tcW w:w="3885" w:type="dxa"/>
+          </w:tcPr>
+          <w:p>
+            <w:pPr>
+              <w:ind w:firstLine="0"/>
+              <w:jc w:val="center"/>
+            </w:pPr>
+            <w:r>
+              <w:rPr>
+                <w:b/>
+                <w:bCs/>
+              </w:rPr>
+              <w:t>+</w:t>
+            </w:r>
+            <w:r>
+              <w:t xml:space="preserve">, </w:t>
+            </w:r>
+            <w:r>
+              <w:rPr>
+                <w:b/>
+                <w:bCs/>
+              </w:rPr>
+              <w:t>-</w:t>
+            </w:r>
+            <w:r>
+              <w:t xml:space="preserve">, </w:t>
+            </w:r>
+            <w:r>
+              <w:rPr>
+                <w:b/>
+                <w:bCs/>
+              </w:rPr>
+              <w:t>radice</w:t>
+            </w:r>
+            <w:r>
+              <w:t xml:space="preserve"> (</w:t>
+            </w:r>
+            <w:r>
+              <w:t>u</w:t>
+            </w:r>
+            <w:r>
+              <w:t>nari)</w:t>
+            </w:r>
+          </w:p>
+        </w:tc>
+        <w:tc>
+          <w:tcPr>
+            <w:tcW w:w="3901" w:type="dxa"/>
+          </w:tcPr>
+          <w:p>
+            <w:pPr>
+              <w:ind w:firstLine="0"/>
+              <w:jc w:val="center"/>
+            </w:pPr>
+            <w:r>
+              <w:t>Alta</w:t>
+            </w:r>
+          </w:p>
+        </w:tc>
+      </w:tr>
+      <w:tr>
+        <w:tc>
+          <w:tcPr>
+            <w:tcW w:w="3885" w:type="dxa"/>
+          </w:tcPr>
+          <w:p>
+            <w:pPr>
+              <w:ind w:firstLine="0"/>
+              <w:jc w:val="center"/>
+            </w:pPr>
+            <w:r>
+              <w:rPr>
+                <w:b/>
+                <w:bCs/>
+              </w:rPr>
+              <w:t>*</w:t>
+            </w:r>
+            <w:r>
+              <w:t xml:space="preserve">, </w:t>
+            </w:r>
+            <w:r>
+              <w:rPr>
+                <w:b/>
+                <w:bCs/>
+              </w:rPr>
+              <w:t>/</w:t>
+            </w:r>
+          </w:p>
+        </w:tc>
+        <w:tc>
+          <w:tcPr>
+            <w:tcW w:w="3901" w:type="dxa"/>
+          </w:tcPr>
+          <w:p>
+            <w:pPr>
+              <w:ind w:firstLine="0"/>
+              <w:jc w:val="center"/>
+            </w:pPr>
+            <w:r>
+              <w:t>Media</w:t>
+            </w:r>
+          </w:p>
+        </w:tc>
+      </w:tr>
+      <w:tr>
+        <w:tc>
+          <w:tcPr>
+            <w:tcW w:w="3885" w:type="dxa"/>
+          </w:tcPr>
+          <w:p>
+            <w:pPr>
+              <w:ind w:firstLine="0"/>
+              <w:jc w:val="center"/>
+              <w:rPr>
+                <w:b/>
+                <w:bCs/>
+              </w:rPr>
+            </w:pPr>
+            <w:r>
+              <w:rPr>
+                <w:b/>
+                <w:bCs/>
+              </w:rPr>
+              <w:t>+</w:t>
+            </w:r>
+            <w:r>
+              <w:t xml:space="preserve">, </w:t>
+            </w:r>
+            <w:r>
+              <w:rPr>
+                <w:b/>
+                <w:bCs/>
+              </w:rPr>
+              <w:t xml:space="preserve">- </w:t>
+            </w:r>
+            <w:r>
+              <w:t>(binari)</w:t>
+            </w:r>
+          </w:p>
+        </w:tc>
+        <w:tc>
+          <w:tcPr>
+            <w:tcW w:w="3901" w:type="dxa"/>
+          </w:tcPr>
+          <w:p>
+            <w:pPr>
+              <w:keepNext/>
+              <w:ind w:firstLine="0"/>
+              <w:jc w:val="center"/>
+            </w:pPr>
+            <w:r>
+              <w:t>Bassa</w:t>
+            </w:r>
+          </w:p>
+        </w:tc>
+      </w:tr>
+    </w:tbl>
+    <w:p>
+      <w:pPr>
+        <w:pStyle w:val="Didascalia"/>
+        <w:rPr>
+          <w:i/>
+          <w:iCs/>
+        </w:rPr>
+      </w:pPr>
+      <w:r>
+        <w:t>Tabella 4.</w:t>
+      </w:r>
+      <w:r>
+        <w:fldChar w:fldCharType="begin"/>
+      </w:r>
+      <w:r>
+        <w:instrText xml:space="preserve"> SEQ Tabella \* ARABIC </w:instrText>
+      </w:r>
+      <w:r>
+        <w:fldChar w:fldCharType="separate"/>
+      </w:r>
+      <w:r>
+        <w:rPr>
+          <w:noProof/>
+        </w:rPr>
+        <w:t>2</w:t>
+      </w:r>
+      <w:r>
+        <w:fldChar w:fldCharType="end"/>
+      </w:r>
+      <w:r>
+        <w:t xml:space="preserve">: </w:t>
+      </w:r>
+      <w:r>
+        <w:rPr>
+          <w:i/>
+          <w:iCs/>
+        </w:rPr>
+        <w:t>Ordine di precedenza degli operatori del DLK</w:t>
       </w:r>
     </w:p>
     <w:p/>
+    <w:p>
+      <w:pPr>
+        <w:ind w:left="340"/>
+      </w:pPr>
+      <w:r>
+        <w:t>Alla luce di quanto mostrato in Tabella 4.1, l’</w:t>
+      </w:r>
+      <w:r>
+        <w:rPr>
+          <w:i/>
+          <w:iCs/>
+        </w:rPr>
+        <w:t>espressione</w:t>
+      </w:r>
+      <w:r>
+        <w:t xml:space="preserve"> dell’esempio qui sopra va interpretata come “moltiplico b per c e poi sommo a”.   </w:t>
+      </w:r>
+    </w:p>
+    <w:p>
+      <w:pPr>
+        <w:pStyle w:val="Titolo2"/>
+        <w:ind w:firstLine="0"/>
+      </w:pPr>
+    </w:p>
+    <w:p>
+      <w:pPr>
+        <w:pStyle w:val="Titolo2"/>
+      </w:pPr>
+      <w:r>
+        <w:lastRenderedPageBreak/>
+        <w:t>4.6.1.2 Associatività degli operatori</w:t>
+      </w:r>
+    </w:p>
+    <w:p>
+      <w:pPr>
+        <w:ind w:left="340"/>
+      </w:pPr>
+      <w:r>
+        <w:t xml:space="preserve">Oltre alle regole di </w:t>
+      </w:r>
+      <w:r>
+        <w:rPr>
+          <w:i/>
+          <w:iCs/>
+        </w:rPr>
+        <w:t>precedenza</w:t>
+      </w:r>
+      <w:r>
+        <w:rPr>
+          <w:i/>
+          <w:iCs/>
+        </w:rPr>
+        <w:t xml:space="preserve"> </w:t>
+      </w:r>
+      <w:r>
+        <w:t xml:space="preserve">degli operatori, è necessario sancire le regole di </w:t>
+      </w:r>
+      <w:r>
+        <w:rPr>
+          <w:i/>
+          <w:iCs/>
+        </w:rPr>
+        <w:t>associatività</w:t>
+      </w:r>
+      <w:r>
+        <w:t>.</w:t>
+      </w:r>
+    </w:p>
+    <w:p>
+      <w:pPr>
+        <w:ind w:left="340"/>
+      </w:pPr>
+      <w:r>
+        <w:t xml:space="preserve">Queste permettono di evitare </w:t>
+      </w:r>
+      <w:r>
+        <w:t xml:space="preserve">ambiguità legate ad </w:t>
+      </w:r>
+      <w:r>
+        <w:rPr>
+          <w:i/>
+          <w:iCs/>
+        </w:rPr>
+        <w:t>operatori</w:t>
+      </w:r>
+      <w:r>
+        <w:t xml:space="preserve"> con lo stesso livello di </w:t>
+      </w:r>
+      <w:r>
+        <w:rPr>
+          <w:i/>
+          <w:iCs/>
+        </w:rPr>
+        <w:t>precedenza</w:t>
+      </w:r>
+      <w:r>
+        <w:t xml:space="preserve">, come, ad esempio, </w:t>
+      </w:r>
+      <w:r>
+        <w:rPr>
+          <w:b/>
+          <w:bCs/>
+        </w:rPr>
+        <w:t>*</w:t>
+      </w:r>
+      <w:r>
+        <w:t xml:space="preserve"> e </w:t>
+      </w:r>
+      <w:r>
+        <w:rPr>
+          <w:b/>
+          <w:bCs/>
+        </w:rPr>
+        <w:t>/</w:t>
+      </w:r>
+      <w:r>
+        <w:t>.</w:t>
+      </w:r>
+    </w:p>
+    <w:p>
+      <w:r>
+        <w:pict w14:anchorId="38F1024A">
+          <v:rect id="_x0000_i1102" style="width:0;height:1.5pt" o:hralign="center" o:bullet="t" o:hrstd="t" o:hr="t" fillcolor="#a0a0a0" stroked="f"/>
+        </w:pict>
+      </w:r>
+    </w:p>
+    <w:p>
+      <w:pPr>
+        <w:ind w:left="340" w:firstLine="0"/>
+      </w:pPr>
+      <w:r>
+        <w:t xml:space="preserve">Esempio: interpretare la seguente </w:t>
+      </w:r>
+      <w:r>
+        <w:rPr>
+          <w:i/>
+          <w:iCs/>
+        </w:rPr>
+        <w:t>espressione</w:t>
+      </w:r>
+      <w:r>
+        <w:rPr>
+          <w:i/>
+          <w:iCs/>
+        </w:rPr>
+        <w:t xml:space="preserve"> aritmetica</w:t>
+      </w:r>
+      <w:r>
+        <w:br/>
+        <w:t>a * b / c</w:t>
+      </w:r>
+      <w:r>
+        <w:br/>
+        <w:t xml:space="preserve">In questo caso le regole di </w:t>
+      </w:r>
+      <w:r>
+        <w:rPr>
+          <w:i/>
+          <w:iCs/>
+        </w:rPr>
+        <w:t>precedenza</w:t>
+      </w:r>
+      <w:r>
+        <w:t xml:space="preserve"> non danno informazioni utili su come interpretare questa </w:t>
+      </w:r>
+      <w:r>
+        <w:rPr>
+          <w:i/>
+          <w:iCs/>
+        </w:rPr>
+        <w:t>espressione</w:t>
+      </w:r>
+      <w:r>
+        <w:t>.</w:t>
+      </w:r>
+      <w:r>
+        <w:br/>
+        <w:t>Potrebbe essere vista come “moltiplico a per b e poi divido per c” oppure come “divido b per c e poi moltiplico per a”.</w:t>
+      </w:r>
+      <w:r>
+        <w:pict w14:anchorId="19F02312">
+          <v:rect id="_x0000_i1145" style="width:0;height:1.5pt" o:hralign="center" o:bullet="t" o:hrstd="t" o:hr="t" fillcolor="#a0a0a0" stroked="f"/>
+        </w:pict>
+      </w:r>
+    </w:p>
+    <w:p>
+      <w:pPr>
+        <w:ind w:firstLine="0"/>
+      </w:pPr>
+    </w:p>
+    <w:p>
+      <w:pPr>
+        <w:ind w:left="340"/>
+      </w:pPr>
+      <w:r>
+        <w:t xml:space="preserve">In </w:t>
+      </w:r>
+      <w:r>
+        <w:rPr>
+          <w:i/>
+          <w:iCs/>
+        </w:rPr>
+        <w:t>DLK</w:t>
+      </w:r>
+      <w:r>
+        <w:t xml:space="preserve"> tutti gli operatori </w:t>
+      </w:r>
+      <w:r>
+        <w:rPr>
+          <w:i/>
+          <w:iCs/>
+        </w:rPr>
+        <w:t>binari</w:t>
+      </w:r>
+      <w:r>
+        <w:t xml:space="preserve"> sono </w:t>
+      </w:r>
+      <w:r>
+        <w:rPr>
+          <w:i/>
+          <w:iCs/>
+        </w:rPr>
+        <w:t xml:space="preserve">associativi </w:t>
+      </w:r>
+      <w:r>
+        <w:t>a</w:t>
+      </w:r>
+      <w:r>
+        <w:rPr>
+          <w:i/>
+          <w:iCs/>
+        </w:rPr>
+        <w:t xml:space="preserve"> sinistra</w:t>
+      </w:r>
+      <w:r>
+        <w:t xml:space="preserve">, cioè, a parità di livello di </w:t>
+      </w:r>
+      <w:r>
+        <w:rPr>
+          <w:i/>
+          <w:iCs/>
+        </w:rPr>
+        <w:t>precedenza</w:t>
+      </w:r>
+      <w:r>
+        <w:t xml:space="preserve">, vengono raggruppati gli </w:t>
+      </w:r>
+      <w:r>
+        <w:rPr>
+          <w:i/>
+          <w:iCs/>
+        </w:rPr>
+        <w:t>operandi</w:t>
+      </w:r>
+      <w:r>
+        <w:t xml:space="preserve"> più a sinistra.</w:t>
+      </w:r>
+      <w:r>
+        <w:br/>
+        <w:t>Quindi l’esempio qui sopra andrebbe interpretato come “moltiplico a per b e poi divido per c”.</w:t>
+      </w:r>
+    </w:p>
+    <w:p>
+      <w:pPr>
+        <w:pStyle w:val="Titolo2"/>
+      </w:pPr>
+      <w:r>
+        <w:t>4.6.1.3 Parentesi</w:t>
+      </w:r>
+    </w:p>
+    <w:p>
+      <w:pPr>
+        <w:ind w:left="340"/>
+      </w:pPr>
+      <w:r>
+        <w:t xml:space="preserve">In </w:t>
+      </w:r>
+      <w:r>
+        <w:rPr>
+          <w:i/>
+          <w:iCs/>
+        </w:rPr>
+        <w:t>DLK</w:t>
+      </w:r>
+      <w:r>
+        <w:t>, a</w:t>
+      </w:r>
+      <w:r>
+        <w:t>ttraverso</w:t>
+      </w:r>
+      <w:r>
+        <w:t xml:space="preserve"> le parentesi tonde </w:t>
+      </w:r>
+      <w:proofErr w:type="gramStart"/>
+      <w:r>
+        <w:t>“</w:t>
+      </w:r>
+      <w:r>
+        <w:rPr>
+          <w:b/>
+          <w:bCs/>
+        </w:rPr>
+        <w:t>( )</w:t>
+      </w:r>
+      <w:proofErr w:type="gramEnd"/>
+      <w:r>
+        <w:t xml:space="preserve">”, è possibile modificare il normale ordine di svolgimento delle </w:t>
+      </w:r>
+      <w:r>
+        <w:rPr>
+          <w:i/>
+          <w:iCs/>
+        </w:rPr>
+        <w:t>espressioni</w:t>
+      </w:r>
+      <w:r>
+        <w:t xml:space="preserve"> </w:t>
+      </w:r>
+      <w:r>
+        <w:rPr>
+          <w:i/>
+          <w:iCs/>
+        </w:rPr>
+        <w:t>aritmetiche</w:t>
+      </w:r>
+      <w:r>
+        <w:t xml:space="preserve">. </w:t>
+      </w:r>
+      <w:r>
+        <w:br/>
+        <w:t>Semplicemente, verrà svolta per prima l’</w:t>
+      </w:r>
+      <w:r>
+        <w:rPr>
+          <w:i/>
+          <w:iCs/>
+        </w:rPr>
+        <w:t>operazione aritmetica</w:t>
+      </w:r>
+      <w:r>
+        <w:t xml:space="preserve"> inserita fra le parentesi, permettendo così di stravolgere le regole di </w:t>
+      </w:r>
+      <w:r>
+        <w:rPr>
+          <w:i/>
+          <w:iCs/>
+        </w:rPr>
+        <w:t xml:space="preserve">precedenza </w:t>
+      </w:r>
+      <w:r>
+        <w:t xml:space="preserve">e </w:t>
+      </w:r>
+      <w:r>
+        <w:rPr>
+          <w:i/>
+          <w:iCs/>
+        </w:rPr>
+        <w:t>associatività</w:t>
+      </w:r>
+      <w:r>
+        <w:t xml:space="preserve"> degli </w:t>
+      </w:r>
+      <w:r>
+        <w:rPr>
+          <w:i/>
+          <w:iCs/>
+        </w:rPr>
+        <w:t>operatori</w:t>
+      </w:r>
+      <w:r>
+        <w:t>.</w:t>
+      </w:r>
+    </w:p>
+    <w:p>
+      <w:r>
+        <w:pict w14:anchorId="4A51F538">
+          <v:rect id="_x0000_i1148" style="width:0;height:1.5pt" o:hralign="center" o:bullet="t" o:hrstd="t" o:hr="t" fillcolor="#a0a0a0" stroked="f"/>
+        </w:pict>
+      </w:r>
+    </w:p>
+    <w:p>
+      <w:pPr>
+        <w:ind w:left="340" w:firstLine="0"/>
+      </w:pPr>
+      <w:r>
+        <w:t xml:space="preserve">Esempio: di </w:t>
+      </w:r>
+      <w:r>
+        <w:rPr>
+          <w:i/>
+          <w:iCs/>
+        </w:rPr>
+        <w:t>espressione aritmetica</w:t>
+      </w:r>
+      <w:r>
+        <w:t xml:space="preserve"> contente le parentesi tonde</w:t>
+      </w:r>
+      <w:r>
+        <w:br/>
+      </w:r>
+      <w:proofErr w:type="gramStart"/>
+      <w:r>
+        <w:t>-(</w:t>
+      </w:r>
+      <w:proofErr w:type="gramEnd"/>
+      <w:r>
+        <w:t>a + b) * (c - d)</w:t>
+      </w:r>
+      <w:r>
+        <w:br/>
+      </w:r>
+      <w:r>
+        <w:br/>
+      </w:r>
+      <w:r>
+        <w:lastRenderedPageBreak/>
+        <w:t>Questa espressione viene valutata in questo modo: “sommo a e b, cambio il segno del risultato e lo moltiplico per la differenza di c e d”.</w:t>
+      </w:r>
+      <w:r>
+        <w:br/>
+        <w:t>Si noti che senza parentesi, ad esempio, b e c sarebbero state moltiplicate fra di loro prima di valutare la somma e la sottrazione.</w:t>
+      </w:r>
+      <w:r>
+        <w:br/>
+      </w:r>
+      <w:r>
+        <w:pict w14:anchorId="6F33CF1C">
+          <v:rect id="_x0000_i1149" style="width:0;height:1.5pt" o:hralign="center" o:bullet="t" o:hrstd="t" o:hr="t" fillcolor="#a0a0a0" stroked="f"/>
+        </w:pict>
+      </w:r>
+    </w:p>
+    <w:p>
+      <w:pPr>
+        <w:pStyle w:val="Titolo2"/>
+        <w:ind w:firstLine="0"/>
+      </w:pPr>
+      <w:r>
+        <w:t>4.7 Operazione di incremento e decremento di una variabile</w:t>
+      </w:r>
+    </w:p>
+    <w:p>
+      <w:r>
+        <w:rPr>
+          <w:i/>
+          <w:iCs/>
+        </w:rPr>
+        <w:t>DLK</w:t>
+      </w:r>
+      <w:r>
+        <w:rPr>
+          <w:i/>
+          <w:iCs/>
+        </w:rPr>
+        <w:t xml:space="preserve"> </w:t>
+      </w:r>
+      <w:r>
+        <w:t xml:space="preserve">offre la possibilità di incrementare, o di decrementare, di un’unità il valore contenuto all’interno di una </w:t>
+      </w:r>
+      <w:r>
+        <w:rPr>
+          <w:i/>
+          <w:iCs/>
+        </w:rPr>
+        <w:t>variabile</w:t>
+      </w:r>
+      <w:r>
+        <w:rPr>
+          <w:i/>
+          <w:iCs/>
+        </w:rPr>
+        <w:t xml:space="preserve"> </w:t>
+      </w:r>
+      <w:r>
+        <w:t xml:space="preserve">di tipo </w:t>
+      </w:r>
+      <w:r>
+        <w:rPr>
+          <w:i/>
+          <w:iCs/>
+        </w:rPr>
+        <w:t>intero</w:t>
+      </w:r>
+      <w:r>
+        <w:t xml:space="preserve"> o </w:t>
+      </w:r>
+      <w:r>
+        <w:rPr>
+          <w:i/>
+          <w:iCs/>
+        </w:rPr>
+        <w:t>decimale</w:t>
+      </w:r>
+      <w:r>
+        <w:t xml:space="preserve">, attraverso due particolari </w:t>
+      </w:r>
+      <w:r>
+        <w:rPr>
+          <w:i/>
+          <w:iCs/>
+        </w:rPr>
+        <w:t>operatori</w:t>
+      </w:r>
+      <w:r>
+        <w:t xml:space="preserve">: </w:t>
+      </w:r>
+      <w:r>
+        <w:rPr>
+          <w:b/>
+          <w:bCs/>
+        </w:rPr>
+        <w:t>++</w:t>
+      </w:r>
+      <w:r>
+        <w:t xml:space="preserve"> e </w:t>
+      </w:r>
+      <w:r>
+        <w:rPr>
+          <w:b/>
+          <w:bCs/>
+        </w:rPr>
+        <w:t>--</w:t>
+      </w:r>
+      <w:r>
+        <w:t>.</w:t>
+      </w:r>
+    </w:p>
+    <w:p>
+      <w:r>
+        <w:t xml:space="preserve">Questi operatori possono essere utilizzati all’interno del codice unicamente da soli, infatti non è possibile inserirli nelle </w:t>
+      </w:r>
+      <w:r>
+        <w:rPr>
+          <w:i/>
+          <w:iCs/>
+        </w:rPr>
+        <w:t>espressioni aritmetiche</w:t>
+      </w:r>
+      <w:r>
+        <w:t>.</w:t>
+      </w:r>
+    </w:p>
+    <w:p>
+      <w:pPr>
+        <w:ind w:firstLine="0"/>
+      </w:pPr>
+      <w:r>
+        <w:pict w14:anchorId="28B5FEB9">
+          <v:rect id="_x0000_i1155" style="width:0;height:1.5pt" o:hralign="center" o:bullet="t" o:hrstd="t" o:hr="t" fillcolor="#a0a0a0" stroked="f"/>
+        </w:pict>
+      </w:r>
+    </w:p>
+    <w:p>
+      <w:pPr>
+        <w:ind w:firstLine="0"/>
+      </w:pPr>
+      <w:r>
+        <w:t>Esempio: incrementare di un’unità la variabile a e decrementare di un’unità la variabile b</w:t>
+      </w:r>
+      <w:r>
+        <w:br/>
+        <w:t>a++;</w:t>
+      </w:r>
+      <w:r>
+        <w:br/>
+        <w:t>b--;</w:t>
+      </w:r>
+      <w:r>
+        <w:br/>
+        <w:t>Si noti come questo pezzo di codice sia equivalente alla scrittura estesa</w:t>
+      </w:r>
+      <w:r>
+        <w:br/>
+        <w:t>a = a + 1;</w:t>
+      </w:r>
+      <w:r>
+        <w:br/>
+        <w:t>b = b - 1;</w:t>
+      </w:r>
+      <w:r>
+        <w:pict w14:anchorId="0A794EF3">
+          <v:rect id="_x0000_i1156" style="width:0;height:1.5pt" o:hralign="center" o:bullet="t" o:hrstd="t" o:hr="t" fillcolor="#a0a0a0" stroked="f"/>
+        </w:pict>
+      </w:r>
+    </w:p>
+    <w:p/>
+    <w:p>
+      <w:r>
+        <w:t xml:space="preserve">Per poter utilizzare questi operatori senza incorrere in errori, è necessario che la </w:t>
+      </w:r>
+      <w:r>
+        <w:rPr>
+          <w:i/>
+          <w:iCs/>
+        </w:rPr>
+        <w:t xml:space="preserve">variabila </w:t>
+      </w:r>
+      <w:r>
+        <w:t xml:space="preserve">a cui vengono applicati sia stata in precedenza </w:t>
+      </w:r>
+      <w:r>
+        <w:rPr>
+          <w:i/>
+          <w:iCs/>
+        </w:rPr>
+        <w:t xml:space="preserve">dichiarata </w:t>
+      </w:r>
+      <w:r>
+        <w:t xml:space="preserve">e gli sia stato assegnato un </w:t>
+      </w:r>
+      <w:r>
+        <w:rPr>
+          <w:i/>
+          <w:iCs/>
+        </w:rPr>
+        <w:t>valore</w:t>
+      </w:r>
+      <w:r>
+        <w:t>.</w:t>
+      </w:r>
+    </w:p>
+    <w:p>
+      <w:pPr>
+        <w:ind w:firstLine="0"/>
+      </w:pPr>
+    </w:p>
     <w:sectPr>
       <w:footerReference w:type="default" r:id="rId25"/>
       <w:pgSz w:w="11906" w:h="16838"/>
@@ -15013,47 +16217,47 @@
 <w:numbering xmlns:wpc="http://schemas.microsoft.com/office/word/2010/wordprocessingCanvas" xmlns:cx="http://schemas.microsoft.com/office/drawing/2014/chartex" xmlns:cx1="http://schemas.microsoft.com/office/drawing/2015/9/8/chartex" xmlns:cx2="http://schemas.microsoft.com/office/drawing/2015/10/21/chartex" xmlns:cx3="http://schemas.microsoft.com/office/drawing/2016/5/9/chartex" xmlns:cx4="http://schemas.microsoft.com/office/drawing/2016/5/10/chartex" xmlns:cx5="http://schemas.microsoft.com/office/drawing/2016/5/11/chartex" xmlns:cx6="http://schemas.microsoft.com/office/drawing/2016/5/12/chartex" xmlns:cx7="http://schemas.microsoft.com/office/drawing/2016/5/13/chartex" xmlns:cx8="http://schemas.microsoft.com/office/drawing/2016/5/14/chartex" xmlns:mc="http://schemas.openxmlformats.org/markup-compatibility/2006" xmlns:aink="http://schemas.microsoft.com/office/drawing/2016/ink" xmlns:am3d="http://schemas.microsoft.com/office/drawing/2017/model3d" xmlns:o="urn:schemas-microsoft-com:office:office" xmlns:r="http://schemas.openxmlformats.org/officeDocument/2006/relationships" xmlns:m="http://schemas.openxmlformats.org/officeDocument/2006/math" xmlns:v="urn:schemas-microsoft-com:vml" xmlns:wp14="http://schemas.microsoft.com/office/word/2010/wordprocessingDrawing" xmlns:wp="http://schemas.openxmlformats.org/drawingml/2006/wordprocessingDrawing" xmlns:w10="urn:schemas-microsoft-com:office:word" xmlns:w="http://schemas.openxmlformats.org/wordprocessingml/2006/main" xmlns:w14="http://schemas.microsoft.com/office/word/2010/wordml" xmlns:w15="http://schemas.microsoft.com/office/word/2012/wordml" xmlns:w16cex="http://schemas.microsoft.com/office/word/2018/wordml/cex" xmlns:w16cid="http://schemas.microsoft.com/office/word/2016/wordml/cid" xmlns:w16="http://schemas.microsoft.com/office/word/2018/wordml" xmlns:w16se="http://schemas.microsoft.com/office/word/2015/wordml/symex" xmlns:wpg="http://schemas.microsoft.com/office/word/2010/wordprocessingGroup" xmlns:wpi="http://schemas.microsoft.com/office/word/2010/wordprocessingInk" xmlns:wne="http://schemas.microsoft.com/office/word/2006/wordml" xmlns:wps="http://schemas.microsoft.com/office/word/2010/wordprocessingShape" mc:Ignorable="w14 w15 w16se w16cid w16 w16cex wp14">
   <w:numPicBullet w:numPicBulletId="0">
     <w:pict>
-      <v:rect id="_x0000_i5010" style="width:0;height:1.5pt" o:hralign="center" o:bullet="t" o:hrstd="t" o:hr="t" fillcolor="#a0a0a0" stroked="f"/>
+      <v:rect id="_x0000_i2925" style="width:0;height:1.5pt" o:hralign="center" o:bullet="t" o:hrstd="t" o:hr="t" fillcolor="#a0a0a0" stroked="f"/>
     </w:pict>
   </w:numPicBullet>
   <w:numPicBullet w:numPicBulletId="1">
     <w:pict>
-      <v:rect id="_x0000_i5011" style="width:0;height:1.5pt" o:hralign="center" o:bullet="t" o:hrstd="t" o:hr="t" fillcolor="#a0a0a0" stroked="f"/>
+      <v:rect id="_x0000_i2926" style="width:0;height:1.5pt" o:hralign="center" o:bullet="t" o:hrstd="t" o:hr="t" fillcolor="#a0a0a0" stroked="f"/>
     </w:pict>
   </w:numPicBullet>
   <w:numPicBullet w:numPicBulletId="2">
     <w:pict>
-      <v:rect id="_x0000_i5012" style="width:0;height:1.5pt" o:hralign="center" o:bullet="t" o:hrstd="t" o:hr="t" fillcolor="#a0a0a0" stroked="f"/>
+      <v:rect id="_x0000_i2927" style="width:0;height:1.5pt" o:hralign="center" o:bullet="t" o:hrstd="t" o:hr="t" fillcolor="#a0a0a0" stroked="f"/>
     </w:pict>
   </w:numPicBullet>
   <w:numPicBullet w:numPicBulletId="3">
     <w:pict>
-      <v:rect id="_x0000_i5013" style="width:0;height:1.5pt" o:hralign="center" o:bullet="t" o:hrstd="t" o:hr="t" fillcolor="#a0a0a0" stroked="f"/>
+      <v:rect id="_x0000_i2928" style="width:0;height:1.5pt" o:hralign="center" o:bullet="t" o:hrstd="t" o:hr="t" fillcolor="#a0a0a0" stroked="f"/>
     </w:pict>
   </w:numPicBullet>
   <w:numPicBullet w:numPicBulletId="4">
     <w:pict>
-      <v:rect id="_x0000_i5014" style="width:0;height:1.5pt" o:hralign="center" o:bullet="t" o:hrstd="t" o:hr="t" fillcolor="#a0a0a0" stroked="f"/>
+      <v:rect id="_x0000_i2929" style="width:0;height:1.5pt" o:hralign="center" o:bullet="t" o:hrstd="t" o:hr="t" fillcolor="#a0a0a0" stroked="f"/>
     </w:pict>
   </w:numPicBullet>
   <w:numPicBullet w:numPicBulletId="5">
     <w:pict>
-      <v:rect id="_x0000_i5015" style="width:0;height:1.5pt" o:hralign="center" o:bullet="t" o:hrstd="t" o:hr="t" fillcolor="#a0a0a0" stroked="f"/>
+      <v:rect id="_x0000_i2930" style="width:0;height:1.5pt" o:hralign="center" o:bullet="t" o:hrstd="t" o:hr="t" fillcolor="#a0a0a0" stroked="f"/>
     </w:pict>
   </w:numPicBullet>
   <w:numPicBullet w:numPicBulletId="6">
     <w:pict>
-      <v:rect id="_x0000_i5016" style="width:0;height:1.5pt" o:hralign="center" o:bullet="t" o:hrstd="t" o:hr="t" fillcolor="#a0a0a0" stroked="f"/>
+      <v:rect id="_x0000_i2931" style="width:0;height:1.5pt" o:hralign="center" o:bullet="t" o:hrstd="t" o:hr="t" fillcolor="#a0a0a0" stroked="f"/>
     </w:pict>
   </w:numPicBullet>
   <w:numPicBullet w:numPicBulletId="7">
     <w:pict>
-      <v:rect id="_x0000_i5017" style="width:0;height:1.5pt" o:hralign="center" o:bullet="t" o:hrstd="t" o:hr="t" fillcolor="#a0a0a0" stroked="f"/>
+      <v:rect id="_x0000_i2932" style="width:0;height:1.5pt" o:hralign="center" o:bullet="t" o:hrstd="t" o:hr="t" fillcolor="#a0a0a0" stroked="f"/>
     </w:pict>
   </w:numPicBullet>
   <w:numPicBullet w:numPicBulletId="8">
     <w:pict>
-      <v:rect id="_x0000_i5018" style="width:0;height:1.5pt" o:hralign="center" o:bullet="t" o:hrstd="t" o:hr="t" fillcolor="#a0a0a0" stroked="f"/>
+      <v:rect id="_x0000_i2933" style="width:0;height:1.5pt" o:hralign="center" o:bullet="t" o:hrstd="t" o:hr="t" fillcolor="#a0a0a0" stroked="f"/>
     </w:pict>
   </w:numPicBullet>
   <w:abstractNum w:abstractNumId="0" w15:restartNumberingAfterBreak="0">

</xml_diff>